<commit_message>
doc: sredjivanje sta je trenutno odradjeno
</commit_message>
<xml_diff>
--- a/material/specifikacija/RG Projektni zadatak 3.2.docx
+++ b/material/specifikacija/RG Projektni zadatak 3.2.docx
@@ -686,6 +686,7 @@
         <w:t xml:space="preserve"> model </w:t>
       </w:r>
       <w:proofErr w:type="spellStart"/>
+      <w:proofErr w:type="gramStart"/>
       <w:r>
         <w:rPr>
           <w:rFonts w:ascii="Arial" w:eastAsia="Arial" w:hAnsi="Arial" w:cs="Arial"/>
@@ -694,6 +695,7 @@
         <w:t>strele.Ukoliko</w:t>
       </w:r>
       <w:proofErr w:type="spellEnd"/>
+      <w:proofErr w:type="gramEnd"/>
       <w:r>
         <w:rPr>
           <w:rFonts w:ascii="Arial" w:eastAsia="Arial" w:hAnsi="Arial" w:cs="Arial"/>
@@ -3549,6 +3551,7 @@
         <w:t xml:space="preserve"> u 3D </w:t>
       </w:r>
       <w:proofErr w:type="spellStart"/>
+      <w:proofErr w:type="gramStart"/>
       <w:r>
         <w:rPr>
           <w:rFonts w:ascii="Arial" w:eastAsia="Arial" w:hAnsi="Arial" w:cs="Arial"/>
@@ -3574,6 +3577,7 @@
         <w:t xml:space="preserve"> (</w:t>
       </w:r>
       <w:proofErr w:type="spellStart"/>
+      <w:proofErr w:type="gramEnd"/>
       <w:r>
         <w:rPr>
           <w:rFonts w:ascii="Arial" w:eastAsia="Arial" w:hAnsi="Arial" w:cs="Arial"/>
@@ -4052,9 +4056,18 @@
           <w:rFonts w:ascii="Arial" w:eastAsia="Arial" w:hAnsi="Arial" w:cs="Arial"/>
           <w:color w:val="000000"/>
         </w:rPr>
-        <w:t xml:space="preserve"> scene(</w:t>
-      </w:r>
-      <w:proofErr w:type="spellStart"/>
+        <w:t xml:space="preserve"> </w:t>
+      </w:r>
+      <w:proofErr w:type="gramStart"/>
+      <w:r>
+        <w:rPr>
+          <w:rFonts w:ascii="Arial" w:eastAsia="Arial" w:hAnsi="Arial" w:cs="Arial"/>
+          <w:color w:val="000000"/>
+        </w:rPr>
+        <w:t>scene(</w:t>
+      </w:r>
+      <w:proofErr w:type="spellStart"/>
+      <w:proofErr w:type="gramEnd"/>
       <w:r>
         <w:rPr>
           <w:rFonts w:ascii="Arial" w:eastAsia="Arial" w:hAnsi="Arial" w:cs="Arial"/>
@@ -5049,6 +5062,7 @@
         <w:t xml:space="preserve"> </w:t>
       </w:r>
       <w:proofErr w:type="spellStart"/>
+      <w:proofErr w:type="gramStart"/>
       <w:r>
         <w:rPr>
           <w:rFonts w:ascii="Arial" w:eastAsia="Arial" w:hAnsi="Arial" w:cs="Arial"/>
@@ -5057,6 +5071,7 @@
         <w:t>ograde.Definisati</w:t>
       </w:r>
       <w:proofErr w:type="spellEnd"/>
+      <w:proofErr w:type="gramEnd"/>
       <w:r>
         <w:rPr>
           <w:rFonts w:ascii="Arial" w:eastAsia="Arial" w:hAnsi="Arial" w:cs="Arial"/>
@@ -5451,14 +5466,14 @@
         <w:jc w:val="both"/>
         <w:rPr>
           <w:rFonts w:ascii="Arial" w:eastAsia="Arial" w:hAnsi="Arial" w:cs="Arial"/>
-          <w:color w:val="FFC000" w:themeColor="accent4"/>
+          <w:color w:val="70AD47" w:themeColor="accent6"/>
         </w:rPr>
       </w:pPr>
       <w:proofErr w:type="spellStart"/>
       <w:r>
         <w:rPr>
           <w:rFonts w:ascii="Arial" w:eastAsia="Arial" w:hAnsi="Arial" w:cs="Arial"/>
-          <w:color w:val="FFC000" w:themeColor="accent4"/>
+          <w:color w:val="70AD47" w:themeColor="accent6"/>
         </w:rPr>
         <w:t>Pozicionirati</w:t>
       </w:r>
@@ -5466,23 +5481,25 @@
       <w:r>
         <w:rPr>
           <w:rFonts w:ascii="Arial" w:eastAsia="Arial" w:hAnsi="Arial" w:cs="Arial"/>
-          <w:color w:val="FFC000" w:themeColor="accent4"/>
-        </w:rPr>
-        <w:t xml:space="preserve"> </w:t>
-      </w:r>
-      <w:proofErr w:type="spellStart"/>
-      <w:r>
-        <w:rPr>
-          <w:rFonts w:ascii="Arial" w:eastAsia="Arial" w:hAnsi="Arial" w:cs="Arial"/>
-          <w:color w:val="FFC000" w:themeColor="accent4"/>
+          <w:color w:val="70AD47" w:themeColor="accent6"/>
+        </w:rPr>
+        <w:t xml:space="preserve"> </w:t>
+      </w:r>
+      <w:proofErr w:type="spellStart"/>
+      <w:proofErr w:type="gramStart"/>
+      <w:r>
+        <w:rPr>
+          <w:rFonts w:ascii="Arial" w:eastAsia="Arial" w:hAnsi="Arial" w:cs="Arial"/>
+          <w:color w:val="70AD47" w:themeColor="accent6"/>
         </w:rPr>
         <w:t>kameru,tako</w:t>
       </w:r>
       <w:proofErr w:type="spellEnd"/>
-      <w:r>
-        <w:rPr>
-          <w:rFonts w:ascii="Arial" w:eastAsia="Arial" w:hAnsi="Arial" w:cs="Arial"/>
-          <w:color w:val="FFC000" w:themeColor="accent4"/>
+      <w:proofErr w:type="gramEnd"/>
+      <w:r>
+        <w:rPr>
+          <w:rFonts w:ascii="Arial" w:eastAsia="Arial" w:hAnsi="Arial" w:cs="Arial"/>
+          <w:color w:val="70AD47" w:themeColor="accent6"/>
         </w:rPr>
         <w:t xml:space="preserve"> da </w:t>
       </w:r>
@@ -5490,7 +5507,7 @@
       <w:r>
         <w:rPr>
           <w:rFonts w:ascii="Arial" w:eastAsia="Arial" w:hAnsi="Arial" w:cs="Arial"/>
-          <w:color w:val="FFC000" w:themeColor="accent4"/>
+          <w:color w:val="70AD47" w:themeColor="accent6"/>
         </w:rPr>
         <w:t>gleda</w:t>
       </w:r>
@@ -5498,15 +5515,15 @@
       <w:r>
         <w:rPr>
           <w:rFonts w:ascii="Arial" w:eastAsia="Arial" w:hAnsi="Arial" w:cs="Arial"/>
-          <w:color w:val="FFC000" w:themeColor="accent4"/>
-        </w:rPr>
-        <w:t xml:space="preserve"> </w:t>
-      </w:r>
-      <w:proofErr w:type="spellStart"/>
-      <w:r>
-        <w:rPr>
-          <w:rFonts w:ascii="Arial" w:eastAsia="Arial" w:hAnsi="Arial" w:cs="Arial"/>
-          <w:color w:val="FFC000" w:themeColor="accent4"/>
+          <w:color w:val="70AD47" w:themeColor="accent6"/>
+        </w:rPr>
+        <w:t xml:space="preserve"> </w:t>
+      </w:r>
+      <w:proofErr w:type="spellStart"/>
+      <w:r>
+        <w:rPr>
+          <w:rFonts w:ascii="Arial" w:eastAsia="Arial" w:hAnsi="Arial" w:cs="Arial"/>
+          <w:color w:val="70AD47" w:themeColor="accent6"/>
         </w:rPr>
         <w:t>na</w:t>
       </w:r>
@@ -5514,15 +5531,15 @@
       <w:r>
         <w:rPr>
           <w:rFonts w:ascii="Arial" w:eastAsia="Arial" w:hAnsi="Arial" w:cs="Arial"/>
-          <w:color w:val="FFC000" w:themeColor="accent4"/>
-        </w:rPr>
-        <w:t xml:space="preserve"> </w:t>
-      </w:r>
-      <w:proofErr w:type="spellStart"/>
-      <w:r>
-        <w:rPr>
-          <w:rFonts w:ascii="Arial" w:eastAsia="Arial" w:hAnsi="Arial" w:cs="Arial"/>
-          <w:color w:val="FFC000" w:themeColor="accent4"/>
+          <w:color w:val="70AD47" w:themeColor="accent6"/>
+        </w:rPr>
+        <w:t xml:space="preserve"> </w:t>
+      </w:r>
+      <w:proofErr w:type="spellStart"/>
+      <w:r>
+        <w:rPr>
+          <w:rFonts w:ascii="Arial" w:eastAsia="Arial" w:hAnsi="Arial" w:cs="Arial"/>
+          <w:color w:val="70AD47" w:themeColor="accent6"/>
         </w:rPr>
         <w:t>scenu</w:t>
       </w:r>
@@ -5530,15 +5547,15 @@
       <w:r>
         <w:rPr>
           <w:rFonts w:ascii="Arial" w:eastAsia="Arial" w:hAnsi="Arial" w:cs="Arial"/>
-          <w:color w:val="FFC000" w:themeColor="accent4"/>
-        </w:rPr>
-        <w:t xml:space="preserve"> </w:t>
-      </w:r>
-      <w:proofErr w:type="spellStart"/>
-      <w:r>
-        <w:rPr>
-          <w:rFonts w:ascii="Arial" w:eastAsia="Arial" w:hAnsi="Arial" w:cs="Arial"/>
-          <w:color w:val="FFC000" w:themeColor="accent4"/>
+          <w:color w:val="70AD47" w:themeColor="accent6"/>
+        </w:rPr>
+        <w:t xml:space="preserve"> </w:t>
+      </w:r>
+      <w:proofErr w:type="spellStart"/>
+      <w:r>
+        <w:rPr>
+          <w:rFonts w:ascii="Arial" w:eastAsia="Arial" w:hAnsi="Arial" w:cs="Arial"/>
+          <w:color w:val="70AD47" w:themeColor="accent6"/>
         </w:rPr>
         <w:t>spreda</w:t>
       </w:r>
@@ -5546,15 +5563,15 @@
       <w:r>
         <w:rPr>
           <w:rFonts w:ascii="Arial" w:eastAsia="Arial" w:hAnsi="Arial" w:cs="Arial"/>
-          <w:color w:val="FFC000" w:themeColor="accent4"/>
-        </w:rPr>
-        <w:t xml:space="preserve"> </w:t>
-      </w:r>
-      <w:proofErr w:type="spellStart"/>
-      <w:r>
-        <w:rPr>
-          <w:rFonts w:ascii="Arial" w:eastAsia="Arial" w:hAnsi="Arial" w:cs="Arial"/>
-          <w:color w:val="FFC000" w:themeColor="accent4"/>
+          <w:color w:val="70AD47" w:themeColor="accent6"/>
+        </w:rPr>
+        <w:t xml:space="preserve"> </w:t>
+      </w:r>
+      <w:proofErr w:type="spellStart"/>
+      <w:r>
+        <w:rPr>
+          <w:rFonts w:ascii="Arial" w:eastAsia="Arial" w:hAnsi="Arial" w:cs="Arial"/>
+          <w:color w:val="70AD47" w:themeColor="accent6"/>
         </w:rPr>
         <w:t>i</w:t>
       </w:r>
@@ -5562,15 +5579,15 @@
       <w:r>
         <w:rPr>
           <w:rFonts w:ascii="Arial" w:eastAsia="Arial" w:hAnsi="Arial" w:cs="Arial"/>
-          <w:color w:val="FFC000" w:themeColor="accent4"/>
-        </w:rPr>
-        <w:t xml:space="preserve"> </w:t>
-      </w:r>
-      <w:proofErr w:type="spellStart"/>
-      <w:r>
-        <w:rPr>
-          <w:rFonts w:ascii="Arial" w:eastAsia="Arial" w:hAnsi="Arial" w:cs="Arial"/>
-          <w:color w:val="FFC000" w:themeColor="accent4"/>
+          <w:color w:val="70AD47" w:themeColor="accent6"/>
+        </w:rPr>
+        <w:t xml:space="preserve"> </w:t>
+      </w:r>
+      <w:proofErr w:type="spellStart"/>
+      <w:r>
+        <w:rPr>
+          <w:rFonts w:ascii="Arial" w:eastAsia="Arial" w:hAnsi="Arial" w:cs="Arial"/>
+          <w:color w:val="70AD47" w:themeColor="accent6"/>
         </w:rPr>
         <w:t>odgore</w:t>
       </w:r>
@@ -5578,7 +5595,7 @@
       <w:r>
         <w:rPr>
           <w:rFonts w:ascii="Arial" w:eastAsia="Arial" w:hAnsi="Arial" w:cs="Arial"/>
-          <w:color w:val="FFC000" w:themeColor="accent4"/>
+          <w:color w:val="70AD47" w:themeColor="accent6"/>
         </w:rPr>
         <w:t xml:space="preserve"> (ne </w:t>
       </w:r>
@@ -5586,7 +5603,7 @@
       <w:r>
         <w:rPr>
           <w:rFonts w:ascii="Arial" w:eastAsia="Arial" w:hAnsi="Arial" w:cs="Arial"/>
-          <w:color w:val="FFC000" w:themeColor="accent4"/>
+          <w:color w:val="70AD47" w:themeColor="accent6"/>
         </w:rPr>
         <w:t>previše</w:t>
       </w:r>
@@ -5594,15 +5611,15 @@
       <w:r>
         <w:rPr>
           <w:rFonts w:ascii="Arial" w:eastAsia="Arial" w:hAnsi="Arial" w:cs="Arial"/>
-          <w:color w:val="FFC000" w:themeColor="accent4"/>
-        </w:rPr>
-        <w:t xml:space="preserve"> </w:t>
-      </w:r>
-      <w:proofErr w:type="spellStart"/>
-      <w:r>
-        <w:rPr>
-          <w:rFonts w:ascii="Arial" w:eastAsia="Arial" w:hAnsi="Arial" w:cs="Arial"/>
-          <w:color w:val="FFC000" w:themeColor="accent4"/>
+          <w:color w:val="70AD47" w:themeColor="accent6"/>
+        </w:rPr>
+        <w:t xml:space="preserve"> </w:t>
+      </w:r>
+      <w:proofErr w:type="spellStart"/>
+      <w:r>
+        <w:rPr>
+          <w:rFonts w:ascii="Arial" w:eastAsia="Arial" w:hAnsi="Arial" w:cs="Arial"/>
+          <w:color w:val="70AD47" w:themeColor="accent6"/>
         </w:rPr>
         <w:t>izdignuta</w:t>
       </w:r>
@@ -5610,7 +5627,7 @@
       <w:r>
         <w:rPr>
           <w:rFonts w:ascii="Arial" w:eastAsia="Arial" w:hAnsi="Arial" w:cs="Arial"/>
-          <w:color w:val="FFC000" w:themeColor="accent4"/>
+          <w:color w:val="70AD47" w:themeColor="accent6"/>
         </w:rPr>
         <w:t xml:space="preserve"> od </w:t>
       </w:r>
@@ -5618,7 +5635,7 @@
       <w:r>
         <w:rPr>
           <w:rFonts w:ascii="Arial" w:eastAsia="Arial" w:hAnsi="Arial" w:cs="Arial"/>
-          <w:color w:val="FFC000" w:themeColor="accent4"/>
+          <w:color w:val="70AD47" w:themeColor="accent6"/>
         </w:rPr>
         <w:t>podloge</w:t>
       </w:r>
@@ -5626,7 +5643,7 @@
       <w:r>
         <w:rPr>
           <w:rFonts w:ascii="Arial" w:eastAsia="Arial" w:hAnsi="Arial" w:cs="Arial"/>
-          <w:color w:val="FFC000" w:themeColor="accent4"/>
+          <w:color w:val="70AD47" w:themeColor="accent6"/>
         </w:rPr>
         <w:t xml:space="preserve">). </w:t>
       </w:r>
@@ -5634,7 +5651,7 @@
       <w:r>
         <w:rPr>
           <w:rFonts w:ascii="Arial" w:eastAsia="Arial" w:hAnsi="Arial" w:cs="Arial"/>
-          <w:color w:val="FFC000" w:themeColor="accent4"/>
+          <w:color w:val="70AD47" w:themeColor="accent6"/>
         </w:rPr>
         <w:t>Koristiti</w:t>
       </w:r>
@@ -5642,16 +5659,17 @@
       <w:r>
         <w:rPr>
           <w:rFonts w:ascii="Arial" w:eastAsia="Arial" w:hAnsi="Arial" w:cs="Arial"/>
-          <w:color w:val="FFC000" w:themeColor="accent4"/>
-        </w:rPr>
-        <w:t xml:space="preserve"> </w:t>
-      </w:r>
-      <w:proofErr w:type="spellStart"/>
+          <w:color w:val="70AD47" w:themeColor="accent6"/>
+        </w:rPr>
+        <w:t xml:space="preserve"> </w:t>
+      </w:r>
+      <w:proofErr w:type="spellStart"/>
+      <w:proofErr w:type="gramStart"/>
       <w:r>
         <w:rPr>
           <w:rFonts w:ascii="Arial" w:eastAsia="Arial" w:hAnsi="Arial" w:cs="Arial"/>
           <w:i/>
-          <w:color w:val="FFC000" w:themeColor="accent4"/>
+          <w:color w:val="70AD47" w:themeColor="accent6"/>
         </w:rPr>
         <w:t>gluLookAt</w:t>
       </w:r>
@@ -5660,15 +5678,24 @@
         <w:rPr>
           <w:rFonts w:ascii="Arial" w:eastAsia="Arial" w:hAnsi="Arial" w:cs="Arial"/>
           <w:i/>
-          <w:color w:val="FFC000" w:themeColor="accent4"/>
-        </w:rPr>
-        <w:t xml:space="preserve">() </w:t>
-      </w:r>
-      <w:proofErr w:type="spellStart"/>
-      <w:r>
-        <w:rPr>
-          <w:rFonts w:ascii="Arial" w:eastAsia="Arial" w:hAnsi="Arial" w:cs="Arial"/>
-          <w:color w:val="FFC000" w:themeColor="accent4"/>
+          <w:color w:val="70AD47" w:themeColor="accent6"/>
+        </w:rPr>
+        <w:t>(</w:t>
+      </w:r>
+      <w:proofErr w:type="gramEnd"/>
+      <w:r>
+        <w:rPr>
+          <w:rFonts w:ascii="Arial" w:eastAsia="Arial" w:hAnsi="Arial" w:cs="Arial"/>
+          <w:i/>
+          <w:color w:val="70AD47" w:themeColor="accent6"/>
+        </w:rPr>
+        <w:t xml:space="preserve">) </w:t>
+      </w:r>
+      <w:proofErr w:type="spellStart"/>
+      <w:r>
+        <w:rPr>
+          <w:rFonts w:ascii="Arial" w:eastAsia="Arial" w:hAnsi="Arial" w:cs="Arial"/>
+          <w:color w:val="70AD47" w:themeColor="accent6"/>
         </w:rPr>
         <w:t>metodu</w:t>
       </w:r>
@@ -5676,7 +5703,7 @@
       <w:r>
         <w:rPr>
           <w:rFonts w:ascii="Arial" w:eastAsia="Arial" w:hAnsi="Arial" w:cs="Arial"/>
-          <w:color w:val="FFC000" w:themeColor="accent4"/>
+          <w:color w:val="70AD47" w:themeColor="accent6"/>
         </w:rPr>
         <w:t>.</w:t>
       </w:r>
@@ -8114,6 +8141,7 @@
         <w:t xml:space="preserve"> </w:t>
       </w:r>
       <w:proofErr w:type="spellStart"/>
+      <w:proofErr w:type="gramStart"/>
       <w:r>
         <w:rPr>
           <w:rFonts w:ascii="Arial" w:eastAsia="Arial" w:hAnsi="Arial" w:cs="Arial"/>
@@ -8129,7 +8157,16 @@
           <w:i/>
           <w:color w:val="000000"/>
         </w:rPr>
-        <w:t>()</w:t>
+        <w:t>(</w:t>
+      </w:r>
+      <w:proofErr w:type="gramEnd"/>
+      <w:r>
+        <w:rPr>
+          <w:rFonts w:ascii="Arial" w:eastAsia="Arial" w:hAnsi="Arial" w:cs="Arial"/>
+          <w:i/>
+          <w:color w:val="000000"/>
+        </w:rPr>
+        <w:t>)</w:t>
       </w:r>
       <w:r>
         <w:rPr>
@@ -8625,6 +8662,7 @@
         <w:t xml:space="preserve"> </w:t>
       </w:r>
       <w:proofErr w:type="spellStart"/>
+      <w:proofErr w:type="gramStart"/>
       <w:r>
         <w:rPr>
           <w:rFonts w:ascii="Arial" w:eastAsia="Arial" w:hAnsi="Arial" w:cs="Arial"/>
@@ -8633,6 +8671,7 @@
         <w:t>internetu.Predmetni</w:t>
       </w:r>
       <w:proofErr w:type="spellEnd"/>
+      <w:proofErr w:type="gramEnd"/>
       <w:r>
         <w:rPr>
           <w:rFonts w:ascii="Arial" w:eastAsia="Arial" w:hAnsi="Arial" w:cs="Arial"/>
@@ -9894,7 +9933,7 @@
               <w:bottom w:val="single" w:sz="4" w:space="0" w:color="000000"/>
               <w:right w:val="single" w:sz="4" w:space="0" w:color="000000"/>
             </w:tcBorders>
-            <w:shd w:val="clear" w:color="auto" w:fill="FFF2CC" w:themeFill="accent4" w:themeFillTint="33"/>
+            <w:shd w:val="clear" w:color="auto" w:fill="C5E0B3" w:themeFill="accent6" w:themeFillTint="66"/>
             <w:tcMar>
               <w:left w:w="108" w:type="dxa"/>
               <w:right w:w="108" w:type="dxa"/>
@@ -9923,7 +9962,7 @@
               <w:bottom w:val="single" w:sz="4" w:space="0" w:color="000000"/>
               <w:right w:val="single" w:sz="4" w:space="0" w:color="000000"/>
             </w:tcBorders>
-            <w:shd w:val="clear" w:color="auto" w:fill="FFF2CC" w:themeFill="accent4" w:themeFillTint="33"/>
+            <w:shd w:val="clear" w:color="auto" w:fill="C5E0B3" w:themeFill="accent6" w:themeFillTint="66"/>
             <w:tcMar>
               <w:left w:w="108" w:type="dxa"/>
               <w:right w:w="108" w:type="dxa"/>
@@ -9952,7 +9991,7 @@
               <w:bottom w:val="single" w:sz="4" w:space="0" w:color="000000"/>
               <w:right w:val="single" w:sz="4" w:space="0" w:color="000000"/>
             </w:tcBorders>
-            <w:shd w:val="clear" w:color="auto" w:fill="FFF2CC" w:themeFill="accent4" w:themeFillTint="33"/>
+            <w:shd w:val="clear" w:color="auto" w:fill="C5E0B3" w:themeFill="accent6" w:themeFillTint="66"/>
             <w:tcMar>
               <w:left w:w="108" w:type="dxa"/>
               <w:right w:w="108" w:type="dxa"/>

</xml_diff>

<commit_message>
feat: animacija kretanja kamere i ispaljivanja strela
</commit_message>
<xml_diff>
--- a/material/specifikacija/RG Projektni zadatak 3.2.docx
+++ b/material/specifikacija/RG Projektni zadatak 3.2.docx
@@ -7107,7 +7107,7 @@
           <w:rFonts w:ascii="Arial" w:eastAsia="Arial" w:hAnsi="Arial" w:cs="Arial"/>
           <w:color w:val="000000"/>
         </w:rPr>
-        <w:t>automobila</w:t>
+        <w:t>dvorca</w:t>
       </w:r>
       <w:proofErr w:type="spellEnd"/>
       <w:r>
@@ -7328,14 +7328,14 @@
         <w:jc w:val="both"/>
         <w:rPr>
           <w:rFonts w:ascii="Arial" w:eastAsia="Arial" w:hAnsi="Arial" w:cs="Arial"/>
-          <w:color w:val="000000"/>
+          <w:color w:val="70AD47" w:themeColor="accent6"/>
         </w:rPr>
       </w:pPr>
       <w:proofErr w:type="spellStart"/>
       <w:r>
         <w:rPr>
           <w:rFonts w:ascii="Arial" w:eastAsia="Arial" w:hAnsi="Arial" w:cs="Arial"/>
-          <w:color w:val="000000"/>
+          <w:color w:val="70AD47" w:themeColor="accent6"/>
         </w:rPr>
         <w:t>Kreirati</w:t>
       </w:r>
@@ -7343,15 +7343,15 @@
       <w:r>
         <w:rPr>
           <w:rFonts w:ascii="Arial" w:eastAsia="Arial" w:hAnsi="Arial" w:cs="Arial"/>
-          <w:color w:val="000000"/>
-        </w:rPr>
-        <w:t xml:space="preserve"> </w:t>
-      </w:r>
-      <w:proofErr w:type="spellStart"/>
-      <w:r>
-        <w:rPr>
-          <w:rFonts w:ascii="Arial" w:eastAsia="Arial" w:hAnsi="Arial" w:cs="Arial"/>
-          <w:color w:val="000000"/>
+          <w:color w:val="70AD47" w:themeColor="accent6"/>
+        </w:rPr>
+        <w:t xml:space="preserve"> </w:t>
+      </w:r>
+      <w:proofErr w:type="spellStart"/>
+      <w:r>
+        <w:rPr>
+          <w:rFonts w:ascii="Arial" w:eastAsia="Arial" w:hAnsi="Arial" w:cs="Arial"/>
+          <w:color w:val="70AD47" w:themeColor="accent6"/>
         </w:rPr>
         <w:t>animaciju</w:t>
       </w:r>
@@ -7359,15 +7359,15 @@
       <w:r>
         <w:rPr>
           <w:rFonts w:ascii="Arial" w:eastAsia="Arial" w:hAnsi="Arial" w:cs="Arial"/>
-          <w:color w:val="000000"/>
-        </w:rPr>
-        <w:t xml:space="preserve"> </w:t>
-      </w:r>
-      <w:proofErr w:type="spellStart"/>
-      <w:r>
-        <w:rPr>
-          <w:rFonts w:ascii="Arial" w:eastAsia="Arial" w:hAnsi="Arial" w:cs="Arial"/>
-          <w:color w:val="000000"/>
+          <w:color w:val="70AD47" w:themeColor="accent6"/>
+        </w:rPr>
+        <w:t xml:space="preserve"> </w:t>
+      </w:r>
+      <w:proofErr w:type="spellStart"/>
+      <w:r>
+        <w:rPr>
+          <w:rFonts w:ascii="Arial" w:eastAsia="Arial" w:hAnsi="Arial" w:cs="Arial"/>
+          <w:color w:val="70AD47" w:themeColor="accent6"/>
         </w:rPr>
         <w:t>ispaljivanja</w:t>
       </w:r>
@@ -7375,15 +7375,15 @@
       <w:r>
         <w:rPr>
           <w:rFonts w:ascii="Arial" w:eastAsia="Arial" w:hAnsi="Arial" w:cs="Arial"/>
-          <w:color w:val="000000"/>
-        </w:rPr>
-        <w:t xml:space="preserve"> </w:t>
-      </w:r>
-      <w:proofErr w:type="spellStart"/>
-      <w:r>
-        <w:rPr>
-          <w:rFonts w:ascii="Arial" w:eastAsia="Arial" w:hAnsi="Arial" w:cs="Arial"/>
-          <w:color w:val="000000"/>
+          <w:color w:val="70AD47" w:themeColor="accent6"/>
+        </w:rPr>
+        <w:t xml:space="preserve"> </w:t>
+      </w:r>
+      <w:proofErr w:type="spellStart"/>
+      <w:r>
+        <w:rPr>
+          <w:rFonts w:ascii="Arial" w:eastAsia="Arial" w:hAnsi="Arial" w:cs="Arial"/>
+          <w:color w:val="70AD47" w:themeColor="accent6"/>
         </w:rPr>
         <w:t>strela</w:t>
       </w:r>
@@ -7391,15 +7391,15 @@
       <w:r>
         <w:rPr>
           <w:rFonts w:ascii="Arial" w:eastAsia="Arial" w:hAnsi="Arial" w:cs="Arial"/>
-          <w:color w:val="000000"/>
-        </w:rPr>
-        <w:t xml:space="preserve"> </w:t>
-      </w:r>
-      <w:proofErr w:type="spellStart"/>
-      <w:r>
-        <w:rPr>
-          <w:rFonts w:ascii="Arial" w:eastAsia="Arial" w:hAnsi="Arial" w:cs="Arial"/>
-          <w:color w:val="000000"/>
+          <w:color w:val="70AD47" w:themeColor="accent6"/>
+        </w:rPr>
+        <w:t xml:space="preserve"> </w:t>
+      </w:r>
+      <w:proofErr w:type="spellStart"/>
+      <w:r>
+        <w:rPr>
+          <w:rFonts w:ascii="Arial" w:eastAsia="Arial" w:hAnsi="Arial" w:cs="Arial"/>
+          <w:color w:val="70AD47" w:themeColor="accent6"/>
         </w:rPr>
         <w:t>iz</w:t>
       </w:r>
@@ -7407,15 +7407,15 @@
       <w:r>
         <w:rPr>
           <w:rFonts w:ascii="Arial" w:eastAsia="Arial" w:hAnsi="Arial" w:cs="Arial"/>
-          <w:color w:val="000000"/>
-        </w:rPr>
-        <w:t xml:space="preserve"> </w:t>
-      </w:r>
-      <w:proofErr w:type="spellStart"/>
-      <w:r>
-        <w:rPr>
-          <w:rFonts w:ascii="Arial" w:eastAsia="Arial" w:hAnsi="Arial" w:cs="Arial"/>
-          <w:color w:val="000000"/>
+          <w:color w:val="70AD47" w:themeColor="accent6"/>
+        </w:rPr>
+        <w:t xml:space="preserve"> </w:t>
+      </w:r>
+      <w:proofErr w:type="spellStart"/>
+      <w:r>
+        <w:rPr>
+          <w:rFonts w:ascii="Arial" w:eastAsia="Arial" w:hAnsi="Arial" w:cs="Arial"/>
+          <w:color w:val="70AD47" w:themeColor="accent6"/>
         </w:rPr>
         <w:t>unutrašnjosti</w:t>
       </w:r>
@@ -7423,15 +7423,15 @@
       <w:r>
         <w:rPr>
           <w:rFonts w:ascii="Arial" w:eastAsia="Arial" w:hAnsi="Arial" w:cs="Arial"/>
-          <w:color w:val="000000"/>
-        </w:rPr>
-        <w:t xml:space="preserve"> </w:t>
-      </w:r>
-      <w:proofErr w:type="spellStart"/>
-      <w:r>
-        <w:rPr>
-          <w:rFonts w:ascii="Arial" w:eastAsia="Arial" w:hAnsi="Arial" w:cs="Arial"/>
-          <w:color w:val="000000"/>
+          <w:color w:val="70AD47" w:themeColor="accent6"/>
+        </w:rPr>
+        <w:t xml:space="preserve"> </w:t>
+      </w:r>
+      <w:proofErr w:type="spellStart"/>
+      <w:r>
+        <w:rPr>
+          <w:rFonts w:ascii="Arial" w:eastAsia="Arial" w:hAnsi="Arial" w:cs="Arial"/>
+          <w:color w:val="70AD47" w:themeColor="accent6"/>
         </w:rPr>
         <w:t>zamka</w:t>
       </w:r>
@@ -7439,7 +7439,7 @@
       <w:r>
         <w:rPr>
           <w:rFonts w:ascii="Arial" w:eastAsia="Arial" w:hAnsi="Arial" w:cs="Arial"/>
-          <w:color w:val="000000"/>
+          <w:color w:val="70AD47" w:themeColor="accent6"/>
         </w:rPr>
         <w:t xml:space="preserve">. </w:t>
       </w:r>
@@ -7447,7 +7447,7 @@
       <w:r>
         <w:rPr>
           <w:rFonts w:ascii="Arial" w:eastAsia="Arial" w:hAnsi="Arial" w:cs="Arial"/>
-          <w:color w:val="000000"/>
+          <w:color w:val="70AD47" w:themeColor="accent6"/>
         </w:rPr>
         <w:t>Animacija</w:t>
       </w:r>
@@ -7455,15 +7455,15 @@
       <w:r>
         <w:rPr>
           <w:rFonts w:ascii="Arial" w:eastAsia="Arial" w:hAnsi="Arial" w:cs="Arial"/>
-          <w:color w:val="000000"/>
-        </w:rPr>
-        <w:t xml:space="preserve"> </w:t>
-      </w:r>
-      <w:proofErr w:type="spellStart"/>
-      <w:r>
-        <w:rPr>
-          <w:rFonts w:ascii="Arial" w:eastAsia="Arial" w:hAnsi="Arial" w:cs="Arial"/>
-          <w:color w:val="000000"/>
+          <w:color w:val="70AD47" w:themeColor="accent6"/>
+        </w:rPr>
+        <w:t xml:space="preserve"> </w:t>
+      </w:r>
+      <w:proofErr w:type="spellStart"/>
+      <w:r>
+        <w:rPr>
+          <w:rFonts w:ascii="Arial" w:eastAsia="Arial" w:hAnsi="Arial" w:cs="Arial"/>
+          <w:color w:val="70AD47" w:themeColor="accent6"/>
         </w:rPr>
         <w:t>treba</w:t>
       </w:r>
@@ -7471,7 +7471,7 @@
       <w:r>
         <w:rPr>
           <w:rFonts w:ascii="Arial" w:eastAsia="Arial" w:hAnsi="Arial" w:cs="Arial"/>
-          <w:color w:val="000000"/>
+          <w:color w:val="70AD47" w:themeColor="accent6"/>
         </w:rPr>
         <w:t xml:space="preserve"> da </w:t>
       </w:r>
@@ -7479,7 +7479,7 @@
       <w:r>
         <w:rPr>
           <w:rFonts w:ascii="Arial" w:eastAsia="Arial" w:hAnsi="Arial" w:cs="Arial"/>
-          <w:color w:val="000000"/>
+          <w:color w:val="70AD47" w:themeColor="accent6"/>
         </w:rPr>
         <w:t>sadrži</w:t>
       </w:r>
@@ -7487,15 +7487,15 @@
       <w:r>
         <w:rPr>
           <w:rFonts w:ascii="Arial" w:eastAsia="Arial" w:hAnsi="Arial" w:cs="Arial"/>
-          <w:color w:val="000000"/>
-        </w:rPr>
-        <w:t xml:space="preserve"> </w:t>
-      </w:r>
-      <w:proofErr w:type="spellStart"/>
-      <w:r>
-        <w:rPr>
-          <w:rFonts w:ascii="Arial" w:eastAsia="Arial" w:hAnsi="Arial" w:cs="Arial"/>
-          <w:color w:val="000000"/>
+          <w:color w:val="70AD47" w:themeColor="accent6"/>
+        </w:rPr>
+        <w:t xml:space="preserve"> </w:t>
+      </w:r>
+      <w:proofErr w:type="spellStart"/>
+      <w:r>
+        <w:rPr>
+          <w:rFonts w:ascii="Arial" w:eastAsia="Arial" w:hAnsi="Arial" w:cs="Arial"/>
+          <w:color w:val="70AD47" w:themeColor="accent6"/>
         </w:rPr>
         <w:t>sledeće</w:t>
       </w:r>
@@ -7503,7 +7503,7 @@
       <w:r>
         <w:rPr>
           <w:rFonts w:ascii="Arial" w:eastAsia="Arial" w:hAnsi="Arial" w:cs="Arial"/>
-          <w:color w:val="000000"/>
+          <w:color w:val="70AD47" w:themeColor="accent6"/>
         </w:rPr>
         <w:t>:</w:t>
       </w:r>
@@ -7519,14 +7519,14 @@
         <w:jc w:val="both"/>
         <w:rPr>
           <w:rFonts w:ascii="Arial" w:eastAsia="Arial" w:hAnsi="Arial" w:cs="Arial"/>
-          <w:color w:val="000000"/>
+          <w:color w:val="70AD47" w:themeColor="accent6"/>
         </w:rPr>
       </w:pPr>
       <w:proofErr w:type="spellStart"/>
       <w:r>
         <w:rPr>
           <w:rFonts w:ascii="Arial" w:eastAsia="Arial" w:hAnsi="Arial" w:cs="Arial"/>
-          <w:color w:val="000000"/>
+          <w:color w:val="70AD47" w:themeColor="accent6"/>
         </w:rPr>
         <w:t>Kamera</w:t>
       </w:r>
@@ -7534,15 +7534,15 @@
       <w:r>
         <w:rPr>
           <w:rFonts w:ascii="Arial" w:eastAsia="Arial" w:hAnsi="Arial" w:cs="Arial"/>
-          <w:color w:val="000000"/>
-        </w:rPr>
-        <w:t xml:space="preserve"> </w:t>
-      </w:r>
-      <w:proofErr w:type="spellStart"/>
-      <w:r>
-        <w:rPr>
-          <w:rFonts w:ascii="Arial" w:eastAsia="Arial" w:hAnsi="Arial" w:cs="Arial"/>
-          <w:color w:val="000000"/>
+          <w:color w:val="70AD47" w:themeColor="accent6"/>
+        </w:rPr>
+        <w:t xml:space="preserve"> </w:t>
+      </w:r>
+      <w:proofErr w:type="spellStart"/>
+      <w:r>
+        <w:rPr>
+          <w:rFonts w:ascii="Arial" w:eastAsia="Arial" w:hAnsi="Arial" w:cs="Arial"/>
+          <w:color w:val="70AD47" w:themeColor="accent6"/>
         </w:rPr>
         <w:t>kreće</w:t>
       </w:r>
@@ -7550,15 +7550,15 @@
       <w:r>
         <w:rPr>
           <w:rFonts w:ascii="Arial" w:eastAsia="Arial" w:hAnsi="Arial" w:cs="Arial"/>
-          <w:color w:val="000000"/>
-        </w:rPr>
-        <w:t xml:space="preserve"> </w:t>
-      </w:r>
-      <w:proofErr w:type="spellStart"/>
-      <w:r>
-        <w:rPr>
-          <w:rFonts w:ascii="Arial" w:eastAsia="Arial" w:hAnsi="Arial" w:cs="Arial"/>
-          <w:color w:val="000000"/>
+          <w:color w:val="70AD47" w:themeColor="accent6"/>
+        </w:rPr>
+        <w:t xml:space="preserve"> </w:t>
+      </w:r>
+      <w:proofErr w:type="spellStart"/>
+      <w:r>
+        <w:rPr>
+          <w:rFonts w:ascii="Arial" w:eastAsia="Arial" w:hAnsi="Arial" w:cs="Arial"/>
+          <w:color w:val="70AD47" w:themeColor="accent6"/>
         </w:rPr>
         <w:t>iz</w:t>
       </w:r>
@@ -7566,7 +7566,7 @@
       <w:r>
         <w:rPr>
           <w:rFonts w:ascii="Arial" w:eastAsia="Arial" w:hAnsi="Arial" w:cs="Arial"/>
-          <w:color w:val="000000"/>
+          <w:color w:val="70AD47" w:themeColor="accent6"/>
         </w:rPr>
         <w:t xml:space="preserve"> centra </w:t>
       </w:r>
@@ -7574,7 +7574,7 @@
       <w:r>
         <w:rPr>
           <w:rFonts w:ascii="Arial" w:eastAsia="Arial" w:hAnsi="Arial" w:cs="Arial"/>
-          <w:color w:val="000000"/>
+          <w:color w:val="70AD47" w:themeColor="accent6"/>
         </w:rPr>
         <w:t>zamka</w:t>
       </w:r>
@@ -7582,15 +7582,15 @@
       <w:r>
         <w:rPr>
           <w:rFonts w:ascii="Arial" w:eastAsia="Arial" w:hAnsi="Arial" w:cs="Arial"/>
-          <w:color w:val="000000"/>
-        </w:rPr>
-        <w:t xml:space="preserve"> </w:t>
-      </w:r>
-      <w:proofErr w:type="spellStart"/>
-      <w:r>
-        <w:rPr>
-          <w:rFonts w:ascii="Arial" w:eastAsia="Arial" w:hAnsi="Arial" w:cs="Arial"/>
-          <w:color w:val="000000"/>
+          <w:color w:val="70AD47" w:themeColor="accent6"/>
+        </w:rPr>
+        <w:t xml:space="preserve"> </w:t>
+      </w:r>
+      <w:proofErr w:type="spellStart"/>
+      <w:r>
+        <w:rPr>
+          <w:rFonts w:ascii="Arial" w:eastAsia="Arial" w:hAnsi="Arial" w:cs="Arial"/>
+          <w:color w:val="70AD47" w:themeColor="accent6"/>
         </w:rPr>
         <w:t>i</w:t>
       </w:r>
@@ -7598,15 +7598,15 @@
       <w:r>
         <w:rPr>
           <w:rFonts w:ascii="Arial" w:eastAsia="Arial" w:hAnsi="Arial" w:cs="Arial"/>
-          <w:color w:val="000000"/>
-        </w:rPr>
-        <w:t xml:space="preserve"> </w:t>
-      </w:r>
-      <w:proofErr w:type="spellStart"/>
-      <w:r>
-        <w:rPr>
-          <w:rFonts w:ascii="Arial" w:eastAsia="Arial" w:hAnsi="Arial" w:cs="Arial"/>
-          <w:color w:val="000000"/>
+          <w:color w:val="70AD47" w:themeColor="accent6"/>
+        </w:rPr>
+        <w:t xml:space="preserve"> </w:t>
+      </w:r>
+      <w:proofErr w:type="spellStart"/>
+      <w:r>
+        <w:rPr>
+          <w:rFonts w:ascii="Arial" w:eastAsia="Arial" w:hAnsi="Arial" w:cs="Arial"/>
+          <w:color w:val="70AD47" w:themeColor="accent6"/>
         </w:rPr>
         <w:t>izlazi</w:t>
       </w:r>
@@ -7614,15 +7614,15 @@
       <w:r>
         <w:rPr>
           <w:rFonts w:ascii="Arial" w:eastAsia="Arial" w:hAnsi="Arial" w:cs="Arial"/>
-          <w:color w:val="000000"/>
-        </w:rPr>
-        <w:t xml:space="preserve"> </w:t>
-      </w:r>
-      <w:proofErr w:type="spellStart"/>
-      <w:r>
-        <w:rPr>
-          <w:rFonts w:ascii="Arial" w:eastAsia="Arial" w:hAnsi="Arial" w:cs="Arial"/>
-          <w:color w:val="000000"/>
+          <w:color w:val="70AD47" w:themeColor="accent6"/>
+        </w:rPr>
+        <w:t xml:space="preserve"> </w:t>
+      </w:r>
+      <w:proofErr w:type="spellStart"/>
+      <w:r>
+        <w:rPr>
+          <w:rFonts w:ascii="Arial" w:eastAsia="Arial" w:hAnsi="Arial" w:cs="Arial"/>
+          <w:color w:val="70AD47" w:themeColor="accent6"/>
         </w:rPr>
         <w:t>iz</w:t>
       </w:r>
@@ -7630,15 +7630,15 @@
       <w:r>
         <w:rPr>
           <w:rFonts w:ascii="Arial" w:eastAsia="Arial" w:hAnsi="Arial" w:cs="Arial"/>
-          <w:color w:val="000000"/>
-        </w:rPr>
-        <w:t xml:space="preserve"> </w:t>
-      </w:r>
-      <w:proofErr w:type="spellStart"/>
-      <w:r>
-        <w:rPr>
-          <w:rFonts w:ascii="Arial" w:eastAsia="Arial" w:hAnsi="Arial" w:cs="Arial"/>
-          <w:color w:val="000000"/>
+          <w:color w:val="70AD47" w:themeColor="accent6"/>
+        </w:rPr>
+        <w:t xml:space="preserve"> </w:t>
+      </w:r>
+      <w:proofErr w:type="spellStart"/>
+      <w:r>
+        <w:rPr>
+          <w:rFonts w:ascii="Arial" w:eastAsia="Arial" w:hAnsi="Arial" w:cs="Arial"/>
+          <w:color w:val="70AD47" w:themeColor="accent6"/>
         </w:rPr>
         <w:t>njega</w:t>
       </w:r>
@@ -7646,15 +7646,15 @@
       <w:r>
         <w:rPr>
           <w:rFonts w:ascii="Arial" w:eastAsia="Arial" w:hAnsi="Arial" w:cs="Arial"/>
-          <w:color w:val="000000"/>
-        </w:rPr>
-        <w:t xml:space="preserve"> </w:t>
-      </w:r>
-      <w:proofErr w:type="spellStart"/>
-      <w:r>
-        <w:rPr>
-          <w:rFonts w:ascii="Arial" w:eastAsia="Arial" w:hAnsi="Arial" w:cs="Arial"/>
-          <w:color w:val="000000"/>
+          <w:color w:val="70AD47" w:themeColor="accent6"/>
+        </w:rPr>
+        <w:t xml:space="preserve"> </w:t>
+      </w:r>
+      <w:proofErr w:type="spellStart"/>
+      <w:r>
+        <w:rPr>
+          <w:rFonts w:ascii="Arial" w:eastAsia="Arial" w:hAnsi="Arial" w:cs="Arial"/>
+          <w:color w:val="70AD47" w:themeColor="accent6"/>
         </w:rPr>
         <w:t>kroz</w:t>
       </w:r>
@@ -7662,15 +7662,15 @@
       <w:r>
         <w:rPr>
           <w:rFonts w:ascii="Arial" w:eastAsia="Arial" w:hAnsi="Arial" w:cs="Arial"/>
-          <w:color w:val="000000"/>
-        </w:rPr>
-        <w:t xml:space="preserve"> </w:t>
-      </w:r>
-      <w:proofErr w:type="spellStart"/>
-      <w:r>
-        <w:rPr>
-          <w:rFonts w:ascii="Arial" w:eastAsia="Arial" w:hAnsi="Arial" w:cs="Arial"/>
-          <w:color w:val="000000"/>
+          <w:color w:val="70AD47" w:themeColor="accent6"/>
+        </w:rPr>
+        <w:t xml:space="preserve"> </w:t>
+      </w:r>
+      <w:proofErr w:type="spellStart"/>
+      <w:r>
+        <w:rPr>
+          <w:rFonts w:ascii="Arial" w:eastAsia="Arial" w:hAnsi="Arial" w:cs="Arial"/>
+          <w:color w:val="70AD47" w:themeColor="accent6"/>
         </w:rPr>
         <w:t>kapiju</w:t>
       </w:r>
@@ -7678,7 +7678,7 @@
       <w:r>
         <w:rPr>
           <w:rFonts w:ascii="Arial" w:eastAsia="Arial" w:hAnsi="Arial" w:cs="Arial"/>
-          <w:color w:val="000000"/>
+          <w:color w:val="70AD47" w:themeColor="accent6"/>
         </w:rPr>
         <w:t xml:space="preserve">. </w:t>
       </w:r>
@@ -7686,7 +7686,7 @@
       <w:r>
         <w:rPr>
           <w:rFonts w:ascii="Arial" w:eastAsia="Arial" w:hAnsi="Arial" w:cs="Arial"/>
-          <w:color w:val="000000"/>
+          <w:color w:val="70AD47" w:themeColor="accent6"/>
         </w:rPr>
         <w:t>Napolju</w:t>
       </w:r>
@@ -7694,7 +7694,7 @@
       <w:r>
         <w:rPr>
           <w:rFonts w:ascii="Arial" w:eastAsia="Arial" w:hAnsi="Arial" w:cs="Arial"/>
-          <w:color w:val="000000"/>
+          <w:color w:val="70AD47" w:themeColor="accent6"/>
         </w:rPr>
         <w:t xml:space="preserve"> se </w:t>
       </w:r>
@@ -7702,7 +7702,7 @@
       <w:r>
         <w:rPr>
           <w:rFonts w:ascii="Arial" w:eastAsia="Arial" w:hAnsi="Arial" w:cs="Arial"/>
-          <w:color w:val="000000"/>
+          <w:color w:val="70AD47" w:themeColor="accent6"/>
         </w:rPr>
         <w:t>kreće</w:t>
       </w:r>
@@ -7710,7 +7710,7 @@
       <w:r>
         <w:rPr>
           <w:rFonts w:ascii="Arial" w:eastAsia="Arial" w:hAnsi="Arial" w:cs="Arial"/>
-          <w:color w:val="000000"/>
+          <w:color w:val="70AD47" w:themeColor="accent6"/>
         </w:rPr>
         <w:t xml:space="preserve"> po </w:t>
       </w:r>
@@ -7718,7 +7718,7 @@
       <w:r>
         <w:rPr>
           <w:rFonts w:ascii="Arial" w:eastAsia="Arial" w:hAnsi="Arial" w:cs="Arial"/>
-          <w:color w:val="000000"/>
+          <w:color w:val="70AD47" w:themeColor="accent6"/>
         </w:rPr>
         <w:t>stazi</w:t>
       </w:r>
@@ -7726,7 +7726,7 @@
       <w:r>
         <w:rPr>
           <w:rFonts w:ascii="Arial" w:eastAsia="Arial" w:hAnsi="Arial" w:cs="Arial"/>
-          <w:color w:val="000000"/>
+          <w:color w:val="70AD47" w:themeColor="accent6"/>
         </w:rPr>
         <w:t>.</w:t>
       </w:r>
@@ -7742,14 +7742,14 @@
         <w:jc w:val="both"/>
         <w:rPr>
           <w:rFonts w:ascii="Arial" w:eastAsia="Arial" w:hAnsi="Arial" w:cs="Arial"/>
-          <w:color w:val="000000"/>
+          <w:color w:val="A8D08D" w:themeColor="accent6" w:themeTint="99"/>
         </w:rPr>
       </w:pPr>
       <w:proofErr w:type="spellStart"/>
       <w:r>
         <w:rPr>
           <w:rFonts w:ascii="Arial" w:eastAsia="Arial" w:hAnsi="Arial" w:cs="Arial"/>
-          <w:color w:val="000000"/>
+          <w:color w:val="A8D08D" w:themeColor="accent6" w:themeTint="99"/>
         </w:rPr>
         <w:lastRenderedPageBreak/>
         <w:t>Kada</w:t>
@@ -7758,7 +7758,7 @@
       <w:r>
         <w:rPr>
           <w:rFonts w:ascii="Arial" w:eastAsia="Arial" w:hAnsi="Arial" w:cs="Arial"/>
-          <w:color w:val="000000"/>
+          <w:color w:val="A8D08D" w:themeColor="accent6" w:themeTint="99"/>
         </w:rPr>
         <w:t xml:space="preserve"> se </w:t>
       </w:r>
@@ -7766,7 +7766,7 @@
       <w:r>
         <w:rPr>
           <w:rFonts w:ascii="Arial" w:eastAsia="Arial" w:hAnsi="Arial" w:cs="Arial"/>
-          <w:color w:val="000000"/>
+          <w:color w:val="A8D08D" w:themeColor="accent6" w:themeTint="99"/>
         </w:rPr>
         <w:t>udalji</w:t>
       </w:r>
@@ -7774,15 +7774,15 @@
       <w:r>
         <w:rPr>
           <w:rFonts w:ascii="Arial" w:eastAsia="Arial" w:hAnsi="Arial" w:cs="Arial"/>
-          <w:color w:val="000000"/>
-        </w:rPr>
-        <w:t xml:space="preserve"> </w:t>
-      </w:r>
-      <w:proofErr w:type="spellStart"/>
-      <w:r>
-        <w:rPr>
-          <w:rFonts w:ascii="Arial" w:eastAsia="Arial" w:hAnsi="Arial" w:cs="Arial"/>
-          <w:color w:val="000000"/>
+          <w:color w:val="A8D08D" w:themeColor="accent6" w:themeTint="99"/>
+        </w:rPr>
+        <w:t xml:space="preserve"> </w:t>
+      </w:r>
+      <w:proofErr w:type="spellStart"/>
+      <w:r>
+        <w:rPr>
+          <w:rFonts w:ascii="Arial" w:eastAsia="Arial" w:hAnsi="Arial" w:cs="Arial"/>
+          <w:color w:val="A8D08D" w:themeColor="accent6" w:themeTint="99"/>
         </w:rPr>
         <w:t>od</w:t>
       </w:r>
@@ -7790,15 +7790,15 @@
       <w:r>
         <w:rPr>
           <w:rFonts w:ascii="Arial" w:eastAsia="Arial" w:hAnsi="Arial" w:cs="Arial"/>
-          <w:color w:val="000000"/>
-        </w:rPr>
-        <w:t xml:space="preserve"> </w:t>
-      </w:r>
-      <w:proofErr w:type="spellStart"/>
-      <w:r>
-        <w:rPr>
-          <w:rFonts w:ascii="Arial" w:eastAsia="Arial" w:hAnsi="Arial" w:cs="Arial"/>
-          <w:color w:val="000000"/>
+          <w:color w:val="A8D08D" w:themeColor="accent6" w:themeTint="99"/>
+        </w:rPr>
+        <w:t xml:space="preserve"> </w:t>
+      </w:r>
+      <w:proofErr w:type="spellStart"/>
+      <w:r>
+        <w:rPr>
+          <w:rFonts w:ascii="Arial" w:eastAsia="Arial" w:hAnsi="Arial" w:cs="Arial"/>
+          <w:color w:val="A8D08D" w:themeColor="accent6" w:themeTint="99"/>
         </w:rPr>
         <w:t>zamka</w:t>
       </w:r>
@@ -7806,7 +7806,7 @@
       <w:r>
         <w:rPr>
           <w:rFonts w:ascii="Arial" w:eastAsia="Arial" w:hAnsi="Arial" w:cs="Arial"/>
-          <w:color w:val="000000"/>
+          <w:color w:val="A8D08D" w:themeColor="accent6" w:themeTint="99"/>
         </w:rPr>
         <w:t xml:space="preserve">, </w:t>
       </w:r>
@@ -7814,7 +7814,7 @@
       <w:r>
         <w:rPr>
           <w:rFonts w:ascii="Arial" w:eastAsia="Arial" w:hAnsi="Arial" w:cs="Arial"/>
-          <w:color w:val="000000"/>
+          <w:color w:val="FFC000" w:themeColor="accent4"/>
         </w:rPr>
         <w:t>okreće</w:t>
       </w:r>
@@ -7822,7 +7822,7 @@
       <w:r>
         <w:rPr>
           <w:rFonts w:ascii="Arial" w:eastAsia="Arial" w:hAnsi="Arial" w:cs="Arial"/>
-          <w:color w:val="000000"/>
+          <w:color w:val="A8D08D" w:themeColor="accent6" w:themeTint="99"/>
         </w:rPr>
         <w:t xml:space="preserve"> se ka </w:t>
       </w:r>
@@ -7830,7 +7830,7 @@
       <w:r>
         <w:rPr>
           <w:rFonts w:ascii="Arial" w:eastAsia="Arial" w:hAnsi="Arial" w:cs="Arial"/>
-          <w:color w:val="000000"/>
+          <w:color w:val="A8D08D" w:themeColor="accent6" w:themeTint="99"/>
         </w:rPr>
         <w:t>njemu</w:t>
       </w:r>
@@ -7838,7 +7838,7 @@
       <w:r>
         <w:rPr>
           <w:rFonts w:ascii="Arial" w:eastAsia="Arial" w:hAnsi="Arial" w:cs="Arial"/>
-          <w:color w:val="000000"/>
+          <w:color w:val="A8D08D" w:themeColor="accent6" w:themeTint="99"/>
         </w:rPr>
         <w:t xml:space="preserve">. </w:t>
       </w:r>
@@ -7854,14 +7854,14 @@
         <w:jc w:val="both"/>
         <w:rPr>
           <w:rFonts w:ascii="Arial" w:eastAsia="Arial" w:hAnsi="Arial" w:cs="Arial"/>
-          <w:color w:val="000000"/>
+          <w:color w:val="70AD47" w:themeColor="accent6"/>
         </w:rPr>
       </w:pPr>
       <w:proofErr w:type="spellStart"/>
       <w:r>
         <w:rPr>
           <w:rFonts w:ascii="Arial" w:eastAsia="Arial" w:hAnsi="Arial" w:cs="Arial"/>
-          <w:color w:val="000000"/>
+          <w:color w:val="70AD47" w:themeColor="accent6"/>
         </w:rPr>
         <w:t>Kada</w:t>
       </w:r>
@@ -7869,15 +7869,15 @@
       <w:r>
         <w:rPr>
           <w:rFonts w:ascii="Arial" w:eastAsia="Arial" w:hAnsi="Arial" w:cs="Arial"/>
-          <w:color w:val="000000"/>
-        </w:rPr>
-        <w:t xml:space="preserve"> </w:t>
-      </w:r>
-      <w:proofErr w:type="spellStart"/>
-      <w:r>
-        <w:rPr>
-          <w:rFonts w:ascii="Arial" w:eastAsia="Arial" w:hAnsi="Arial" w:cs="Arial"/>
-          <w:color w:val="000000"/>
+          <w:color w:val="70AD47" w:themeColor="accent6"/>
+        </w:rPr>
+        <w:t xml:space="preserve"> </w:t>
+      </w:r>
+      <w:proofErr w:type="spellStart"/>
+      <w:r>
+        <w:rPr>
+          <w:rFonts w:ascii="Arial" w:eastAsia="Arial" w:hAnsi="Arial" w:cs="Arial"/>
+          <w:color w:val="70AD47" w:themeColor="accent6"/>
         </w:rPr>
         <w:t>dođe</w:t>
       </w:r>
@@ -7885,7 +7885,7 @@
       <w:r>
         <w:rPr>
           <w:rFonts w:ascii="Arial" w:eastAsia="Arial" w:hAnsi="Arial" w:cs="Arial"/>
-          <w:color w:val="000000"/>
+          <w:color w:val="70AD47" w:themeColor="accent6"/>
         </w:rPr>
         <w:t xml:space="preserve"> u </w:t>
       </w:r>
@@ -7893,7 +7893,7 @@
       <w:r>
         <w:rPr>
           <w:rFonts w:ascii="Arial" w:eastAsia="Arial" w:hAnsi="Arial" w:cs="Arial"/>
-          <w:color w:val="000000"/>
+          <w:color w:val="70AD47" w:themeColor="accent6"/>
         </w:rPr>
         <w:t>položaj</w:t>
       </w:r>
@@ -7901,7 +7901,7 @@
       <w:r>
         <w:rPr>
           <w:rFonts w:ascii="Arial" w:eastAsia="Arial" w:hAnsi="Arial" w:cs="Arial"/>
-          <w:color w:val="000000"/>
+          <w:color w:val="70AD47" w:themeColor="accent6"/>
         </w:rPr>
         <w:t xml:space="preserve">, </w:t>
       </w:r>
@@ -8029,7 +8029,7 @@
       <w:r>
         <w:rPr>
           <w:rFonts w:ascii="Arial" w:eastAsia="Arial" w:hAnsi="Arial" w:cs="Arial"/>
-          <w:color w:val="000000"/>
+          <w:color w:val="70AD47" w:themeColor="accent6"/>
         </w:rPr>
         <w:t>.</w:t>
       </w:r>
@@ -8048,7 +8048,7 @@
       <w:r>
         <w:rPr>
           <w:rFonts w:ascii="Arial" w:eastAsia="Arial" w:hAnsi="Arial" w:cs="Arial"/>
-          <w:color w:val="000000"/>
+          <w:color w:val="70AD47" w:themeColor="accent6"/>
         </w:rPr>
         <w:t>Animaciju</w:t>
       </w:r>
@@ -8056,15 +8056,15 @@
       <w:r>
         <w:rPr>
           <w:rFonts w:ascii="Arial" w:eastAsia="Arial" w:hAnsi="Arial" w:cs="Arial"/>
-          <w:color w:val="000000"/>
-        </w:rPr>
-        <w:t xml:space="preserve"> </w:t>
-      </w:r>
-      <w:proofErr w:type="spellStart"/>
-      <w:r>
-        <w:rPr>
-          <w:rFonts w:ascii="Arial" w:eastAsia="Arial" w:hAnsi="Arial" w:cs="Arial"/>
-          <w:color w:val="000000"/>
+          <w:color w:val="70AD47" w:themeColor="accent6"/>
+        </w:rPr>
+        <w:t xml:space="preserve"> </w:t>
+      </w:r>
+      <w:proofErr w:type="spellStart"/>
+      <w:r>
+        <w:rPr>
+          <w:rFonts w:ascii="Arial" w:eastAsia="Arial" w:hAnsi="Arial" w:cs="Arial"/>
+          <w:color w:val="70AD47" w:themeColor="accent6"/>
         </w:rPr>
         <w:t>realizovati</w:t>
       </w:r>
@@ -8072,15 +8072,15 @@
       <w:r>
         <w:rPr>
           <w:rFonts w:ascii="Arial" w:eastAsia="Arial" w:hAnsi="Arial" w:cs="Arial"/>
-          <w:color w:val="000000"/>
-        </w:rPr>
-        <w:t xml:space="preserve"> </w:t>
-      </w:r>
-      <w:proofErr w:type="spellStart"/>
-      <w:r>
-        <w:rPr>
-          <w:rFonts w:ascii="Arial" w:eastAsia="Arial" w:hAnsi="Arial" w:cs="Arial"/>
-          <w:color w:val="000000"/>
+          <w:color w:val="70AD47" w:themeColor="accent6"/>
+        </w:rPr>
+        <w:t xml:space="preserve"> </w:t>
+      </w:r>
+      <w:proofErr w:type="spellStart"/>
+      <w:r>
+        <w:rPr>
+          <w:rFonts w:ascii="Arial" w:eastAsia="Arial" w:hAnsi="Arial" w:cs="Arial"/>
+          <w:color w:val="70AD47" w:themeColor="accent6"/>
         </w:rPr>
         <w:t>transformacijom</w:t>
       </w:r>
@@ -8088,15 +8088,15 @@
       <w:r>
         <w:rPr>
           <w:rFonts w:ascii="Arial" w:eastAsia="Arial" w:hAnsi="Arial" w:cs="Arial"/>
-          <w:color w:val="000000"/>
-        </w:rPr>
-        <w:t xml:space="preserve"> </w:t>
-      </w:r>
-      <w:proofErr w:type="spellStart"/>
-      <w:r>
-        <w:rPr>
-          <w:rFonts w:ascii="Arial" w:eastAsia="Arial" w:hAnsi="Arial" w:cs="Arial"/>
-          <w:color w:val="000000"/>
+          <w:color w:val="70AD47" w:themeColor="accent6"/>
+        </w:rPr>
+        <w:t xml:space="preserve"> </w:t>
+      </w:r>
+      <w:proofErr w:type="spellStart"/>
+      <w:r>
+        <w:rPr>
+          <w:rFonts w:ascii="Arial" w:eastAsia="Arial" w:hAnsi="Arial" w:cs="Arial"/>
+          <w:color w:val="70AD47" w:themeColor="accent6"/>
         </w:rPr>
         <w:t>sveta</w:t>
       </w:r>
@@ -8104,15 +8104,15 @@
       <w:r>
         <w:rPr>
           <w:rFonts w:ascii="Arial" w:eastAsia="Arial" w:hAnsi="Arial" w:cs="Arial"/>
-          <w:color w:val="000000"/>
-        </w:rPr>
-        <w:t xml:space="preserve"> </w:t>
-      </w:r>
-      <w:proofErr w:type="spellStart"/>
-      <w:r>
-        <w:rPr>
-          <w:rFonts w:ascii="Arial" w:eastAsia="Arial" w:hAnsi="Arial" w:cs="Arial"/>
-          <w:color w:val="000000"/>
+          <w:color w:val="70AD47" w:themeColor="accent6"/>
+        </w:rPr>
+        <w:t xml:space="preserve"> </w:t>
+      </w:r>
+      <w:proofErr w:type="spellStart"/>
+      <w:r>
+        <w:rPr>
+          <w:rFonts w:ascii="Arial" w:eastAsia="Arial" w:hAnsi="Arial" w:cs="Arial"/>
+          <w:color w:val="70AD47" w:themeColor="accent6"/>
         </w:rPr>
         <w:t>ili</w:t>
       </w:r>
@@ -8120,15 +8120,15 @@
       <w:r>
         <w:rPr>
           <w:rFonts w:ascii="Arial" w:eastAsia="Arial" w:hAnsi="Arial" w:cs="Arial"/>
-          <w:color w:val="000000"/>
-        </w:rPr>
-        <w:t xml:space="preserve"> </w:t>
-      </w:r>
-      <w:proofErr w:type="spellStart"/>
-      <w:r>
-        <w:rPr>
-          <w:rFonts w:ascii="Arial" w:eastAsia="Arial" w:hAnsi="Arial" w:cs="Arial"/>
-          <w:color w:val="000000"/>
+          <w:color w:val="70AD47" w:themeColor="accent6"/>
+        </w:rPr>
+        <w:t xml:space="preserve"> </w:t>
+      </w:r>
+      <w:proofErr w:type="spellStart"/>
+      <w:r>
+        <w:rPr>
+          <w:rFonts w:ascii="Arial" w:eastAsia="Arial" w:hAnsi="Arial" w:cs="Arial"/>
+          <w:color w:val="70AD47" w:themeColor="accent6"/>
         </w:rPr>
         <w:t>korišćenjem</w:t>
       </w:r>
@@ -8136,7 +8136,7 @@
       <w:r>
         <w:rPr>
           <w:rFonts w:ascii="Arial" w:eastAsia="Arial" w:hAnsi="Arial" w:cs="Arial"/>
-          <w:color w:val="000000"/>
+          <w:color w:val="70AD47" w:themeColor="accent6"/>
         </w:rPr>
         <w:t xml:space="preserve"> </w:t>
       </w:r>
@@ -8146,7 +8146,7 @@
         <w:rPr>
           <w:rFonts w:ascii="Arial" w:eastAsia="Arial" w:hAnsi="Arial" w:cs="Arial"/>
           <w:i/>
-          <w:color w:val="000000"/>
+          <w:color w:val="70AD47" w:themeColor="accent6"/>
         </w:rPr>
         <w:t>gluLookAt</w:t>
       </w:r>
@@ -8155,7 +8155,7 @@
         <w:rPr>
           <w:rFonts w:ascii="Arial" w:eastAsia="Arial" w:hAnsi="Arial" w:cs="Arial"/>
           <w:i/>
-          <w:color w:val="000000"/>
+          <w:color w:val="70AD47" w:themeColor="accent6"/>
         </w:rPr>
         <w:t>(</w:t>
       </w:r>
@@ -8164,22 +8164,22 @@
         <w:rPr>
           <w:rFonts w:ascii="Arial" w:eastAsia="Arial" w:hAnsi="Arial" w:cs="Arial"/>
           <w:i/>
-          <w:color w:val="000000"/>
+          <w:color w:val="70AD47" w:themeColor="accent6"/>
         </w:rPr>
         <w:t>)</w:t>
       </w:r>
       <w:r>
         <w:rPr>
           <w:rFonts w:ascii="Arial" w:eastAsia="Arial" w:hAnsi="Arial" w:cs="Arial"/>
-          <w:color w:val="000000"/>
-        </w:rPr>
-        <w:t xml:space="preserve"> </w:t>
-      </w:r>
-      <w:proofErr w:type="spellStart"/>
-      <w:r>
-        <w:rPr>
-          <w:rFonts w:ascii="Arial" w:eastAsia="Arial" w:hAnsi="Arial" w:cs="Arial"/>
-          <w:color w:val="000000"/>
+          <w:color w:val="70AD47" w:themeColor="accent6"/>
+        </w:rPr>
+        <w:t xml:space="preserve"> </w:t>
+      </w:r>
+      <w:proofErr w:type="spellStart"/>
+      <w:r>
+        <w:rPr>
+          <w:rFonts w:ascii="Arial" w:eastAsia="Arial" w:hAnsi="Arial" w:cs="Arial"/>
+          <w:color w:val="70AD47" w:themeColor="accent6"/>
         </w:rPr>
         <w:t>metode</w:t>
       </w:r>
@@ -8189,13 +8189,20 @@
           <w:rFonts w:ascii="Arial" w:eastAsia="Arial" w:hAnsi="Arial" w:cs="Arial"/>
           <w:color w:val="000000"/>
         </w:rPr>
-        <w:t xml:space="preserve">. U </w:t>
-      </w:r>
-      <w:proofErr w:type="spellStart"/>
-      <w:r>
-        <w:rPr>
-          <w:rFonts w:ascii="Arial" w:eastAsia="Arial" w:hAnsi="Arial" w:cs="Arial"/>
-          <w:color w:val="000000"/>
+        <w:t xml:space="preserve">. </w:t>
+      </w:r>
+      <w:r>
+        <w:rPr>
+          <w:rFonts w:ascii="Arial" w:eastAsia="Arial" w:hAnsi="Arial" w:cs="Arial"/>
+          <w:color w:val="70AD47" w:themeColor="accent6"/>
+        </w:rPr>
+        <w:t xml:space="preserve">U </w:t>
+      </w:r>
+      <w:proofErr w:type="spellStart"/>
+      <w:r>
+        <w:rPr>
+          <w:rFonts w:ascii="Arial" w:eastAsia="Arial" w:hAnsi="Arial" w:cs="Arial"/>
+          <w:color w:val="70AD47" w:themeColor="accent6"/>
         </w:rPr>
         <w:t>toku</w:t>
       </w:r>
@@ -8203,15 +8210,15 @@
       <w:r>
         <w:rPr>
           <w:rFonts w:ascii="Arial" w:eastAsia="Arial" w:hAnsi="Arial" w:cs="Arial"/>
-          <w:color w:val="000000"/>
-        </w:rPr>
-        <w:t xml:space="preserve"> </w:t>
-      </w:r>
-      <w:proofErr w:type="spellStart"/>
-      <w:r>
-        <w:rPr>
-          <w:rFonts w:ascii="Arial" w:eastAsia="Arial" w:hAnsi="Arial" w:cs="Arial"/>
-          <w:color w:val="000000"/>
+          <w:color w:val="70AD47" w:themeColor="accent6"/>
+        </w:rPr>
+        <w:t xml:space="preserve"> </w:t>
+      </w:r>
+      <w:proofErr w:type="spellStart"/>
+      <w:r>
+        <w:rPr>
+          <w:rFonts w:ascii="Arial" w:eastAsia="Arial" w:hAnsi="Arial" w:cs="Arial"/>
+          <w:color w:val="70AD47" w:themeColor="accent6"/>
         </w:rPr>
         <w:t>animacije</w:t>
       </w:r>
@@ -8219,7 +8226,7 @@
       <w:r>
         <w:rPr>
           <w:rFonts w:ascii="Arial" w:eastAsia="Arial" w:hAnsi="Arial" w:cs="Arial"/>
-          <w:color w:val="000000"/>
+          <w:color w:val="70AD47" w:themeColor="accent6"/>
         </w:rPr>
         <w:t xml:space="preserve">, </w:t>
       </w:r>
@@ -8227,7 +8234,7 @@
       <w:r>
         <w:rPr>
           <w:rFonts w:ascii="Arial" w:eastAsia="Arial" w:hAnsi="Arial" w:cs="Arial"/>
-          <w:color w:val="000000"/>
+          <w:color w:val="70AD47" w:themeColor="accent6"/>
         </w:rPr>
         <w:t>onemogućiti</w:t>
       </w:r>
@@ -8235,15 +8242,15 @@
       <w:r>
         <w:rPr>
           <w:rFonts w:ascii="Arial" w:eastAsia="Arial" w:hAnsi="Arial" w:cs="Arial"/>
-          <w:color w:val="000000"/>
-        </w:rPr>
-        <w:t xml:space="preserve"> </w:t>
-      </w:r>
-      <w:proofErr w:type="spellStart"/>
-      <w:r>
-        <w:rPr>
-          <w:rFonts w:ascii="Arial" w:eastAsia="Arial" w:hAnsi="Arial" w:cs="Arial"/>
-          <w:color w:val="000000"/>
+          <w:color w:val="70AD47" w:themeColor="accent6"/>
+        </w:rPr>
+        <w:t xml:space="preserve"> </w:t>
+      </w:r>
+      <w:proofErr w:type="spellStart"/>
+      <w:r>
+        <w:rPr>
+          <w:rFonts w:ascii="Arial" w:eastAsia="Arial" w:hAnsi="Arial" w:cs="Arial"/>
+          <w:color w:val="70AD47" w:themeColor="accent6"/>
         </w:rPr>
         <w:t>interakciju</w:t>
       </w:r>
@@ -8251,15 +8258,15 @@
       <w:r>
         <w:rPr>
           <w:rFonts w:ascii="Arial" w:eastAsia="Arial" w:hAnsi="Arial" w:cs="Arial"/>
-          <w:color w:val="000000"/>
-        </w:rPr>
-        <w:t xml:space="preserve"> </w:t>
-      </w:r>
-      <w:proofErr w:type="spellStart"/>
-      <w:r>
-        <w:rPr>
-          <w:rFonts w:ascii="Arial" w:eastAsia="Arial" w:hAnsi="Arial" w:cs="Arial"/>
-          <w:color w:val="000000"/>
+          <w:color w:val="70AD47" w:themeColor="accent6"/>
+        </w:rPr>
+        <w:t xml:space="preserve"> </w:t>
+      </w:r>
+      <w:proofErr w:type="spellStart"/>
+      <w:r>
+        <w:rPr>
+          <w:rFonts w:ascii="Arial" w:eastAsia="Arial" w:hAnsi="Arial" w:cs="Arial"/>
+          <w:color w:val="70AD47" w:themeColor="accent6"/>
         </w:rPr>
         <w:t>sa</w:t>
       </w:r>
@@ -8267,15 +8274,15 @@
       <w:r>
         <w:rPr>
           <w:rFonts w:ascii="Arial" w:eastAsia="Arial" w:hAnsi="Arial" w:cs="Arial"/>
-          <w:color w:val="000000"/>
-        </w:rPr>
-        <w:t xml:space="preserve"> </w:t>
-      </w:r>
-      <w:proofErr w:type="spellStart"/>
-      <w:r>
-        <w:rPr>
-          <w:rFonts w:ascii="Arial" w:eastAsia="Arial" w:hAnsi="Arial" w:cs="Arial"/>
-          <w:color w:val="000000"/>
+          <w:color w:val="70AD47" w:themeColor="accent6"/>
+        </w:rPr>
+        <w:t xml:space="preserve"> </w:t>
+      </w:r>
+      <w:proofErr w:type="spellStart"/>
+      <w:r>
+        <w:rPr>
+          <w:rFonts w:ascii="Arial" w:eastAsia="Arial" w:hAnsi="Arial" w:cs="Arial"/>
+          <w:color w:val="70AD47" w:themeColor="accent6"/>
         </w:rPr>
         <w:t>korisnikom</w:t>
       </w:r>
@@ -8283,7 +8290,7 @@
       <w:r>
         <w:rPr>
           <w:rFonts w:ascii="Arial" w:eastAsia="Arial" w:hAnsi="Arial" w:cs="Arial"/>
-          <w:color w:val="000000"/>
+          <w:color w:val="70AD47" w:themeColor="accent6"/>
         </w:rPr>
         <w:t xml:space="preserve"> (</w:t>
       </w:r>
@@ -8291,7 +8298,7 @@
       <w:r>
         <w:rPr>
           <w:rFonts w:ascii="Arial" w:eastAsia="Arial" w:hAnsi="Arial" w:cs="Arial"/>
-          <w:color w:val="000000"/>
+          <w:color w:val="70AD47" w:themeColor="accent6"/>
         </w:rPr>
         <w:t>pomoću</w:t>
       </w:r>
@@ -8299,15 +8306,15 @@
       <w:r>
         <w:rPr>
           <w:rFonts w:ascii="Arial" w:eastAsia="Arial" w:hAnsi="Arial" w:cs="Arial"/>
-          <w:color w:val="000000"/>
-        </w:rPr>
-        <w:t xml:space="preserve"> </w:t>
-      </w:r>
-      <w:proofErr w:type="spellStart"/>
-      <w:r>
-        <w:rPr>
-          <w:rFonts w:ascii="Arial" w:eastAsia="Arial" w:hAnsi="Arial" w:cs="Arial"/>
-          <w:color w:val="000000"/>
+          <w:color w:val="70AD47" w:themeColor="accent6"/>
+        </w:rPr>
+        <w:t xml:space="preserve"> </w:t>
+      </w:r>
+      <w:proofErr w:type="spellStart"/>
+      <w:r>
+        <w:rPr>
+          <w:rFonts w:ascii="Arial" w:eastAsia="Arial" w:hAnsi="Arial" w:cs="Arial"/>
+          <w:color w:val="70AD47" w:themeColor="accent6"/>
         </w:rPr>
         <w:t>kontrola</w:t>
       </w:r>
@@ -8315,15 +8322,15 @@
       <w:r>
         <w:rPr>
           <w:rFonts w:ascii="Arial" w:eastAsia="Arial" w:hAnsi="Arial" w:cs="Arial"/>
-          <w:color w:val="000000"/>
-        </w:rPr>
-        <w:t xml:space="preserve"> </w:t>
-      </w:r>
-      <w:proofErr w:type="spellStart"/>
-      <w:r>
-        <w:rPr>
-          <w:rFonts w:ascii="Arial" w:eastAsia="Arial" w:hAnsi="Arial" w:cs="Arial"/>
-          <w:color w:val="000000"/>
+          <w:color w:val="70AD47" w:themeColor="accent6"/>
+        </w:rPr>
+        <w:t xml:space="preserve"> </w:t>
+      </w:r>
+      <w:proofErr w:type="spellStart"/>
+      <w:r>
+        <w:rPr>
+          <w:rFonts w:ascii="Arial" w:eastAsia="Arial" w:hAnsi="Arial" w:cs="Arial"/>
+          <w:color w:val="70AD47" w:themeColor="accent6"/>
         </w:rPr>
         <w:t>korisničkog</w:t>
       </w:r>
@@ -8331,15 +8338,15 @@
       <w:r>
         <w:rPr>
           <w:rFonts w:ascii="Arial" w:eastAsia="Arial" w:hAnsi="Arial" w:cs="Arial"/>
-          <w:color w:val="000000"/>
-        </w:rPr>
-        <w:t xml:space="preserve"> </w:t>
-      </w:r>
-      <w:proofErr w:type="spellStart"/>
-      <w:r>
-        <w:rPr>
-          <w:rFonts w:ascii="Arial" w:eastAsia="Arial" w:hAnsi="Arial" w:cs="Arial"/>
-          <w:color w:val="000000"/>
+          <w:color w:val="70AD47" w:themeColor="accent6"/>
+        </w:rPr>
+        <w:t xml:space="preserve"> </w:t>
+      </w:r>
+      <w:proofErr w:type="spellStart"/>
+      <w:r>
+        <w:rPr>
+          <w:rFonts w:ascii="Arial" w:eastAsia="Arial" w:hAnsi="Arial" w:cs="Arial"/>
+          <w:color w:val="70AD47" w:themeColor="accent6"/>
         </w:rPr>
         <w:t>interfejsa</w:t>
       </w:r>
@@ -8347,15 +8354,15 @@
       <w:r>
         <w:rPr>
           <w:rFonts w:ascii="Arial" w:eastAsia="Arial" w:hAnsi="Arial" w:cs="Arial"/>
-          <w:color w:val="000000"/>
-        </w:rPr>
-        <w:t xml:space="preserve"> </w:t>
-      </w:r>
-      <w:proofErr w:type="spellStart"/>
-      <w:r>
-        <w:rPr>
-          <w:rFonts w:ascii="Arial" w:eastAsia="Arial" w:hAnsi="Arial" w:cs="Arial"/>
-          <w:color w:val="000000"/>
+          <w:color w:val="70AD47" w:themeColor="accent6"/>
+        </w:rPr>
+        <w:t xml:space="preserve"> </w:t>
+      </w:r>
+      <w:proofErr w:type="spellStart"/>
+      <w:r>
+        <w:rPr>
+          <w:rFonts w:ascii="Arial" w:eastAsia="Arial" w:hAnsi="Arial" w:cs="Arial"/>
+          <w:color w:val="70AD47" w:themeColor="accent6"/>
         </w:rPr>
         <w:t>i</w:t>
       </w:r>
@@ -8363,15 +8370,15 @@
       <w:r>
         <w:rPr>
           <w:rFonts w:ascii="Arial" w:eastAsia="Arial" w:hAnsi="Arial" w:cs="Arial"/>
-          <w:color w:val="000000"/>
-        </w:rPr>
-        <w:t xml:space="preserve"> </w:t>
-      </w:r>
-      <w:proofErr w:type="spellStart"/>
-      <w:r>
-        <w:rPr>
-          <w:rFonts w:ascii="Arial" w:eastAsia="Arial" w:hAnsi="Arial" w:cs="Arial"/>
-          <w:color w:val="000000"/>
+          <w:color w:val="70AD47" w:themeColor="accent6"/>
+        </w:rPr>
+        <w:t xml:space="preserve"> </w:t>
+      </w:r>
+      <w:proofErr w:type="spellStart"/>
+      <w:r>
+        <w:rPr>
+          <w:rFonts w:ascii="Arial" w:eastAsia="Arial" w:hAnsi="Arial" w:cs="Arial"/>
+          <w:color w:val="70AD47" w:themeColor="accent6"/>
         </w:rPr>
         <w:t>tastera</w:t>
       </w:r>
@@ -8379,15 +8386,22 @@
       <w:r>
         <w:rPr>
           <w:rFonts w:ascii="Arial" w:eastAsia="Arial" w:hAnsi="Arial" w:cs="Arial"/>
-          <w:color w:val="000000"/>
-        </w:rPr>
-        <w:t xml:space="preserve">). </w:t>
-      </w:r>
-      <w:proofErr w:type="spellStart"/>
-      <w:r>
-        <w:rPr>
-          <w:rFonts w:ascii="Arial" w:eastAsia="Arial" w:hAnsi="Arial" w:cs="Arial"/>
-          <w:color w:val="000000"/>
+          <w:color w:val="70AD47" w:themeColor="accent6"/>
+        </w:rPr>
+        <w:t>).</w:t>
+      </w:r>
+      <w:r>
+        <w:rPr>
+          <w:rFonts w:ascii="Arial" w:eastAsia="Arial" w:hAnsi="Arial" w:cs="Arial"/>
+          <w:color w:val="000000"/>
+        </w:rPr>
+        <w:t xml:space="preserve"> </w:t>
+      </w:r>
+      <w:proofErr w:type="spellStart"/>
+      <w:r>
+        <w:rPr>
+          <w:rFonts w:ascii="Arial" w:eastAsia="Arial" w:hAnsi="Arial" w:cs="Arial"/>
+          <w:color w:val="70AD47" w:themeColor="accent6"/>
         </w:rPr>
         <w:t>Animacija</w:t>
       </w:r>
@@ -8395,7 +8409,7 @@
       <w:r>
         <w:rPr>
           <w:rFonts w:ascii="Arial" w:eastAsia="Arial" w:hAnsi="Arial" w:cs="Arial"/>
-          <w:color w:val="000000"/>
+          <w:color w:val="70AD47" w:themeColor="accent6"/>
         </w:rPr>
         <w:t xml:space="preserve"> se </w:t>
       </w:r>
@@ -8403,7 +8417,7 @@
       <w:r>
         <w:rPr>
           <w:rFonts w:ascii="Arial" w:eastAsia="Arial" w:hAnsi="Arial" w:cs="Arial"/>
-          <w:color w:val="000000"/>
+          <w:color w:val="70AD47" w:themeColor="accent6"/>
         </w:rPr>
         <w:t>može</w:t>
       </w:r>
@@ -8411,15 +8425,15 @@
       <w:r>
         <w:rPr>
           <w:rFonts w:ascii="Arial" w:eastAsia="Arial" w:hAnsi="Arial" w:cs="Arial"/>
-          <w:color w:val="000000"/>
-        </w:rPr>
-        <w:t xml:space="preserve"> </w:t>
-      </w:r>
-      <w:proofErr w:type="spellStart"/>
-      <w:r>
-        <w:rPr>
-          <w:rFonts w:ascii="Arial" w:eastAsia="Arial" w:hAnsi="Arial" w:cs="Arial"/>
-          <w:color w:val="000000"/>
+          <w:color w:val="70AD47" w:themeColor="accent6"/>
+        </w:rPr>
+        <w:t xml:space="preserve"> </w:t>
+      </w:r>
+      <w:proofErr w:type="spellStart"/>
+      <w:r>
+        <w:rPr>
+          <w:rFonts w:ascii="Arial" w:eastAsia="Arial" w:hAnsi="Arial" w:cs="Arial"/>
+          <w:color w:val="70AD47" w:themeColor="accent6"/>
         </w:rPr>
         <w:t>izvršiti</w:t>
       </w:r>
@@ -8427,15 +8441,15 @@
       <w:r>
         <w:rPr>
           <w:rFonts w:ascii="Arial" w:eastAsia="Arial" w:hAnsi="Arial" w:cs="Arial"/>
-          <w:color w:val="000000"/>
-        </w:rPr>
-        <w:t xml:space="preserve"> </w:t>
-      </w:r>
-      <w:proofErr w:type="spellStart"/>
-      <w:r>
-        <w:rPr>
-          <w:rFonts w:ascii="Arial" w:eastAsia="Arial" w:hAnsi="Arial" w:cs="Arial"/>
-          <w:color w:val="000000"/>
+          <w:color w:val="70AD47" w:themeColor="accent6"/>
+        </w:rPr>
+        <w:t xml:space="preserve"> </w:t>
+      </w:r>
+      <w:proofErr w:type="spellStart"/>
+      <w:r>
+        <w:rPr>
+          <w:rFonts w:ascii="Arial" w:eastAsia="Arial" w:hAnsi="Arial" w:cs="Arial"/>
+          <w:color w:val="70AD47" w:themeColor="accent6"/>
         </w:rPr>
         <w:t>proizvoljan</w:t>
       </w:r>
@@ -8443,15 +8457,15 @@
       <w:r>
         <w:rPr>
           <w:rFonts w:ascii="Arial" w:eastAsia="Arial" w:hAnsi="Arial" w:cs="Arial"/>
-          <w:color w:val="000000"/>
-        </w:rPr>
-        <w:t xml:space="preserve"> </w:t>
-      </w:r>
-      <w:proofErr w:type="spellStart"/>
-      <w:r>
-        <w:rPr>
-          <w:rFonts w:ascii="Arial" w:eastAsia="Arial" w:hAnsi="Arial" w:cs="Arial"/>
-          <w:color w:val="000000"/>
+          <w:color w:val="70AD47" w:themeColor="accent6"/>
+        </w:rPr>
+        <w:t xml:space="preserve"> </w:t>
+      </w:r>
+      <w:proofErr w:type="spellStart"/>
+      <w:r>
+        <w:rPr>
+          <w:rFonts w:ascii="Arial" w:eastAsia="Arial" w:hAnsi="Arial" w:cs="Arial"/>
+          <w:color w:val="70AD47" w:themeColor="accent6"/>
         </w:rPr>
         <w:t>broj</w:t>
       </w:r>
@@ -8459,7 +8473,7 @@
       <w:r>
         <w:rPr>
           <w:rFonts w:ascii="Arial" w:eastAsia="Arial" w:hAnsi="Arial" w:cs="Arial"/>
-          <w:color w:val="000000"/>
+          <w:color w:val="70AD47" w:themeColor="accent6"/>
         </w:rPr>
         <w:t xml:space="preserve"> puta </w:t>
       </w:r>
@@ -8467,7 +8481,7 @@
       <w:r>
         <w:rPr>
           <w:rFonts w:ascii="Arial" w:eastAsia="Arial" w:hAnsi="Arial" w:cs="Arial"/>
-          <w:color w:val="000000"/>
+          <w:color w:val="70AD47" w:themeColor="accent6"/>
         </w:rPr>
         <w:t>i</w:t>
       </w:r>
@@ -8475,15 +8489,15 @@
       <w:r>
         <w:rPr>
           <w:rFonts w:ascii="Arial" w:eastAsia="Arial" w:hAnsi="Arial" w:cs="Arial"/>
-          <w:color w:val="000000"/>
-        </w:rPr>
-        <w:t xml:space="preserve"> </w:t>
-      </w:r>
-      <w:proofErr w:type="spellStart"/>
-      <w:r>
-        <w:rPr>
-          <w:rFonts w:ascii="Arial" w:eastAsia="Arial" w:hAnsi="Arial" w:cs="Arial"/>
-          <w:color w:val="000000"/>
+          <w:color w:val="70AD47" w:themeColor="accent6"/>
+        </w:rPr>
+        <w:t xml:space="preserve"> </w:t>
+      </w:r>
+      <w:proofErr w:type="spellStart"/>
+      <w:r>
+        <w:rPr>
+          <w:rFonts w:ascii="Arial" w:eastAsia="Arial" w:hAnsi="Arial" w:cs="Arial"/>
+          <w:color w:val="70AD47" w:themeColor="accent6"/>
         </w:rPr>
         <w:t>pokreće</w:t>
       </w:r>
@@ -8491,7 +8505,7 @@
       <w:r>
         <w:rPr>
           <w:rFonts w:ascii="Arial" w:eastAsia="Arial" w:hAnsi="Arial" w:cs="Arial"/>
-          <w:color w:val="000000"/>
+          <w:color w:val="70AD47" w:themeColor="accent6"/>
         </w:rPr>
         <w:t xml:space="preserve"> se </w:t>
       </w:r>
@@ -8499,7 +8513,7 @@
       <w:r>
         <w:rPr>
           <w:rFonts w:ascii="Arial" w:eastAsia="Arial" w:hAnsi="Arial" w:cs="Arial"/>
-          <w:color w:val="000000"/>
+          <w:color w:val="70AD47" w:themeColor="accent6"/>
         </w:rPr>
         <w:t>pritiskom</w:t>
       </w:r>
@@ -8507,15 +8521,15 @@
       <w:r>
         <w:rPr>
           <w:rFonts w:ascii="Arial" w:eastAsia="Arial" w:hAnsi="Arial" w:cs="Arial"/>
-          <w:color w:val="000000"/>
-        </w:rPr>
-        <w:t xml:space="preserve"> </w:t>
-      </w:r>
-      <w:proofErr w:type="spellStart"/>
-      <w:r>
-        <w:rPr>
-          <w:rFonts w:ascii="Arial" w:eastAsia="Arial" w:hAnsi="Arial" w:cs="Arial"/>
-          <w:color w:val="000000"/>
+          <w:color w:val="70AD47" w:themeColor="accent6"/>
+        </w:rPr>
+        <w:t xml:space="preserve"> </w:t>
+      </w:r>
+      <w:proofErr w:type="spellStart"/>
+      <w:r>
+        <w:rPr>
+          <w:rFonts w:ascii="Arial" w:eastAsia="Arial" w:hAnsi="Arial" w:cs="Arial"/>
+          <w:color w:val="70AD47" w:themeColor="accent6"/>
         </w:rPr>
         <w:t>na</w:t>
       </w:r>
@@ -8523,9 +8537,16 @@
       <w:r>
         <w:rPr>
           <w:rFonts w:ascii="Arial" w:eastAsia="Arial" w:hAnsi="Arial" w:cs="Arial"/>
-          <w:color w:val="000000"/>
-        </w:rPr>
-        <w:t xml:space="preserve"> taster V. </w:t>
+          <w:color w:val="70AD47" w:themeColor="accent6"/>
+        </w:rPr>
+        <w:t xml:space="preserve"> taster V.</w:t>
+      </w:r>
+      <w:r>
+        <w:rPr>
+          <w:rFonts w:ascii="Arial" w:eastAsia="Arial" w:hAnsi="Arial" w:cs="Arial"/>
+          <w:color w:val="000000"/>
+        </w:rPr>
+        <w:t xml:space="preserve"> </w:t>
       </w:r>
     </w:p>
     <w:p>
@@ -10201,7 +10222,7 @@
               <w:bottom w:val="single" w:sz="4" w:space="0" w:color="000000"/>
               <w:right w:val="single" w:sz="4" w:space="0" w:color="000000"/>
             </w:tcBorders>
-            <w:shd w:val="clear" w:color="auto" w:fill="FFF2CC" w:themeFill="accent4" w:themeFillTint="33"/>
+            <w:shd w:val="clear" w:color="auto" w:fill="C5E0B3" w:themeFill="accent6" w:themeFillTint="66"/>
             <w:tcMar>
               <w:left w:w="108" w:type="dxa"/>
               <w:right w:w="108" w:type="dxa"/>
@@ -10230,7 +10251,7 @@
               <w:bottom w:val="single" w:sz="4" w:space="0" w:color="000000"/>
               <w:right w:val="single" w:sz="4" w:space="0" w:color="000000"/>
             </w:tcBorders>
-            <w:shd w:val="clear" w:color="auto" w:fill="FFF2CC" w:themeFill="accent4" w:themeFillTint="33"/>
+            <w:shd w:val="clear" w:color="auto" w:fill="C5E0B3" w:themeFill="accent6" w:themeFillTint="66"/>
             <w:tcMar>
               <w:left w:w="108" w:type="dxa"/>
               <w:right w:w="108" w:type="dxa"/>
@@ -10259,7 +10280,7 @@
               <w:bottom w:val="single" w:sz="4" w:space="0" w:color="000000"/>
               <w:right w:val="single" w:sz="4" w:space="0" w:color="000000"/>
             </w:tcBorders>
-            <w:shd w:val="clear" w:color="auto" w:fill="FFF2CC" w:themeFill="accent4" w:themeFillTint="33"/>
+            <w:shd w:val="clear" w:color="auto" w:fill="C5E0B3" w:themeFill="accent6" w:themeFillTint="66"/>
             <w:tcMar>
               <w:left w:w="108" w:type="dxa"/>
               <w:right w:w="108" w:type="dxa"/>

</xml_diff>

<commit_message>
feat: omogucena wpf kontrola koja definise translaciju desnog zastitnog zida
</commit_message>
<xml_diff>
--- a/material/specifikacija/RG Projektni zadatak 3.2.docx
+++ b/material/specifikacija/RG Projektni zadatak 3.2.docx
@@ -5814,14 +5814,14 @@
         <w:jc w:val="both"/>
         <w:rPr>
           <w:rFonts w:ascii="Arial" w:eastAsia="Arial" w:hAnsi="Arial" w:cs="Arial"/>
-          <w:color w:val="000000"/>
+          <w:color w:val="70AD47" w:themeColor="accent6"/>
         </w:rPr>
       </w:pPr>
       <w:proofErr w:type="spellStart"/>
       <w:r>
         <w:rPr>
           <w:rFonts w:ascii="Arial" w:eastAsia="Arial" w:hAnsi="Arial" w:cs="Arial"/>
-          <w:color w:val="000000"/>
+          <w:color w:val="70AD47" w:themeColor="accent6"/>
         </w:rPr>
         <w:t>transliranje</w:t>
       </w:r>
@@ -5829,15 +5829,15 @@
       <w:r>
         <w:rPr>
           <w:rFonts w:ascii="Arial" w:eastAsia="Arial" w:hAnsi="Arial" w:cs="Arial"/>
-          <w:color w:val="000000"/>
-        </w:rPr>
-        <w:t xml:space="preserve"> </w:t>
-      </w:r>
-      <w:proofErr w:type="spellStart"/>
-      <w:r>
-        <w:rPr>
-          <w:rFonts w:ascii="Arial" w:eastAsia="Arial" w:hAnsi="Arial" w:cs="Arial"/>
-          <w:color w:val="000000"/>
+          <w:color w:val="70AD47" w:themeColor="accent6"/>
+        </w:rPr>
+        <w:t xml:space="preserve"> </w:t>
+      </w:r>
+      <w:proofErr w:type="spellStart"/>
+      <w:r>
+        <w:rPr>
+          <w:rFonts w:ascii="Arial" w:eastAsia="Arial" w:hAnsi="Arial" w:cs="Arial"/>
+          <w:color w:val="70AD47" w:themeColor="accent6"/>
         </w:rPr>
         <w:t>desnog</w:t>
       </w:r>
@@ -5845,15 +5845,15 @@
       <w:r>
         <w:rPr>
           <w:rFonts w:ascii="Arial" w:eastAsia="Arial" w:hAnsi="Arial" w:cs="Arial"/>
-          <w:color w:val="000000"/>
-        </w:rPr>
-        <w:t xml:space="preserve"> </w:t>
-      </w:r>
-      <w:proofErr w:type="spellStart"/>
-      <w:r>
-        <w:rPr>
-          <w:rFonts w:ascii="Arial" w:eastAsia="Arial" w:hAnsi="Arial" w:cs="Arial"/>
-          <w:color w:val="000000"/>
+          <w:color w:val="70AD47" w:themeColor="accent6"/>
+        </w:rPr>
+        <w:t xml:space="preserve"> </w:t>
+      </w:r>
+      <w:proofErr w:type="spellStart"/>
+      <w:r>
+        <w:rPr>
+          <w:rFonts w:ascii="Arial" w:eastAsia="Arial" w:hAnsi="Arial" w:cs="Arial"/>
+          <w:color w:val="70AD47" w:themeColor="accent6"/>
         </w:rPr>
         <w:t>zaštitnog</w:t>
       </w:r>
@@ -5861,15 +5861,15 @@
       <w:r>
         <w:rPr>
           <w:rFonts w:ascii="Arial" w:eastAsia="Arial" w:hAnsi="Arial" w:cs="Arial"/>
-          <w:color w:val="000000"/>
-        </w:rPr>
-        <w:t xml:space="preserve"> </w:t>
-      </w:r>
-      <w:proofErr w:type="spellStart"/>
-      <w:r>
-        <w:rPr>
-          <w:rFonts w:ascii="Arial" w:eastAsia="Arial" w:hAnsi="Arial" w:cs="Arial"/>
-          <w:color w:val="000000"/>
+          <w:color w:val="70AD47" w:themeColor="accent6"/>
+        </w:rPr>
+        <w:t xml:space="preserve"> </w:t>
+      </w:r>
+      <w:proofErr w:type="spellStart"/>
+      <w:r>
+        <w:rPr>
+          <w:rFonts w:ascii="Arial" w:eastAsia="Arial" w:hAnsi="Arial" w:cs="Arial"/>
+          <w:color w:val="70AD47" w:themeColor="accent6"/>
         </w:rPr>
         <w:t>zida</w:t>
       </w:r>
@@ -5877,7 +5877,7 @@
       <w:r>
         <w:rPr>
           <w:rFonts w:ascii="Arial" w:eastAsia="Arial" w:hAnsi="Arial" w:cs="Arial"/>
-          <w:color w:val="000000"/>
+          <w:color w:val="70AD47" w:themeColor="accent6"/>
         </w:rPr>
         <w:t xml:space="preserve">, po </w:t>
       </w:r>
@@ -5885,7 +5885,7 @@
       <w:r>
         <w:rPr>
           <w:rFonts w:ascii="Arial" w:eastAsia="Arial" w:hAnsi="Arial" w:cs="Arial"/>
-          <w:color w:val="000000"/>
+          <w:color w:val="70AD47" w:themeColor="accent6"/>
         </w:rPr>
         <w:t>horizontalnoj</w:t>
       </w:r>
@@ -5893,15 +5893,15 @@
       <w:r>
         <w:rPr>
           <w:rFonts w:ascii="Arial" w:eastAsia="Arial" w:hAnsi="Arial" w:cs="Arial"/>
-          <w:color w:val="000000"/>
-        </w:rPr>
-        <w:t xml:space="preserve"> </w:t>
-      </w:r>
-      <w:proofErr w:type="spellStart"/>
-      <w:r>
-        <w:rPr>
-          <w:rFonts w:ascii="Arial" w:eastAsia="Arial" w:hAnsi="Arial" w:cs="Arial"/>
-          <w:color w:val="000000"/>
+          <w:color w:val="70AD47" w:themeColor="accent6"/>
+        </w:rPr>
+        <w:t xml:space="preserve"> </w:t>
+      </w:r>
+      <w:proofErr w:type="spellStart"/>
+      <w:r>
+        <w:rPr>
+          <w:rFonts w:ascii="Arial" w:eastAsia="Arial" w:hAnsi="Arial" w:cs="Arial"/>
+          <w:color w:val="70AD47" w:themeColor="accent6"/>
         </w:rPr>
         <w:t>osi</w:t>
       </w:r>
@@ -5909,7 +5909,7 @@
       <w:r>
         <w:rPr>
           <w:rFonts w:ascii="Arial" w:eastAsia="Arial" w:hAnsi="Arial" w:cs="Arial"/>
-          <w:color w:val="000000"/>
+          <w:color w:val="70AD47" w:themeColor="accent6"/>
         </w:rPr>
         <w:t xml:space="preserve"> za </w:t>
       </w:r>
@@ -5917,7 +5917,7 @@
       <w:r>
         <w:rPr>
           <w:rFonts w:ascii="Arial" w:eastAsia="Arial" w:hAnsi="Arial" w:cs="Arial"/>
-          <w:color w:val="000000"/>
+          <w:color w:val="70AD47" w:themeColor="accent6"/>
         </w:rPr>
         <w:t>zadatu</w:t>
       </w:r>
@@ -5925,15 +5925,15 @@
       <w:r>
         <w:rPr>
           <w:rFonts w:ascii="Arial" w:eastAsia="Arial" w:hAnsi="Arial" w:cs="Arial"/>
-          <w:color w:val="000000"/>
-        </w:rPr>
-        <w:t xml:space="preserve"> </w:t>
-      </w:r>
-      <w:proofErr w:type="spellStart"/>
-      <w:r>
-        <w:rPr>
-          <w:rFonts w:ascii="Arial" w:eastAsia="Arial" w:hAnsi="Arial" w:cs="Arial"/>
-          <w:color w:val="000000"/>
+          <w:color w:val="70AD47" w:themeColor="accent6"/>
+        </w:rPr>
+        <w:t xml:space="preserve"> </w:t>
+      </w:r>
+      <w:proofErr w:type="spellStart"/>
+      <w:r>
+        <w:rPr>
+          <w:rFonts w:ascii="Arial" w:eastAsia="Arial" w:hAnsi="Arial" w:cs="Arial"/>
+          <w:color w:val="70AD47" w:themeColor="accent6"/>
         </w:rPr>
         <w:t>vrednost</w:t>
       </w:r>
@@ -5941,7 +5941,7 @@
       <w:r>
         <w:rPr>
           <w:rFonts w:ascii="Arial" w:eastAsia="Arial" w:hAnsi="Arial" w:cs="Arial"/>
-          <w:color w:val="000000"/>
+          <w:color w:val="70AD47" w:themeColor="accent6"/>
         </w:rPr>
         <w:t>,</w:t>
       </w:r>
@@ -5982,7 +5982,23 @@
           <w:rFonts w:ascii="Arial" w:eastAsia="Arial" w:hAnsi="Arial" w:cs="Arial"/>
           <w:color w:val="000000"/>
         </w:rPr>
-        <w:t>levogzaštitnog</w:t>
+        <w:t>levog</w:t>
+      </w:r>
+      <w:proofErr w:type="spellEnd"/>
+      <w:r>
+        <w:rPr>
+          <w:rFonts w:ascii="Arial" w:eastAsia="Arial" w:hAnsi="Arial" w:cs="Arial"/>
+          <w:color w:val="000000"/>
+        </w:rPr>
+        <w:t xml:space="preserve"> </w:t>
+      </w:r>
+      <w:proofErr w:type="spellStart"/>
+      <w:r>
+        <w:rPr>
+          <w:rFonts w:ascii="Arial" w:eastAsia="Arial" w:hAnsi="Arial" w:cs="Arial"/>
+          <w:color w:val="000000"/>
+        </w:rPr>
+        <w:t>zaštitnog</w:t>
       </w:r>
       <w:proofErr w:type="spellEnd"/>
       <w:r>
@@ -6157,7 +6173,23 @@
           <w:rFonts w:ascii="Arial" w:eastAsia="Arial" w:hAnsi="Arial" w:cs="Arial"/>
           <w:color w:val="000000"/>
         </w:rPr>
-        <w:t>skaliranjastrele</w:t>
+        <w:t>skaliranja</w:t>
+      </w:r>
+      <w:proofErr w:type="spellEnd"/>
+      <w:r>
+        <w:rPr>
+          <w:rFonts w:ascii="Arial" w:eastAsia="Arial" w:hAnsi="Arial" w:cs="Arial"/>
+          <w:color w:val="000000"/>
+        </w:rPr>
+        <w:t xml:space="preserve"> </w:t>
+      </w:r>
+      <w:proofErr w:type="spellStart"/>
+      <w:r>
+        <w:rPr>
+          <w:rFonts w:ascii="Arial" w:eastAsia="Arial" w:hAnsi="Arial" w:cs="Arial"/>
+          <w:color w:val="000000"/>
+        </w:rPr>
+        <w:t>strele</w:t>
       </w:r>
       <w:proofErr w:type="spellEnd"/>
       <w:r>

</xml_diff>

<commit_message>
feat: rotiracija levog zastitnog zida
</commit_message>
<xml_diff>
--- a/material/specifikacija/RG Projektni zadatak 3.2.docx
+++ b/material/specifikacija/RG Projektni zadatak 3.2.docx
@@ -5957,14 +5957,14 @@
         <w:jc w:val="both"/>
         <w:rPr>
           <w:rFonts w:ascii="Arial" w:eastAsia="Arial" w:hAnsi="Arial" w:cs="Arial"/>
-          <w:color w:val="000000"/>
+          <w:color w:val="70AD47" w:themeColor="accent6"/>
         </w:rPr>
       </w:pPr>
       <w:proofErr w:type="spellStart"/>
       <w:r>
         <w:rPr>
           <w:rFonts w:ascii="Arial" w:eastAsia="Arial" w:hAnsi="Arial" w:cs="Arial"/>
-          <w:color w:val="000000"/>
+          <w:color w:val="70AD47" w:themeColor="accent6"/>
         </w:rPr>
         <w:t>rotiranje</w:t>
       </w:r>
@@ -5972,15 +5972,15 @@
       <w:r>
         <w:rPr>
           <w:rFonts w:ascii="Arial" w:eastAsia="Arial" w:hAnsi="Arial" w:cs="Arial"/>
-          <w:color w:val="000000"/>
-        </w:rPr>
-        <w:t xml:space="preserve"> </w:t>
-      </w:r>
-      <w:proofErr w:type="spellStart"/>
-      <w:r>
-        <w:rPr>
-          <w:rFonts w:ascii="Arial" w:eastAsia="Arial" w:hAnsi="Arial" w:cs="Arial"/>
-          <w:color w:val="000000"/>
+          <w:color w:val="70AD47" w:themeColor="accent6"/>
+        </w:rPr>
+        <w:t xml:space="preserve"> </w:t>
+      </w:r>
+      <w:proofErr w:type="spellStart"/>
+      <w:r>
+        <w:rPr>
+          <w:rFonts w:ascii="Arial" w:eastAsia="Arial" w:hAnsi="Arial" w:cs="Arial"/>
+          <w:color w:val="70AD47" w:themeColor="accent6"/>
         </w:rPr>
         <w:t>levog</w:t>
       </w:r>
@@ -5988,15 +5988,15 @@
       <w:r>
         <w:rPr>
           <w:rFonts w:ascii="Arial" w:eastAsia="Arial" w:hAnsi="Arial" w:cs="Arial"/>
-          <w:color w:val="000000"/>
-        </w:rPr>
-        <w:t xml:space="preserve"> </w:t>
-      </w:r>
-      <w:proofErr w:type="spellStart"/>
-      <w:r>
-        <w:rPr>
-          <w:rFonts w:ascii="Arial" w:eastAsia="Arial" w:hAnsi="Arial" w:cs="Arial"/>
-          <w:color w:val="000000"/>
+          <w:color w:val="70AD47" w:themeColor="accent6"/>
+        </w:rPr>
+        <w:t xml:space="preserve"> </w:t>
+      </w:r>
+      <w:proofErr w:type="spellStart"/>
+      <w:r>
+        <w:rPr>
+          <w:rFonts w:ascii="Arial" w:eastAsia="Arial" w:hAnsi="Arial" w:cs="Arial"/>
+          <w:color w:val="70AD47" w:themeColor="accent6"/>
         </w:rPr>
         <w:t>zaštitnog</w:t>
       </w:r>
@@ -6004,15 +6004,15 @@
       <w:r>
         <w:rPr>
           <w:rFonts w:ascii="Arial" w:eastAsia="Arial" w:hAnsi="Arial" w:cs="Arial"/>
-          <w:color w:val="000000"/>
-        </w:rPr>
-        <w:t xml:space="preserve"> </w:t>
-      </w:r>
-      <w:proofErr w:type="spellStart"/>
-      <w:r>
-        <w:rPr>
-          <w:rFonts w:ascii="Arial" w:eastAsia="Arial" w:hAnsi="Arial" w:cs="Arial"/>
-          <w:color w:val="000000"/>
+          <w:color w:val="70AD47" w:themeColor="accent6"/>
+        </w:rPr>
+        <w:t xml:space="preserve"> </w:t>
+      </w:r>
+      <w:proofErr w:type="spellStart"/>
+      <w:r>
+        <w:rPr>
+          <w:rFonts w:ascii="Arial" w:eastAsia="Arial" w:hAnsi="Arial" w:cs="Arial"/>
+          <w:color w:val="70AD47" w:themeColor="accent6"/>
         </w:rPr>
         <w:t>zida</w:t>
       </w:r>
@@ -6020,15 +6020,15 @@
       <w:r>
         <w:rPr>
           <w:rFonts w:ascii="Arial" w:eastAsia="Arial" w:hAnsi="Arial" w:cs="Arial"/>
-          <w:color w:val="000000"/>
-        </w:rPr>
-        <w:t xml:space="preserve"> </w:t>
-      </w:r>
-      <w:proofErr w:type="spellStart"/>
-      <w:r>
-        <w:rPr>
-          <w:rFonts w:ascii="Arial" w:eastAsia="Arial" w:hAnsi="Arial" w:cs="Arial"/>
-          <w:color w:val="000000"/>
+          <w:color w:val="70AD47" w:themeColor="accent6"/>
+        </w:rPr>
+        <w:t xml:space="preserve"> </w:t>
+      </w:r>
+      <w:proofErr w:type="spellStart"/>
+      <w:r>
+        <w:rPr>
+          <w:rFonts w:ascii="Arial" w:eastAsia="Arial" w:hAnsi="Arial" w:cs="Arial"/>
+          <w:color w:val="70AD47" w:themeColor="accent6"/>
         </w:rPr>
         <w:t>oko</w:t>
       </w:r>
@@ -6036,15 +6036,15 @@
       <w:r>
         <w:rPr>
           <w:rFonts w:ascii="Arial" w:eastAsia="Arial" w:hAnsi="Arial" w:cs="Arial"/>
-          <w:color w:val="000000"/>
-        </w:rPr>
-        <w:t xml:space="preserve"> </w:t>
-      </w:r>
-      <w:proofErr w:type="spellStart"/>
-      <w:r>
-        <w:rPr>
-          <w:rFonts w:ascii="Arial" w:eastAsia="Arial" w:hAnsi="Arial" w:cs="Arial"/>
-          <w:color w:val="000000"/>
+          <w:color w:val="70AD47" w:themeColor="accent6"/>
+        </w:rPr>
+        <w:t xml:space="preserve"> </w:t>
+      </w:r>
+      <w:proofErr w:type="spellStart"/>
+      <w:r>
+        <w:rPr>
+          <w:rFonts w:ascii="Arial" w:eastAsia="Arial" w:hAnsi="Arial" w:cs="Arial"/>
+          <w:color w:val="70AD47" w:themeColor="accent6"/>
         </w:rPr>
         <w:t>vertikalne</w:t>
       </w:r>
@@ -6052,15 +6052,15 @@
       <w:r>
         <w:rPr>
           <w:rFonts w:ascii="Arial" w:eastAsia="Arial" w:hAnsi="Arial" w:cs="Arial"/>
-          <w:color w:val="000000"/>
-        </w:rPr>
-        <w:t xml:space="preserve"> </w:t>
-      </w:r>
-      <w:proofErr w:type="spellStart"/>
-      <w:r>
-        <w:rPr>
-          <w:rFonts w:ascii="Arial" w:eastAsia="Arial" w:hAnsi="Arial" w:cs="Arial"/>
-          <w:color w:val="000000"/>
+          <w:color w:val="70AD47" w:themeColor="accent6"/>
+        </w:rPr>
+        <w:t xml:space="preserve"> </w:t>
+      </w:r>
+      <w:proofErr w:type="spellStart"/>
+      <w:r>
+        <w:rPr>
+          <w:rFonts w:ascii="Arial" w:eastAsia="Arial" w:hAnsi="Arial" w:cs="Arial"/>
+          <w:color w:val="70AD47" w:themeColor="accent6"/>
         </w:rPr>
         <w:t>ose</w:t>
       </w:r>
@@ -6068,7 +6068,7 @@
       <w:r>
         <w:rPr>
           <w:rFonts w:ascii="Arial" w:eastAsia="Arial" w:hAnsi="Arial" w:cs="Arial"/>
-          <w:color w:val="000000"/>
+          <w:color w:val="70AD47" w:themeColor="accent6"/>
         </w:rPr>
         <w:t xml:space="preserve"> za </w:t>
       </w:r>
@@ -6076,7 +6076,7 @@
       <w:r>
         <w:rPr>
           <w:rFonts w:ascii="Arial" w:eastAsia="Arial" w:hAnsi="Arial" w:cs="Arial"/>
-          <w:color w:val="000000"/>
+          <w:color w:val="70AD47" w:themeColor="accent6"/>
         </w:rPr>
         <w:t>zadati</w:t>
       </w:r>
@@ -6084,15 +6084,15 @@
       <w:r>
         <w:rPr>
           <w:rFonts w:ascii="Arial" w:eastAsia="Arial" w:hAnsi="Arial" w:cs="Arial"/>
-          <w:color w:val="000000"/>
-        </w:rPr>
-        <w:t xml:space="preserve"> </w:t>
-      </w:r>
-      <w:proofErr w:type="spellStart"/>
-      <w:r>
-        <w:rPr>
-          <w:rFonts w:ascii="Arial" w:eastAsia="Arial" w:hAnsi="Arial" w:cs="Arial"/>
-          <w:color w:val="000000"/>
+          <w:color w:val="70AD47" w:themeColor="accent6"/>
+        </w:rPr>
+        <w:t xml:space="preserve"> </w:t>
+      </w:r>
+      <w:proofErr w:type="spellStart"/>
+      <w:r>
+        <w:rPr>
+          <w:rFonts w:ascii="Arial" w:eastAsia="Arial" w:hAnsi="Arial" w:cs="Arial"/>
+          <w:color w:val="70AD47" w:themeColor="accent6"/>
         </w:rPr>
         <w:t>ugao</w:t>
       </w:r>
@@ -6100,10 +6100,19 @@
       <w:r>
         <w:rPr>
           <w:rFonts w:ascii="Arial" w:eastAsia="Arial" w:hAnsi="Arial" w:cs="Arial"/>
-          <w:color w:val="000000"/>
-        </w:rPr>
-        <w:t>, i</w:t>
-      </w:r>
+          <w:color w:val="70AD47" w:themeColor="accent6"/>
+        </w:rPr>
+        <w:t xml:space="preserve">, </w:t>
+      </w:r>
+      <w:proofErr w:type="spellStart"/>
+      <w:r>
+        <w:rPr>
+          <w:rFonts w:ascii="Arial" w:eastAsia="Arial" w:hAnsi="Arial" w:cs="Arial"/>
+          <w:color w:val="70AD47" w:themeColor="accent6"/>
+        </w:rPr>
+        <w:t>i</w:t>
+      </w:r>
+      <w:proofErr w:type="spellEnd"/>
     </w:p>
     <w:p>
       <w:pPr>

</xml_diff>

<commit_message>
feat: uniformno skaliranje strele preko wpf kontrola
</commit_message>
<xml_diff>
--- a/material/specifikacija/RG Projektni zadatak 3.2.docx
+++ b/material/specifikacija/RG Projektni zadatak 3.2.docx
@@ -5719,14 +5719,14 @@
         <w:jc w:val="both"/>
         <w:rPr>
           <w:rFonts w:ascii="Arial" w:eastAsia="Arial" w:hAnsi="Arial" w:cs="Arial"/>
-          <w:color w:val="000000"/>
+          <w:color w:val="70AD47" w:themeColor="accent6"/>
         </w:rPr>
       </w:pPr>
       <w:proofErr w:type="spellStart"/>
       <w:r>
         <w:rPr>
           <w:rFonts w:ascii="Arial" w:eastAsia="Arial" w:hAnsi="Arial" w:cs="Arial"/>
-          <w:color w:val="000000"/>
+          <w:color w:val="70AD47" w:themeColor="accent6"/>
         </w:rPr>
         <w:t>Pomoću</w:t>
       </w:r>
@@ -5734,15 +5734,15 @@
       <w:r>
         <w:rPr>
           <w:rFonts w:ascii="Arial" w:eastAsia="Arial" w:hAnsi="Arial" w:cs="Arial"/>
-          <w:color w:val="000000"/>
-        </w:rPr>
-        <w:t xml:space="preserve"> </w:t>
-      </w:r>
-      <w:proofErr w:type="spellStart"/>
-      <w:r>
-        <w:rPr>
-          <w:rFonts w:ascii="Arial" w:eastAsia="Arial" w:hAnsi="Arial" w:cs="Arial"/>
-          <w:color w:val="000000"/>
+          <w:color w:val="70AD47" w:themeColor="accent6"/>
+        </w:rPr>
+        <w:t xml:space="preserve"> </w:t>
+      </w:r>
+      <w:proofErr w:type="spellStart"/>
+      <w:r>
+        <w:rPr>
+          <w:rFonts w:ascii="Arial" w:eastAsia="Arial" w:hAnsi="Arial" w:cs="Arial"/>
+          <w:color w:val="70AD47" w:themeColor="accent6"/>
         </w:rPr>
         <w:t>ugrađenih</w:t>
       </w:r>
@@ -5750,7 +5750,7 @@
       <w:r>
         <w:rPr>
           <w:rFonts w:ascii="Arial" w:eastAsia="Arial" w:hAnsi="Arial" w:cs="Arial"/>
-          <w:color w:val="000000"/>
+          <w:color w:val="70AD47" w:themeColor="accent6"/>
         </w:rPr>
         <w:t xml:space="preserve"> WPF </w:t>
       </w:r>
@@ -5758,7 +5758,7 @@
       <w:r>
         <w:rPr>
           <w:rFonts w:ascii="Arial" w:eastAsia="Arial" w:hAnsi="Arial" w:cs="Arial"/>
-          <w:color w:val="000000"/>
+          <w:color w:val="70AD47" w:themeColor="accent6"/>
         </w:rPr>
         <w:t>kontrola</w:t>
       </w:r>
@@ -5766,7 +5766,7 @@
       <w:r>
         <w:rPr>
           <w:rFonts w:ascii="Arial" w:eastAsia="Arial" w:hAnsi="Arial" w:cs="Arial"/>
-          <w:color w:val="000000"/>
+          <w:color w:val="70AD47" w:themeColor="accent6"/>
         </w:rPr>
         <w:t xml:space="preserve">, </w:t>
       </w:r>
@@ -5774,7 +5774,7 @@
       <w:r>
         <w:rPr>
           <w:rFonts w:ascii="Arial" w:eastAsia="Arial" w:hAnsi="Arial" w:cs="Arial"/>
-          <w:color w:val="000000"/>
+          <w:color w:val="70AD47" w:themeColor="accent6"/>
         </w:rPr>
         <w:t>omogućiti</w:t>
       </w:r>
@@ -5782,15 +5782,15 @@
       <w:r>
         <w:rPr>
           <w:rFonts w:ascii="Arial" w:eastAsia="Arial" w:hAnsi="Arial" w:cs="Arial"/>
-          <w:color w:val="000000"/>
-        </w:rPr>
-        <w:t xml:space="preserve"> </w:t>
-      </w:r>
-      <w:proofErr w:type="spellStart"/>
-      <w:r>
-        <w:rPr>
-          <w:rFonts w:ascii="Arial" w:eastAsia="Arial" w:hAnsi="Arial" w:cs="Arial"/>
-          <w:color w:val="000000"/>
+          <w:color w:val="70AD47" w:themeColor="accent6"/>
+        </w:rPr>
+        <w:t xml:space="preserve"> </w:t>
+      </w:r>
+      <w:proofErr w:type="spellStart"/>
+      <w:r>
+        <w:rPr>
+          <w:rFonts w:ascii="Arial" w:eastAsia="Arial" w:hAnsi="Arial" w:cs="Arial"/>
+          <w:color w:val="70AD47" w:themeColor="accent6"/>
         </w:rPr>
         <w:t>sledeće</w:t>
       </w:r>
@@ -5798,7 +5798,7 @@
       <w:r>
         <w:rPr>
           <w:rFonts w:ascii="Arial" w:eastAsia="Arial" w:hAnsi="Arial" w:cs="Arial"/>
-          <w:color w:val="000000"/>
+          <w:color w:val="70AD47" w:themeColor="accent6"/>
         </w:rPr>
         <w:t>:</w:t>
       </w:r>
@@ -6125,14 +6125,14 @@
         <w:jc w:val="both"/>
         <w:rPr>
           <w:rFonts w:ascii="Arial" w:eastAsia="Arial" w:hAnsi="Arial" w:cs="Arial"/>
-          <w:color w:val="000000"/>
+          <w:color w:val="70AD47" w:themeColor="accent6"/>
         </w:rPr>
       </w:pPr>
       <w:proofErr w:type="spellStart"/>
       <w:r>
         <w:rPr>
           <w:rFonts w:ascii="Arial" w:eastAsia="Arial" w:hAnsi="Arial" w:cs="Arial"/>
-          <w:color w:val="000000"/>
+          <w:color w:val="70AD47" w:themeColor="accent6"/>
         </w:rPr>
         <w:t>izbor</w:t>
       </w:r>
@@ -6140,15 +6140,15 @@
       <w:r>
         <w:rPr>
           <w:rFonts w:ascii="Arial" w:eastAsia="Arial" w:hAnsi="Arial" w:cs="Arial"/>
-          <w:color w:val="000000"/>
-        </w:rPr>
-        <w:t xml:space="preserve"> </w:t>
-      </w:r>
-      <w:proofErr w:type="spellStart"/>
-      <w:r>
-        <w:rPr>
-          <w:rFonts w:ascii="Arial" w:eastAsia="Arial" w:hAnsi="Arial" w:cs="Arial"/>
-          <w:color w:val="000000"/>
+          <w:color w:val="70AD47" w:themeColor="accent6"/>
+        </w:rPr>
+        <w:t xml:space="preserve"> </w:t>
+      </w:r>
+      <w:proofErr w:type="spellStart"/>
+      <w:r>
+        <w:rPr>
+          <w:rFonts w:ascii="Arial" w:eastAsia="Arial" w:hAnsi="Arial" w:cs="Arial"/>
+          <w:color w:val="70AD47" w:themeColor="accent6"/>
         </w:rPr>
         <w:t>faktora</w:t>
       </w:r>
@@ -6156,7 +6156,7 @@
       <w:r>
         <w:rPr>
           <w:rFonts w:ascii="Arial" w:eastAsia="Arial" w:hAnsi="Arial" w:cs="Arial"/>
-          <w:color w:val="000000"/>
+          <w:color w:val="70AD47" w:themeColor="accent6"/>
         </w:rPr>
         <w:t xml:space="preserve"> (</w:t>
       </w:r>
@@ -6164,7 +6164,7 @@
       <w:r>
         <w:rPr>
           <w:rFonts w:ascii="Arial" w:eastAsia="Arial" w:hAnsi="Arial" w:cs="Arial"/>
-          <w:color w:val="000000"/>
+          <w:color w:val="70AD47" w:themeColor="accent6"/>
         </w:rPr>
         <w:t>uniformnog</w:t>
       </w:r>
@@ -6172,15 +6172,22 @@
       <w:r>
         <w:rPr>
           <w:rFonts w:ascii="Arial" w:eastAsia="Arial" w:hAnsi="Arial" w:cs="Arial"/>
-          <w:color w:val="000000"/>
+          <w:color w:val="70AD47" w:themeColor="accent6"/>
         </w:rPr>
         <w:t>)</w:t>
       </w:r>
-      <w:proofErr w:type="spellStart"/>
-      <w:r>
-        <w:rPr>
-          <w:rFonts w:ascii="Arial" w:eastAsia="Arial" w:hAnsi="Arial" w:cs="Arial"/>
-          <w:color w:val="000000"/>
+      <w:r>
+        <w:rPr>
+          <w:rFonts w:ascii="Arial" w:eastAsia="Arial" w:hAnsi="Arial" w:cs="Arial"/>
+          <w:color w:val="70AD47" w:themeColor="accent6"/>
+        </w:rPr>
+        <w:t xml:space="preserve"> </w:t>
+      </w:r>
+      <w:proofErr w:type="spellStart"/>
+      <w:r>
+        <w:rPr>
+          <w:rFonts w:ascii="Arial" w:eastAsia="Arial" w:hAnsi="Arial" w:cs="Arial"/>
+          <w:color w:val="70AD47" w:themeColor="accent6"/>
         </w:rPr>
         <w:t>skaliranja</w:t>
       </w:r>
@@ -6188,15 +6195,15 @@
       <w:r>
         <w:rPr>
           <w:rFonts w:ascii="Arial" w:eastAsia="Arial" w:hAnsi="Arial" w:cs="Arial"/>
-          <w:color w:val="000000"/>
-        </w:rPr>
-        <w:t xml:space="preserve"> </w:t>
-      </w:r>
-      <w:proofErr w:type="spellStart"/>
-      <w:r>
-        <w:rPr>
-          <w:rFonts w:ascii="Arial" w:eastAsia="Arial" w:hAnsi="Arial" w:cs="Arial"/>
-          <w:color w:val="000000"/>
+          <w:color w:val="70AD47" w:themeColor="accent6"/>
+        </w:rPr>
+        <w:t xml:space="preserve"> </w:t>
+      </w:r>
+      <w:proofErr w:type="spellStart"/>
+      <w:r>
+        <w:rPr>
+          <w:rFonts w:ascii="Arial" w:eastAsia="Arial" w:hAnsi="Arial" w:cs="Arial"/>
+          <w:color w:val="70AD47" w:themeColor="accent6"/>
         </w:rPr>
         <w:t>strele</w:t>
       </w:r>
@@ -6204,7 +6211,7 @@
       <w:r>
         <w:rPr>
           <w:rFonts w:ascii="Arial" w:eastAsia="Arial" w:hAnsi="Arial" w:cs="Arial"/>
-          <w:color w:val="000000"/>
+          <w:color w:val="70AD47" w:themeColor="accent6"/>
         </w:rPr>
         <w:t>.</w:t>
       </w:r>
@@ -10108,7 +10115,7 @@
               <w:bottom w:val="single" w:sz="4" w:space="0" w:color="000000"/>
               <w:right w:val="single" w:sz="4" w:space="0" w:color="000000"/>
             </w:tcBorders>
-            <w:shd w:val="clear" w:color="auto" w:fill="FFF2CC" w:themeFill="accent4" w:themeFillTint="33"/>
+            <w:shd w:val="clear" w:color="auto" w:fill="C5E0B3" w:themeFill="accent6" w:themeFillTint="66"/>
             <w:tcMar>
               <w:left w:w="108" w:type="dxa"/>
               <w:right w:w="108" w:type="dxa"/>
@@ -10137,7 +10144,7 @@
               <w:bottom w:val="single" w:sz="4" w:space="0" w:color="000000"/>
               <w:right w:val="single" w:sz="4" w:space="0" w:color="000000"/>
             </w:tcBorders>
-            <w:shd w:val="clear" w:color="auto" w:fill="FFF2CC" w:themeFill="accent4" w:themeFillTint="33"/>
+            <w:shd w:val="clear" w:color="auto" w:fill="C5E0B3" w:themeFill="accent6" w:themeFillTint="66"/>
             <w:tcMar>
               <w:left w:w="108" w:type="dxa"/>
               <w:right w:w="108" w:type="dxa"/>
@@ -10166,7 +10173,7 @@
               <w:bottom w:val="single" w:sz="4" w:space="0" w:color="000000"/>
               <w:right w:val="single" w:sz="4" w:space="0" w:color="000000"/>
             </w:tcBorders>
-            <w:shd w:val="clear" w:color="auto" w:fill="FFF2CC" w:themeFill="accent4" w:themeFillTint="33"/>
+            <w:shd w:val="clear" w:color="auto" w:fill="C5E0B3" w:themeFill="accent6" w:themeFillTint="66"/>
             <w:tcMar>
               <w:left w:w="108" w:type="dxa"/>
               <w:right w:w="108" w:type="dxa"/>

</xml_diff>

<commit_message>
feat: pridruzene teksture poplocanog blata, trave, metalne ograde
</commit_message>
<xml_diff>
--- a/material/specifikacija/RG Projektni zadatak 3.2.docx
+++ b/material/specifikacija/RG Projektni zadatak 3.2.docx
@@ -5086,14 +5086,14 @@
         <w:jc w:val="both"/>
         <w:rPr>
           <w:rFonts w:ascii="Arial" w:eastAsia="Arial" w:hAnsi="Arial" w:cs="Arial"/>
-          <w:color w:val="000000"/>
+          <w:color w:val="70AD47" w:themeColor="accent6"/>
         </w:rPr>
       </w:pPr>
       <w:proofErr w:type="spellStart"/>
       <w:r>
         <w:rPr>
           <w:rFonts w:ascii="Arial" w:eastAsia="Arial" w:hAnsi="Arial" w:cs="Arial"/>
-          <w:color w:val="000000"/>
+          <w:color w:val="70AD47" w:themeColor="accent6"/>
         </w:rPr>
         <w:t>Stazi</w:t>
       </w:r>
@@ -5101,15 +5101,15 @@
       <w:r>
         <w:rPr>
           <w:rFonts w:ascii="Arial" w:eastAsia="Arial" w:hAnsi="Arial" w:cs="Arial"/>
-          <w:color w:val="000000"/>
-        </w:rPr>
-        <w:t xml:space="preserve"> </w:t>
-      </w:r>
-      <w:proofErr w:type="spellStart"/>
-      <w:r>
-        <w:rPr>
-          <w:rFonts w:ascii="Arial" w:eastAsia="Arial" w:hAnsi="Arial" w:cs="Arial"/>
-          <w:color w:val="000000"/>
+          <w:color w:val="70AD47" w:themeColor="accent6"/>
+        </w:rPr>
+        <w:t xml:space="preserve"> </w:t>
+      </w:r>
+      <w:proofErr w:type="spellStart"/>
+      <w:r>
+        <w:rPr>
+          <w:rFonts w:ascii="Arial" w:eastAsia="Arial" w:hAnsi="Arial" w:cs="Arial"/>
+          <w:color w:val="70AD47" w:themeColor="accent6"/>
         </w:rPr>
         <w:t>pridružiti</w:t>
       </w:r>
@@ -5117,15 +5117,15 @@
       <w:r>
         <w:rPr>
           <w:rFonts w:ascii="Arial" w:eastAsia="Arial" w:hAnsi="Arial" w:cs="Arial"/>
-          <w:color w:val="000000"/>
-        </w:rPr>
-        <w:t xml:space="preserve"> </w:t>
-      </w:r>
-      <w:proofErr w:type="spellStart"/>
-      <w:r>
-        <w:rPr>
-          <w:rFonts w:ascii="Arial" w:eastAsia="Arial" w:hAnsi="Arial" w:cs="Arial"/>
-          <w:color w:val="000000"/>
+          <w:color w:val="70AD47" w:themeColor="accent6"/>
+        </w:rPr>
+        <w:t xml:space="preserve"> </w:t>
+      </w:r>
+      <w:proofErr w:type="spellStart"/>
+      <w:r>
+        <w:rPr>
+          <w:rFonts w:ascii="Arial" w:eastAsia="Arial" w:hAnsi="Arial" w:cs="Arial"/>
+          <w:color w:val="70AD47" w:themeColor="accent6"/>
         </w:rPr>
         <w:t>teksturu</w:t>
       </w:r>
@@ -5133,15 +5133,15 @@
       <w:r>
         <w:rPr>
           <w:rFonts w:ascii="Arial" w:eastAsia="Arial" w:hAnsi="Arial" w:cs="Arial"/>
-          <w:color w:val="000000"/>
-        </w:rPr>
-        <w:t xml:space="preserve"> </w:t>
-      </w:r>
-      <w:proofErr w:type="spellStart"/>
-      <w:r>
-        <w:rPr>
-          <w:rFonts w:ascii="Arial" w:eastAsia="Arial" w:hAnsi="Arial" w:cs="Arial"/>
-          <w:color w:val="000000"/>
+          <w:color w:val="70AD47" w:themeColor="accent6"/>
+        </w:rPr>
+        <w:t xml:space="preserve"> </w:t>
+      </w:r>
+      <w:proofErr w:type="spellStart"/>
+      <w:r>
+        <w:rPr>
+          <w:rFonts w:ascii="Arial" w:eastAsia="Arial" w:hAnsi="Arial" w:cs="Arial"/>
+          <w:color w:val="70AD47" w:themeColor="accent6"/>
         </w:rPr>
         <w:t>popločanog</w:t>
       </w:r>
@@ -5149,15 +5149,15 @@
       <w:r>
         <w:rPr>
           <w:rFonts w:ascii="Arial" w:eastAsia="Arial" w:hAnsi="Arial" w:cs="Arial"/>
-          <w:color w:val="000000"/>
-        </w:rPr>
-        <w:t xml:space="preserve"> </w:t>
-      </w:r>
-      <w:proofErr w:type="spellStart"/>
-      <w:r>
-        <w:rPr>
-          <w:rFonts w:ascii="Arial" w:eastAsia="Arial" w:hAnsi="Arial" w:cs="Arial"/>
-          <w:color w:val="000000"/>
+          <w:color w:val="70AD47" w:themeColor="accent6"/>
+        </w:rPr>
+        <w:t xml:space="preserve"> </w:t>
+      </w:r>
+      <w:proofErr w:type="spellStart"/>
+      <w:r>
+        <w:rPr>
+          <w:rFonts w:ascii="Arial" w:eastAsia="Arial" w:hAnsi="Arial" w:cs="Arial"/>
+          <w:color w:val="70AD47" w:themeColor="accent6"/>
         </w:rPr>
         <w:t>blata</w:t>
       </w:r>
@@ -5165,15 +5165,22 @@
       <w:r>
         <w:rPr>
           <w:rFonts w:ascii="Arial" w:eastAsia="Arial" w:hAnsi="Arial" w:cs="Arial"/>
-          <w:color w:val="000000"/>
-        </w:rPr>
-        <w:t xml:space="preserve">. </w:t>
-      </w:r>
-      <w:proofErr w:type="spellStart"/>
-      <w:r>
-        <w:rPr>
-          <w:rFonts w:ascii="Arial" w:eastAsia="Arial" w:hAnsi="Arial" w:cs="Arial"/>
-          <w:color w:val="000000"/>
+          <w:color w:val="70AD47" w:themeColor="accent6"/>
+        </w:rPr>
+        <w:t>.</w:t>
+      </w:r>
+      <w:r>
+        <w:rPr>
+          <w:rFonts w:ascii="Arial" w:eastAsia="Arial" w:hAnsi="Arial" w:cs="Arial"/>
+          <w:color w:val="000000"/>
+        </w:rPr>
+        <w:t xml:space="preserve"> </w:t>
+      </w:r>
+      <w:proofErr w:type="spellStart"/>
+      <w:r>
+        <w:rPr>
+          <w:rFonts w:ascii="Arial" w:eastAsia="Arial" w:hAnsi="Arial" w:cs="Arial"/>
+          <w:color w:val="70AD47" w:themeColor="accent6"/>
         </w:rPr>
         <w:t>Zaštitnim</w:t>
       </w:r>
@@ -5181,15 +5188,15 @@
       <w:r>
         <w:rPr>
           <w:rFonts w:ascii="Arial" w:eastAsia="Arial" w:hAnsi="Arial" w:cs="Arial"/>
-          <w:color w:val="000000"/>
-        </w:rPr>
-        <w:t xml:space="preserve"> </w:t>
-      </w:r>
-      <w:proofErr w:type="spellStart"/>
-      <w:r>
-        <w:rPr>
-          <w:rFonts w:ascii="Arial" w:eastAsia="Arial" w:hAnsi="Arial" w:cs="Arial"/>
-          <w:color w:val="000000"/>
+          <w:color w:val="70AD47" w:themeColor="accent6"/>
+        </w:rPr>
+        <w:t xml:space="preserve"> </w:t>
+      </w:r>
+      <w:proofErr w:type="spellStart"/>
+      <w:r>
+        <w:rPr>
+          <w:rFonts w:ascii="Arial" w:eastAsia="Arial" w:hAnsi="Arial" w:cs="Arial"/>
+          <w:color w:val="70AD47" w:themeColor="accent6"/>
         </w:rPr>
         <w:t>zidovima</w:t>
       </w:r>
@@ -5197,15 +5204,15 @@
       <w:r>
         <w:rPr>
           <w:rFonts w:ascii="Arial" w:eastAsia="Arial" w:hAnsi="Arial" w:cs="Arial"/>
-          <w:color w:val="000000"/>
-        </w:rPr>
-        <w:t xml:space="preserve"> </w:t>
-      </w:r>
-      <w:proofErr w:type="spellStart"/>
-      <w:r>
-        <w:rPr>
-          <w:rFonts w:ascii="Arial" w:eastAsia="Arial" w:hAnsi="Arial" w:cs="Arial"/>
-          <w:color w:val="000000"/>
+          <w:color w:val="70AD47" w:themeColor="accent6"/>
+        </w:rPr>
+        <w:t xml:space="preserve"> </w:t>
+      </w:r>
+      <w:proofErr w:type="spellStart"/>
+      <w:r>
+        <w:rPr>
+          <w:rFonts w:ascii="Arial" w:eastAsia="Arial" w:hAnsi="Arial" w:cs="Arial"/>
+          <w:color w:val="70AD47" w:themeColor="accent6"/>
         </w:rPr>
         <w:t>pridružiti</w:t>
       </w:r>
@@ -5213,15 +5220,15 @@
       <w:r>
         <w:rPr>
           <w:rFonts w:ascii="Arial" w:eastAsia="Arial" w:hAnsi="Arial" w:cs="Arial"/>
-          <w:color w:val="000000"/>
-        </w:rPr>
-        <w:t xml:space="preserve"> </w:t>
-      </w:r>
-      <w:proofErr w:type="spellStart"/>
-      <w:r>
-        <w:rPr>
-          <w:rFonts w:ascii="Arial" w:eastAsia="Arial" w:hAnsi="Arial" w:cs="Arial"/>
-          <w:color w:val="000000"/>
+          <w:color w:val="70AD47" w:themeColor="accent6"/>
+        </w:rPr>
+        <w:t xml:space="preserve"> </w:t>
+      </w:r>
+      <w:proofErr w:type="spellStart"/>
+      <w:r>
+        <w:rPr>
+          <w:rFonts w:ascii="Arial" w:eastAsia="Arial" w:hAnsi="Arial" w:cs="Arial"/>
+          <w:color w:val="70AD47" w:themeColor="accent6"/>
         </w:rPr>
         <w:t>teksturu</w:t>
       </w:r>
@@ -5229,15 +5236,15 @@
       <w:r>
         <w:rPr>
           <w:rFonts w:ascii="Arial" w:eastAsia="Arial" w:hAnsi="Arial" w:cs="Arial"/>
-          <w:color w:val="000000"/>
-        </w:rPr>
-        <w:t xml:space="preserve"> </w:t>
-      </w:r>
-      <w:proofErr w:type="spellStart"/>
-      <w:r>
-        <w:rPr>
-          <w:rFonts w:ascii="Arial" w:eastAsia="Arial" w:hAnsi="Arial" w:cs="Arial"/>
-          <w:color w:val="000000"/>
+          <w:color w:val="70AD47" w:themeColor="accent6"/>
+        </w:rPr>
+        <w:t xml:space="preserve"> </w:t>
+      </w:r>
+      <w:proofErr w:type="spellStart"/>
+      <w:r>
+        <w:rPr>
+          <w:rFonts w:ascii="Arial" w:eastAsia="Arial" w:hAnsi="Arial" w:cs="Arial"/>
+          <w:color w:val="70AD47" w:themeColor="accent6"/>
         </w:rPr>
         <w:t>metalne</w:t>
       </w:r>
@@ -5245,15 +5252,15 @@
       <w:r>
         <w:rPr>
           <w:rFonts w:ascii="Arial" w:eastAsia="Arial" w:hAnsi="Arial" w:cs="Arial"/>
-          <w:color w:val="000000"/>
-        </w:rPr>
-        <w:t xml:space="preserve"> </w:t>
-      </w:r>
-      <w:proofErr w:type="spellStart"/>
-      <w:r>
-        <w:rPr>
-          <w:rFonts w:ascii="Arial" w:eastAsia="Arial" w:hAnsi="Arial" w:cs="Arial"/>
-          <w:color w:val="000000"/>
+          <w:color w:val="70AD47" w:themeColor="accent6"/>
+        </w:rPr>
+        <w:t xml:space="preserve"> </w:t>
+      </w:r>
+      <w:proofErr w:type="spellStart"/>
+      <w:r>
+        <w:rPr>
+          <w:rFonts w:ascii="Arial" w:eastAsia="Arial" w:hAnsi="Arial" w:cs="Arial"/>
+          <w:color w:val="70AD47" w:themeColor="accent6"/>
         </w:rPr>
         <w:t>zaštitne</w:t>
       </w:r>
@@ -5261,7 +5268,7 @@
       <w:r>
         <w:rPr>
           <w:rFonts w:ascii="Arial" w:eastAsia="Arial" w:hAnsi="Arial" w:cs="Arial"/>
-          <w:color w:val="000000"/>
+          <w:color w:val="70AD47" w:themeColor="accent6"/>
         </w:rPr>
         <w:t xml:space="preserve"> </w:t>
       </w:r>
@@ -5270,7 +5277,7 @@
       <w:r>
         <w:rPr>
           <w:rFonts w:ascii="Arial" w:eastAsia="Arial" w:hAnsi="Arial" w:cs="Arial"/>
-          <w:color w:val="000000"/>
+          <w:color w:val="70AD47" w:themeColor="accent6"/>
         </w:rPr>
         <w:t>ograde.Definisati</w:t>
       </w:r>
@@ -5279,15 +5286,15 @@
       <w:r>
         <w:rPr>
           <w:rFonts w:ascii="Arial" w:eastAsia="Arial" w:hAnsi="Arial" w:cs="Arial"/>
-          <w:color w:val="000000"/>
-        </w:rPr>
-        <w:t xml:space="preserve"> </w:t>
-      </w:r>
-      <w:proofErr w:type="spellStart"/>
-      <w:r>
-        <w:rPr>
-          <w:rFonts w:ascii="Arial" w:eastAsia="Arial" w:hAnsi="Arial" w:cs="Arial"/>
-          <w:color w:val="000000"/>
+          <w:color w:val="70AD47" w:themeColor="accent6"/>
+        </w:rPr>
+        <w:t xml:space="preserve"> </w:t>
+      </w:r>
+      <w:proofErr w:type="spellStart"/>
+      <w:r>
+        <w:rPr>
+          <w:rFonts w:ascii="Arial" w:eastAsia="Arial" w:hAnsi="Arial" w:cs="Arial"/>
+          <w:color w:val="70AD47" w:themeColor="accent6"/>
         </w:rPr>
         <w:t>koordinate</w:t>
       </w:r>
@@ -5295,15 +5302,15 @@
       <w:r>
         <w:rPr>
           <w:rFonts w:ascii="Arial" w:eastAsia="Arial" w:hAnsi="Arial" w:cs="Arial"/>
-          <w:color w:val="000000"/>
-        </w:rPr>
-        <w:t xml:space="preserve"> </w:t>
-      </w:r>
-      <w:proofErr w:type="spellStart"/>
-      <w:r>
-        <w:rPr>
-          <w:rFonts w:ascii="Arial" w:eastAsia="Arial" w:hAnsi="Arial" w:cs="Arial"/>
-          <w:color w:val="000000"/>
+          <w:color w:val="70AD47" w:themeColor="accent6"/>
+        </w:rPr>
+        <w:t xml:space="preserve"> </w:t>
+      </w:r>
+      <w:proofErr w:type="spellStart"/>
+      <w:r>
+        <w:rPr>
+          <w:rFonts w:ascii="Arial" w:eastAsia="Arial" w:hAnsi="Arial" w:cs="Arial"/>
+          <w:color w:val="70AD47" w:themeColor="accent6"/>
         </w:rPr>
         <w:t>tekstura</w:t>
       </w:r>
@@ -5311,7 +5318,7 @@
       <w:r>
         <w:rPr>
           <w:rFonts w:ascii="Arial" w:eastAsia="Arial" w:hAnsi="Arial" w:cs="Arial"/>
-          <w:color w:val="000000"/>
+          <w:color w:val="70AD47" w:themeColor="accent6"/>
         </w:rPr>
         <w:t>.</w:t>
       </w:r>
@@ -5327,14 +5334,14 @@
         <w:jc w:val="both"/>
         <w:rPr>
           <w:rFonts w:ascii="Arial" w:eastAsia="Arial" w:hAnsi="Arial" w:cs="Arial"/>
-          <w:color w:val="000000"/>
+          <w:color w:val="70AD47" w:themeColor="accent6"/>
         </w:rPr>
       </w:pPr>
       <w:proofErr w:type="spellStart"/>
       <w:r>
         <w:rPr>
           <w:rFonts w:ascii="Arial" w:eastAsia="Arial" w:hAnsi="Arial" w:cs="Arial"/>
-          <w:color w:val="000000"/>
+          <w:color w:val="70AD47" w:themeColor="accent6"/>
         </w:rPr>
         <w:t>Podlozi</w:t>
       </w:r>
@@ -5342,15 +5349,15 @@
       <w:r>
         <w:rPr>
           <w:rFonts w:ascii="Arial" w:eastAsia="Arial" w:hAnsi="Arial" w:cs="Arial"/>
-          <w:color w:val="000000"/>
-        </w:rPr>
-        <w:t xml:space="preserve"> </w:t>
-      </w:r>
-      <w:proofErr w:type="spellStart"/>
-      <w:r>
-        <w:rPr>
-          <w:rFonts w:ascii="Arial" w:eastAsia="Arial" w:hAnsi="Arial" w:cs="Arial"/>
-          <w:color w:val="000000"/>
+          <w:color w:val="70AD47" w:themeColor="accent6"/>
+        </w:rPr>
+        <w:t xml:space="preserve"> </w:t>
+      </w:r>
+      <w:proofErr w:type="spellStart"/>
+      <w:r>
+        <w:rPr>
+          <w:rFonts w:ascii="Arial" w:eastAsia="Arial" w:hAnsi="Arial" w:cs="Arial"/>
+          <w:color w:val="70AD47" w:themeColor="accent6"/>
         </w:rPr>
         <w:t>pridružiti</w:t>
       </w:r>
@@ -5358,15 +5365,15 @@
       <w:r>
         <w:rPr>
           <w:rFonts w:ascii="Arial" w:eastAsia="Arial" w:hAnsi="Arial" w:cs="Arial"/>
-          <w:color w:val="000000"/>
-        </w:rPr>
-        <w:t xml:space="preserve"> </w:t>
-      </w:r>
-      <w:proofErr w:type="spellStart"/>
-      <w:r>
-        <w:rPr>
-          <w:rFonts w:ascii="Arial" w:eastAsia="Arial" w:hAnsi="Arial" w:cs="Arial"/>
-          <w:color w:val="000000"/>
+          <w:color w:val="70AD47" w:themeColor="accent6"/>
+        </w:rPr>
+        <w:t xml:space="preserve"> </w:t>
+      </w:r>
+      <w:proofErr w:type="spellStart"/>
+      <w:r>
+        <w:rPr>
+          <w:rFonts w:ascii="Arial" w:eastAsia="Arial" w:hAnsi="Arial" w:cs="Arial"/>
+          <w:color w:val="70AD47" w:themeColor="accent6"/>
         </w:rPr>
         <w:t>teksturu</w:t>
       </w:r>
@@ -5374,7 +5381,7 @@
       <w:r>
         <w:rPr>
           <w:rFonts w:ascii="Arial" w:eastAsia="Arial" w:hAnsi="Arial" w:cs="Arial"/>
-          <w:color w:val="000000"/>
+          <w:color w:val="70AD47" w:themeColor="accent6"/>
         </w:rPr>
         <w:t xml:space="preserve"> trave (</w:t>
       </w:r>
@@ -5382,7 +5389,7 @@
       <w:r>
         <w:rPr>
           <w:rFonts w:ascii="Arial" w:eastAsia="Arial" w:hAnsi="Arial" w:cs="Arial"/>
-          <w:color w:val="000000"/>
+          <w:color w:val="70AD47" w:themeColor="accent6"/>
         </w:rPr>
         <w:t>slika</w:t>
       </w:r>
@@ -5390,15 +5397,15 @@
       <w:r>
         <w:rPr>
           <w:rFonts w:ascii="Arial" w:eastAsia="Arial" w:hAnsi="Arial" w:cs="Arial"/>
-          <w:color w:val="000000"/>
-        </w:rPr>
-        <w:t xml:space="preserve"> </w:t>
-      </w:r>
-      <w:proofErr w:type="spellStart"/>
-      <w:r>
-        <w:rPr>
-          <w:rFonts w:ascii="Arial" w:eastAsia="Arial" w:hAnsi="Arial" w:cs="Arial"/>
-          <w:color w:val="000000"/>
+          <w:color w:val="70AD47" w:themeColor="accent6"/>
+        </w:rPr>
+        <w:t xml:space="preserve"> </w:t>
+      </w:r>
+      <w:proofErr w:type="spellStart"/>
+      <w:r>
+        <w:rPr>
+          <w:rFonts w:ascii="Arial" w:eastAsia="Arial" w:hAnsi="Arial" w:cs="Arial"/>
+          <w:color w:val="70AD47" w:themeColor="accent6"/>
         </w:rPr>
         <w:t>koja</w:t>
       </w:r>
@@ -5406,7 +5413,7 @@
       <w:r>
         <w:rPr>
           <w:rFonts w:ascii="Arial" w:eastAsia="Arial" w:hAnsi="Arial" w:cs="Arial"/>
-          <w:color w:val="000000"/>
+          <w:color w:val="70AD47" w:themeColor="accent6"/>
         </w:rPr>
         <w:t xml:space="preserve"> se </w:t>
       </w:r>
@@ -5414,7 +5421,7 @@
       <w:r>
         <w:rPr>
           <w:rFonts w:ascii="Arial" w:eastAsia="Arial" w:hAnsi="Arial" w:cs="Arial"/>
-          <w:color w:val="000000"/>
+          <w:color w:val="70AD47" w:themeColor="accent6"/>
         </w:rPr>
         <w:t>koristi</w:t>
       </w:r>
@@ -5422,7 +5429,7 @@
       <w:r>
         <w:rPr>
           <w:rFonts w:ascii="Arial" w:eastAsia="Arial" w:hAnsi="Arial" w:cs="Arial"/>
-          <w:color w:val="000000"/>
+          <w:color w:val="70AD47" w:themeColor="accent6"/>
         </w:rPr>
         <w:t xml:space="preserve"> je </w:t>
       </w:r>
@@ -5430,7 +5437,7 @@
       <w:r>
         <w:rPr>
           <w:rFonts w:ascii="Arial" w:eastAsia="Arial" w:hAnsi="Arial" w:cs="Arial"/>
-          <w:color w:val="000000"/>
+          <w:color w:val="70AD47" w:themeColor="accent6"/>
         </w:rPr>
         <w:t>jedan</w:t>
       </w:r>
@@ -5438,7 +5445,7 @@
       <w:r>
         <w:rPr>
           <w:rFonts w:ascii="Arial" w:eastAsia="Arial" w:hAnsi="Arial" w:cs="Arial"/>
-          <w:color w:val="000000"/>
+          <w:color w:val="70AD47" w:themeColor="accent6"/>
         </w:rPr>
         <w:t xml:space="preserve"> segment trave) </w:t>
       </w:r>
@@ -5446,7 +5453,7 @@
       <w:r>
         <w:rPr>
           <w:rFonts w:ascii="Arial" w:eastAsia="Arial" w:hAnsi="Arial" w:cs="Arial"/>
-          <w:color w:val="000000"/>
+          <w:color w:val="70AD47" w:themeColor="accent6"/>
         </w:rPr>
         <w:t>Pritom</w:t>
       </w:r>
@@ -5454,15 +5461,15 @@
       <w:r>
         <w:rPr>
           <w:rFonts w:ascii="Arial" w:eastAsia="Arial" w:hAnsi="Arial" w:cs="Arial"/>
-          <w:color w:val="000000"/>
-        </w:rPr>
-        <w:t xml:space="preserve"> </w:t>
-      </w:r>
-      <w:proofErr w:type="spellStart"/>
-      <w:r>
-        <w:rPr>
-          <w:rFonts w:ascii="Arial" w:eastAsia="Arial" w:hAnsi="Arial" w:cs="Arial"/>
-          <w:color w:val="000000"/>
+          <w:color w:val="70AD47" w:themeColor="accent6"/>
+        </w:rPr>
+        <w:t xml:space="preserve"> </w:t>
+      </w:r>
+      <w:proofErr w:type="spellStart"/>
+      <w:r>
+        <w:rPr>
+          <w:rFonts w:ascii="Arial" w:eastAsia="Arial" w:hAnsi="Arial" w:cs="Arial"/>
+          <w:color w:val="70AD47" w:themeColor="accent6"/>
         </w:rPr>
         <w:t>obavezno</w:t>
       </w:r>
@@ -5470,15 +5477,15 @@
       <w:r>
         <w:rPr>
           <w:rFonts w:ascii="Arial" w:eastAsia="Arial" w:hAnsi="Arial" w:cs="Arial"/>
-          <w:color w:val="000000"/>
-        </w:rPr>
-        <w:t xml:space="preserve"> </w:t>
-      </w:r>
-      <w:proofErr w:type="spellStart"/>
-      <w:r>
-        <w:rPr>
-          <w:rFonts w:ascii="Arial" w:eastAsia="Arial" w:hAnsi="Arial" w:cs="Arial"/>
-          <w:color w:val="000000"/>
+          <w:color w:val="70AD47" w:themeColor="accent6"/>
+        </w:rPr>
+        <w:t xml:space="preserve"> </w:t>
+      </w:r>
+      <w:proofErr w:type="spellStart"/>
+      <w:r>
+        <w:rPr>
+          <w:rFonts w:ascii="Arial" w:eastAsia="Arial" w:hAnsi="Arial" w:cs="Arial"/>
+          <w:color w:val="70AD47" w:themeColor="accent6"/>
         </w:rPr>
         <w:t>skalirati</w:t>
       </w:r>
@@ -5486,15 +5493,15 @@
       <w:r>
         <w:rPr>
           <w:rFonts w:ascii="Arial" w:eastAsia="Arial" w:hAnsi="Arial" w:cs="Arial"/>
-          <w:color w:val="000000"/>
-        </w:rPr>
-        <w:t xml:space="preserve"> </w:t>
-      </w:r>
-      <w:proofErr w:type="spellStart"/>
-      <w:r>
-        <w:rPr>
-          <w:rFonts w:ascii="Arial" w:eastAsia="Arial" w:hAnsi="Arial" w:cs="Arial"/>
-          <w:color w:val="000000"/>
+          <w:color w:val="70AD47" w:themeColor="accent6"/>
+        </w:rPr>
+        <w:t xml:space="preserve"> </w:t>
+      </w:r>
+      <w:proofErr w:type="spellStart"/>
+      <w:r>
+        <w:rPr>
+          <w:rFonts w:ascii="Arial" w:eastAsia="Arial" w:hAnsi="Arial" w:cs="Arial"/>
+          <w:color w:val="70AD47" w:themeColor="accent6"/>
         </w:rPr>
         <w:t>teksturu</w:t>
       </w:r>
@@ -5502,7 +5509,7 @@
       <w:r>
         <w:rPr>
           <w:rFonts w:ascii="Arial" w:eastAsia="Arial" w:hAnsi="Arial" w:cs="Arial"/>
-          <w:color w:val="000000"/>
+          <w:color w:val="70AD47" w:themeColor="accent6"/>
         </w:rPr>
         <w:t xml:space="preserve"> (</w:t>
       </w:r>
@@ -5510,7 +5517,7 @@
       <w:r>
         <w:rPr>
           <w:rFonts w:ascii="Arial" w:eastAsia="Arial" w:hAnsi="Arial" w:cs="Arial"/>
-          <w:color w:val="000000"/>
+          <w:color w:val="70AD47" w:themeColor="accent6"/>
         </w:rPr>
         <w:t>shodno</w:t>
       </w:r>
@@ -5518,15 +5525,15 @@
       <w:r>
         <w:rPr>
           <w:rFonts w:ascii="Arial" w:eastAsia="Arial" w:hAnsi="Arial" w:cs="Arial"/>
-          <w:color w:val="000000"/>
-        </w:rPr>
-        <w:t xml:space="preserve"> </w:t>
-      </w:r>
-      <w:proofErr w:type="spellStart"/>
-      <w:r>
-        <w:rPr>
-          <w:rFonts w:ascii="Arial" w:eastAsia="Arial" w:hAnsi="Arial" w:cs="Arial"/>
-          <w:color w:val="000000"/>
+          <w:color w:val="70AD47" w:themeColor="accent6"/>
+        </w:rPr>
+        <w:t xml:space="preserve"> </w:t>
+      </w:r>
+      <w:proofErr w:type="spellStart"/>
+      <w:r>
+        <w:rPr>
+          <w:rFonts w:ascii="Arial" w:eastAsia="Arial" w:hAnsi="Arial" w:cs="Arial"/>
+          <w:color w:val="70AD47" w:themeColor="accent6"/>
         </w:rPr>
         <w:t>potrebi</w:t>
       </w:r>
@@ -5534,7 +5541,7 @@
       <w:r>
         <w:rPr>
           <w:rFonts w:ascii="Arial" w:eastAsia="Arial" w:hAnsi="Arial" w:cs="Arial"/>
-          <w:color w:val="000000"/>
+          <w:color w:val="70AD47" w:themeColor="accent6"/>
         </w:rPr>
         <w:t xml:space="preserve">). </w:t>
       </w:r>
@@ -5542,7 +5549,7 @@
       <w:r>
         <w:rPr>
           <w:rFonts w:ascii="Arial" w:eastAsia="Arial" w:hAnsi="Arial" w:cs="Arial"/>
-          <w:color w:val="000000"/>
+          <w:color w:val="70AD47" w:themeColor="accent6"/>
         </w:rPr>
         <w:t>Skalirati</w:t>
       </w:r>
@@ -5550,15 +5557,15 @@
       <w:r>
         <w:rPr>
           <w:rFonts w:ascii="Arial" w:eastAsia="Arial" w:hAnsi="Arial" w:cs="Arial"/>
-          <w:color w:val="000000"/>
-        </w:rPr>
-        <w:t xml:space="preserve"> </w:t>
-      </w:r>
-      <w:proofErr w:type="spellStart"/>
-      <w:r>
-        <w:rPr>
-          <w:rFonts w:ascii="Arial" w:eastAsia="Arial" w:hAnsi="Arial" w:cs="Arial"/>
-          <w:color w:val="000000"/>
+          <w:color w:val="70AD47" w:themeColor="accent6"/>
+        </w:rPr>
+        <w:t xml:space="preserve"> </w:t>
+      </w:r>
+      <w:proofErr w:type="spellStart"/>
+      <w:r>
+        <w:rPr>
+          <w:rFonts w:ascii="Arial" w:eastAsia="Arial" w:hAnsi="Arial" w:cs="Arial"/>
+          <w:color w:val="70AD47" w:themeColor="accent6"/>
         </w:rPr>
         <w:t>teksturu</w:t>
       </w:r>
@@ -5566,15 +5573,15 @@
       <w:r>
         <w:rPr>
           <w:rFonts w:ascii="Arial" w:eastAsia="Arial" w:hAnsi="Arial" w:cs="Arial"/>
-          <w:color w:val="000000"/>
-        </w:rPr>
-        <w:t xml:space="preserve"> </w:t>
-      </w:r>
-      <w:proofErr w:type="spellStart"/>
-      <w:r>
-        <w:rPr>
-          <w:rFonts w:ascii="Arial" w:eastAsia="Arial" w:hAnsi="Arial" w:cs="Arial"/>
-          <w:color w:val="000000"/>
+          <w:color w:val="70AD47" w:themeColor="accent6"/>
+        </w:rPr>
+        <w:t xml:space="preserve"> </w:t>
+      </w:r>
+      <w:proofErr w:type="spellStart"/>
+      <w:r>
+        <w:rPr>
+          <w:rFonts w:ascii="Arial" w:eastAsia="Arial" w:hAnsi="Arial" w:cs="Arial"/>
+          <w:color w:val="70AD47" w:themeColor="accent6"/>
         </w:rPr>
         <w:t>korišćenjem</w:t>
       </w:r>
@@ -5582,7 +5589,7 @@
       <w:r>
         <w:rPr>
           <w:rFonts w:ascii="Arial" w:eastAsia="Arial" w:hAnsi="Arial" w:cs="Arial"/>
-          <w:color w:val="000000"/>
+          <w:color w:val="70AD47" w:themeColor="accent6"/>
         </w:rPr>
         <w:t xml:space="preserve"> </w:t>
       </w:r>
@@ -5590,7 +5597,7 @@
         <w:rPr>
           <w:rFonts w:ascii="Arial" w:eastAsia="Arial" w:hAnsi="Arial" w:cs="Arial"/>
           <w:i/>
-          <w:color w:val="000000"/>
+          <w:color w:val="70AD47" w:themeColor="accent6"/>
         </w:rPr>
         <w:t xml:space="preserve">Texture </w:t>
       </w:r>
@@ -5598,7 +5605,7 @@
       <w:r>
         <w:rPr>
           <w:rFonts w:ascii="Arial" w:eastAsia="Arial" w:hAnsi="Arial" w:cs="Arial"/>
-          <w:color w:val="000000"/>
+          <w:color w:val="70AD47" w:themeColor="accent6"/>
         </w:rPr>
         <w:t>matrice</w:t>
       </w:r>
@@ -5606,7 +5613,7 @@
       <w:r>
         <w:rPr>
           <w:rFonts w:ascii="Arial" w:eastAsia="Arial" w:hAnsi="Arial" w:cs="Arial"/>
-          <w:color w:val="000000"/>
+          <w:color w:val="70AD47" w:themeColor="accent6"/>
         </w:rPr>
         <w:t xml:space="preserve">. </w:t>
       </w:r>
@@ -5614,7 +5621,7 @@
       <w:r>
         <w:rPr>
           <w:rFonts w:ascii="Arial" w:eastAsia="Arial" w:hAnsi="Arial" w:cs="Arial"/>
-          <w:color w:val="000000"/>
+          <w:color w:val="70AD47" w:themeColor="accent6"/>
         </w:rPr>
         <w:t>Definisati</w:t>
       </w:r>
@@ -5622,15 +5629,15 @@
       <w:r>
         <w:rPr>
           <w:rFonts w:ascii="Arial" w:eastAsia="Arial" w:hAnsi="Arial" w:cs="Arial"/>
-          <w:color w:val="000000"/>
-        </w:rPr>
-        <w:t xml:space="preserve"> </w:t>
-      </w:r>
-      <w:proofErr w:type="spellStart"/>
-      <w:r>
-        <w:rPr>
-          <w:rFonts w:ascii="Arial" w:eastAsia="Arial" w:hAnsi="Arial" w:cs="Arial"/>
-          <w:color w:val="000000"/>
+          <w:color w:val="70AD47" w:themeColor="accent6"/>
+        </w:rPr>
+        <w:t xml:space="preserve"> </w:t>
+      </w:r>
+      <w:proofErr w:type="spellStart"/>
+      <w:r>
+        <w:rPr>
+          <w:rFonts w:ascii="Arial" w:eastAsia="Arial" w:hAnsi="Arial" w:cs="Arial"/>
+          <w:color w:val="70AD47" w:themeColor="accent6"/>
         </w:rPr>
         <w:t>koordinate</w:t>
       </w:r>
@@ -5638,15 +5645,15 @@
       <w:r>
         <w:rPr>
           <w:rFonts w:ascii="Arial" w:eastAsia="Arial" w:hAnsi="Arial" w:cs="Arial"/>
-          <w:color w:val="000000"/>
-        </w:rPr>
-        <w:t xml:space="preserve"> </w:t>
-      </w:r>
-      <w:proofErr w:type="spellStart"/>
-      <w:r>
-        <w:rPr>
-          <w:rFonts w:ascii="Arial" w:eastAsia="Arial" w:hAnsi="Arial" w:cs="Arial"/>
-          <w:color w:val="000000"/>
+          <w:color w:val="70AD47" w:themeColor="accent6"/>
+        </w:rPr>
+        <w:t xml:space="preserve"> </w:t>
+      </w:r>
+      <w:proofErr w:type="spellStart"/>
+      <w:r>
+        <w:rPr>
+          <w:rFonts w:ascii="Arial" w:eastAsia="Arial" w:hAnsi="Arial" w:cs="Arial"/>
+          <w:color w:val="70AD47" w:themeColor="accent6"/>
         </w:rPr>
         <w:t>tekstura</w:t>
       </w:r>
@@ -5654,7 +5661,7 @@
       <w:r>
         <w:rPr>
           <w:rFonts w:ascii="Arial" w:eastAsia="Arial" w:hAnsi="Arial" w:cs="Arial"/>
-          <w:color w:val="000000"/>
+          <w:color w:val="70AD47" w:themeColor="accent6"/>
         </w:rPr>
         <w:t>.</w:t>
       </w:r>

</xml_diff>

<commit_message>
chore: pomeranje tackastog izvora svetlosti
</commit_message>
<xml_diff>
--- a/material/specifikacija/RG Projektni zadatak 3.2.docx
+++ b/material/specifikacija/RG Projektni zadatak 3.2.docx
@@ -5677,14 +5677,14 @@
         <w:jc w:val="both"/>
         <w:rPr>
           <w:rFonts w:ascii="Arial" w:eastAsia="Arial" w:hAnsi="Arial" w:cs="Arial"/>
-          <w:color w:val="000000"/>
+          <w:color w:val="70AD47" w:themeColor="accent6"/>
         </w:rPr>
       </w:pPr>
       <w:proofErr w:type="spellStart"/>
       <w:r>
         <w:rPr>
           <w:rFonts w:ascii="Arial" w:eastAsia="Arial" w:hAnsi="Arial" w:cs="Arial"/>
-          <w:color w:val="000000"/>
+          <w:color w:val="70AD47" w:themeColor="accent6"/>
         </w:rPr>
         <w:t>Način</w:t>
       </w:r>
@@ -5692,15 +5692,15 @@
       <w:r>
         <w:rPr>
           <w:rFonts w:ascii="Arial" w:eastAsia="Arial" w:hAnsi="Arial" w:cs="Arial"/>
-          <w:color w:val="000000"/>
-        </w:rPr>
-        <w:t xml:space="preserve"> </w:t>
-      </w:r>
-      <w:proofErr w:type="spellStart"/>
-      <w:r>
-        <w:rPr>
-          <w:rFonts w:ascii="Arial" w:eastAsia="Arial" w:hAnsi="Arial" w:cs="Arial"/>
-          <w:color w:val="000000"/>
+          <w:color w:val="70AD47" w:themeColor="accent6"/>
+        </w:rPr>
+        <w:t xml:space="preserve"> </w:t>
+      </w:r>
+      <w:proofErr w:type="spellStart"/>
+      <w:r>
+        <w:rPr>
+          <w:rFonts w:ascii="Arial" w:eastAsia="Arial" w:hAnsi="Arial" w:cs="Arial"/>
+          <w:color w:val="70AD47" w:themeColor="accent6"/>
         </w:rPr>
         <w:t>stapanja</w:t>
       </w:r>
@@ -5708,15 +5708,15 @@
       <w:r>
         <w:rPr>
           <w:rFonts w:ascii="Arial" w:eastAsia="Arial" w:hAnsi="Arial" w:cs="Arial"/>
-          <w:color w:val="000000"/>
-        </w:rPr>
-        <w:t xml:space="preserve"> </w:t>
-      </w:r>
-      <w:proofErr w:type="spellStart"/>
-      <w:r>
-        <w:rPr>
-          <w:rFonts w:ascii="Arial" w:eastAsia="Arial" w:hAnsi="Arial" w:cs="Arial"/>
-          <w:color w:val="000000"/>
+          <w:color w:val="70AD47" w:themeColor="accent6"/>
+        </w:rPr>
+        <w:t xml:space="preserve"> </w:t>
+      </w:r>
+      <w:proofErr w:type="spellStart"/>
+      <w:r>
+        <w:rPr>
+          <w:rFonts w:ascii="Arial" w:eastAsia="Arial" w:hAnsi="Arial" w:cs="Arial"/>
+          <w:color w:val="70AD47" w:themeColor="accent6"/>
         </w:rPr>
         <w:t>teksture</w:t>
       </w:r>
@@ -5724,15 +5724,15 @@
       <w:r>
         <w:rPr>
           <w:rFonts w:ascii="Arial" w:eastAsia="Arial" w:hAnsi="Arial" w:cs="Arial"/>
-          <w:color w:val="000000"/>
-        </w:rPr>
-        <w:t xml:space="preserve"> </w:t>
-      </w:r>
-      <w:proofErr w:type="spellStart"/>
-      <w:r>
-        <w:rPr>
-          <w:rFonts w:ascii="Arial" w:eastAsia="Arial" w:hAnsi="Arial" w:cs="Arial"/>
-          <w:color w:val="000000"/>
+          <w:color w:val="70AD47" w:themeColor="accent6"/>
+        </w:rPr>
+        <w:t xml:space="preserve"> </w:t>
+      </w:r>
+      <w:proofErr w:type="spellStart"/>
+      <w:r>
+        <w:rPr>
+          <w:rFonts w:ascii="Arial" w:eastAsia="Arial" w:hAnsi="Arial" w:cs="Arial"/>
+          <w:color w:val="70AD47" w:themeColor="accent6"/>
         </w:rPr>
         <w:t>sa</w:t>
       </w:r>
@@ -5740,15 +5740,15 @@
       <w:r>
         <w:rPr>
           <w:rFonts w:ascii="Arial" w:eastAsia="Arial" w:hAnsi="Arial" w:cs="Arial"/>
-          <w:color w:val="000000"/>
-        </w:rPr>
-        <w:t xml:space="preserve"> </w:t>
-      </w:r>
-      <w:proofErr w:type="spellStart"/>
-      <w:r>
-        <w:rPr>
-          <w:rFonts w:ascii="Arial" w:eastAsia="Arial" w:hAnsi="Arial" w:cs="Arial"/>
-          <w:color w:val="000000"/>
+          <w:color w:val="70AD47" w:themeColor="accent6"/>
+        </w:rPr>
+        <w:t xml:space="preserve"> </w:t>
+      </w:r>
+      <w:proofErr w:type="spellStart"/>
+      <w:r>
+        <w:rPr>
+          <w:rFonts w:ascii="Arial" w:eastAsia="Arial" w:hAnsi="Arial" w:cs="Arial"/>
+          <w:color w:val="70AD47" w:themeColor="accent6"/>
         </w:rPr>
         <w:t>materijalom</w:t>
       </w:r>
@@ -5756,7 +5756,7 @@
       <w:r>
         <w:rPr>
           <w:rFonts w:ascii="Arial" w:eastAsia="Arial" w:hAnsi="Arial" w:cs="Arial"/>
-          <w:color w:val="000000"/>
+          <w:color w:val="70AD47" w:themeColor="accent6"/>
         </w:rPr>
         <w:t xml:space="preserve"> za </w:t>
       </w:r>
@@ -5764,7 +5764,7 @@
       <w:r>
         <w:rPr>
           <w:rFonts w:ascii="Arial" w:eastAsia="Arial" w:hAnsi="Arial" w:cs="Arial"/>
-          <w:color w:val="000000"/>
+          <w:color w:val="70AD47" w:themeColor="accent6"/>
         </w:rPr>
         <w:t>modele</w:t>
       </w:r>
@@ -5772,15 +5772,15 @@
       <w:r>
         <w:rPr>
           <w:rFonts w:ascii="Arial" w:eastAsia="Arial" w:hAnsi="Arial" w:cs="Arial"/>
-          <w:color w:val="000000"/>
-        </w:rPr>
-        <w:t xml:space="preserve"> </w:t>
-      </w:r>
-      <w:proofErr w:type="spellStart"/>
-      <w:r>
-        <w:rPr>
-          <w:rFonts w:ascii="Arial" w:eastAsia="Arial" w:hAnsi="Arial" w:cs="Arial"/>
-          <w:color w:val="000000"/>
+          <w:color w:val="70AD47" w:themeColor="accent6"/>
+        </w:rPr>
+        <w:t xml:space="preserve"> </w:t>
+      </w:r>
+      <w:proofErr w:type="spellStart"/>
+      <w:r>
+        <w:rPr>
+          <w:rFonts w:ascii="Arial" w:eastAsia="Arial" w:hAnsi="Arial" w:cs="Arial"/>
+          <w:color w:val="70AD47" w:themeColor="accent6"/>
         </w:rPr>
         <w:t>zamka</w:t>
       </w:r>
@@ -5788,15 +5788,15 @@
       <w:r>
         <w:rPr>
           <w:rFonts w:ascii="Arial" w:eastAsia="Arial" w:hAnsi="Arial" w:cs="Arial"/>
-          <w:color w:val="000000"/>
-        </w:rPr>
-        <w:t xml:space="preserve"> </w:t>
-      </w:r>
-      <w:proofErr w:type="spellStart"/>
-      <w:r>
-        <w:rPr>
-          <w:rFonts w:ascii="Arial" w:eastAsia="Arial" w:hAnsi="Arial" w:cs="Arial"/>
-          <w:color w:val="000000"/>
+          <w:color w:val="70AD47" w:themeColor="accent6"/>
+        </w:rPr>
+        <w:t xml:space="preserve"> </w:t>
+      </w:r>
+      <w:proofErr w:type="spellStart"/>
+      <w:r>
+        <w:rPr>
+          <w:rFonts w:ascii="Arial" w:eastAsia="Arial" w:hAnsi="Arial" w:cs="Arial"/>
+          <w:color w:val="70AD47" w:themeColor="accent6"/>
         </w:rPr>
         <w:t>i</w:t>
       </w:r>
@@ -5804,15 +5804,15 @@
       <w:r>
         <w:rPr>
           <w:rFonts w:ascii="Arial" w:eastAsia="Arial" w:hAnsi="Arial" w:cs="Arial"/>
-          <w:color w:val="000000"/>
-        </w:rPr>
-        <w:t xml:space="preserve"> </w:t>
-      </w:r>
-      <w:proofErr w:type="spellStart"/>
-      <w:r>
-        <w:rPr>
-          <w:rFonts w:ascii="Arial" w:eastAsia="Arial" w:hAnsi="Arial" w:cs="Arial"/>
-          <w:color w:val="000000"/>
+          <w:color w:val="70AD47" w:themeColor="accent6"/>
+        </w:rPr>
+        <w:t xml:space="preserve"> </w:t>
+      </w:r>
+      <w:proofErr w:type="spellStart"/>
+      <w:r>
+        <w:rPr>
+          <w:rFonts w:ascii="Arial" w:eastAsia="Arial" w:hAnsi="Arial" w:cs="Arial"/>
+          <w:color w:val="70AD47" w:themeColor="accent6"/>
         </w:rPr>
         <w:t>strele</w:t>
       </w:r>
@@ -5820,15 +5820,15 @@
       <w:r>
         <w:rPr>
           <w:rFonts w:ascii="Arial" w:eastAsia="Arial" w:hAnsi="Arial" w:cs="Arial"/>
-          <w:color w:val="000000"/>
-        </w:rPr>
-        <w:t xml:space="preserve"> </w:t>
-      </w:r>
-      <w:proofErr w:type="spellStart"/>
-      <w:r>
-        <w:rPr>
-          <w:rFonts w:ascii="Arial" w:eastAsia="Arial" w:hAnsi="Arial" w:cs="Arial"/>
-          <w:color w:val="000000"/>
+          <w:color w:val="70AD47" w:themeColor="accent6"/>
+        </w:rPr>
+        <w:t xml:space="preserve"> </w:t>
+      </w:r>
+      <w:proofErr w:type="spellStart"/>
+      <w:r>
+        <w:rPr>
+          <w:rFonts w:ascii="Arial" w:eastAsia="Arial" w:hAnsi="Arial" w:cs="Arial"/>
+          <w:color w:val="70AD47" w:themeColor="accent6"/>
         </w:rPr>
         <w:t>postaviti</w:t>
       </w:r>
@@ -5836,15 +5836,15 @@
       <w:r>
         <w:rPr>
           <w:rFonts w:ascii="Arial" w:eastAsia="Arial" w:hAnsi="Arial" w:cs="Arial"/>
-          <w:color w:val="000000"/>
-        </w:rPr>
-        <w:t xml:space="preserve"> </w:t>
-      </w:r>
-      <w:proofErr w:type="spellStart"/>
-      <w:r>
-        <w:rPr>
-          <w:rFonts w:ascii="Arial" w:eastAsia="Arial" w:hAnsi="Arial" w:cs="Arial"/>
-          <w:color w:val="000000"/>
+          <w:color w:val="70AD47" w:themeColor="accent6"/>
+        </w:rPr>
+        <w:t xml:space="preserve"> </w:t>
+      </w:r>
+      <w:proofErr w:type="spellStart"/>
+      <w:r>
+        <w:rPr>
+          <w:rFonts w:ascii="Arial" w:eastAsia="Arial" w:hAnsi="Arial" w:cs="Arial"/>
+          <w:color w:val="70AD47" w:themeColor="accent6"/>
         </w:rPr>
         <w:t>na</w:t>
       </w:r>
@@ -5852,7 +5852,7 @@
       <w:r>
         <w:rPr>
           <w:rFonts w:ascii="Arial" w:eastAsia="Arial" w:hAnsi="Arial" w:cs="Arial"/>
-          <w:color w:val="000000"/>
+          <w:color w:val="70AD47" w:themeColor="accent6"/>
         </w:rPr>
         <w:t xml:space="preserve"> </w:t>
       </w:r>
@@ -5860,7 +5860,7 @@
         <w:rPr>
           <w:rFonts w:ascii="Arial" w:eastAsia="Arial" w:hAnsi="Arial" w:cs="Arial"/>
           <w:i/>
-          <w:color w:val="000000"/>
+          <w:color w:val="70AD47" w:themeColor="accent6"/>
         </w:rPr>
         <w:t>GL_MODULATE</w:t>
       </w:r>

</xml_diff>

<commit_message>
feat: definisan novi izvor svetlosti iznad dvorca
</commit_message>
<xml_diff>
--- a/material/specifikacija/RG Projektni zadatak 3.2.docx
+++ b/material/specifikacija/RG Projektni zadatak 3.2.docx
@@ -3871,346 +3871,353 @@
       <w:r>
         <w:rPr>
           <w:rFonts w:ascii="Arial" w:eastAsia="Arial" w:hAnsi="Arial" w:cs="Arial"/>
+          <w:color w:val="70AD47" w:themeColor="accent6"/>
+        </w:rPr>
+        <w:t>Definisati</w:t>
+      </w:r>
+      <w:proofErr w:type="spellEnd"/>
+      <w:r>
+        <w:rPr>
+          <w:rFonts w:ascii="Arial" w:eastAsia="Arial" w:hAnsi="Arial" w:cs="Arial"/>
+          <w:color w:val="70AD47" w:themeColor="accent6"/>
+        </w:rPr>
+        <w:t xml:space="preserve"> </w:t>
+      </w:r>
+      <w:proofErr w:type="spellStart"/>
+      <w:r>
+        <w:rPr>
+          <w:rFonts w:ascii="Arial" w:eastAsia="Arial" w:hAnsi="Arial" w:cs="Arial"/>
+          <w:color w:val="70AD47" w:themeColor="accent6"/>
+        </w:rPr>
+        <w:t>tačkasti</w:t>
+      </w:r>
+      <w:proofErr w:type="spellEnd"/>
+      <w:r>
+        <w:rPr>
+          <w:rFonts w:ascii="Arial" w:eastAsia="Arial" w:hAnsi="Arial" w:cs="Arial"/>
+          <w:color w:val="70AD47" w:themeColor="accent6"/>
+        </w:rPr>
+        <w:t xml:space="preserve"> </w:t>
+      </w:r>
+      <w:proofErr w:type="spellStart"/>
+      <w:r>
+        <w:rPr>
+          <w:rFonts w:ascii="Arial" w:eastAsia="Arial" w:hAnsi="Arial" w:cs="Arial"/>
+          <w:color w:val="70AD47" w:themeColor="accent6"/>
+        </w:rPr>
+        <w:t>svetlosni</w:t>
+      </w:r>
+      <w:proofErr w:type="spellEnd"/>
+      <w:r>
+        <w:rPr>
+          <w:rFonts w:ascii="Arial" w:eastAsia="Arial" w:hAnsi="Arial" w:cs="Arial"/>
+          <w:color w:val="70AD47" w:themeColor="accent6"/>
+        </w:rPr>
+        <w:t xml:space="preserve"> </w:t>
+      </w:r>
+      <w:proofErr w:type="spellStart"/>
+      <w:r>
+        <w:rPr>
+          <w:rFonts w:ascii="Arial" w:eastAsia="Arial" w:hAnsi="Arial" w:cs="Arial"/>
+          <w:color w:val="70AD47" w:themeColor="accent6"/>
+        </w:rPr>
+        <w:t>izvorbele</w:t>
+      </w:r>
+      <w:proofErr w:type="spellEnd"/>
+      <w:r>
+        <w:rPr>
+          <w:rFonts w:ascii="Arial" w:eastAsia="Arial" w:hAnsi="Arial" w:cs="Arial"/>
+          <w:color w:val="70AD47" w:themeColor="accent6"/>
+        </w:rPr>
+        <w:t xml:space="preserve"> </w:t>
+      </w:r>
+      <w:proofErr w:type="spellStart"/>
+      <w:r>
+        <w:rPr>
+          <w:rFonts w:ascii="Arial" w:eastAsia="Arial" w:hAnsi="Arial" w:cs="Arial"/>
+          <w:color w:val="70AD47" w:themeColor="accent6"/>
+        </w:rPr>
+        <w:t>boje</w:t>
+      </w:r>
+      <w:proofErr w:type="spellEnd"/>
+      <w:r>
+        <w:rPr>
+          <w:rFonts w:ascii="Arial" w:eastAsia="Arial" w:hAnsi="Arial" w:cs="Arial"/>
+          <w:color w:val="70AD47" w:themeColor="accent6"/>
+        </w:rPr>
+        <w:t xml:space="preserve"> </w:t>
+      </w:r>
+      <w:proofErr w:type="spellStart"/>
+      <w:r>
+        <w:rPr>
+          <w:rFonts w:ascii="Arial" w:eastAsia="Arial" w:hAnsi="Arial" w:cs="Arial"/>
+          <w:color w:val="70AD47" w:themeColor="accent6"/>
+        </w:rPr>
+        <w:t>i</w:t>
+      </w:r>
+      <w:proofErr w:type="spellEnd"/>
+      <w:r>
+        <w:rPr>
+          <w:rFonts w:ascii="Arial" w:eastAsia="Arial" w:hAnsi="Arial" w:cs="Arial"/>
+          <w:color w:val="70AD47" w:themeColor="accent6"/>
+        </w:rPr>
+        <w:t xml:space="preserve"> </w:t>
+      </w:r>
+      <w:proofErr w:type="spellStart"/>
+      <w:r>
+        <w:rPr>
+          <w:rFonts w:ascii="Arial" w:eastAsia="Arial" w:hAnsi="Arial" w:cs="Arial"/>
+          <w:color w:val="70AD47" w:themeColor="accent6"/>
+        </w:rPr>
+        <w:t>pozicionirati</w:t>
+      </w:r>
+      <w:proofErr w:type="spellEnd"/>
+      <w:r>
+        <w:rPr>
+          <w:rFonts w:ascii="Arial" w:eastAsia="Arial" w:hAnsi="Arial" w:cs="Arial"/>
+          <w:color w:val="70AD47" w:themeColor="accent6"/>
+        </w:rPr>
+        <w:t xml:space="preserve"> </w:t>
+      </w:r>
+      <w:proofErr w:type="spellStart"/>
+      <w:r>
+        <w:rPr>
+          <w:rFonts w:ascii="Arial" w:eastAsia="Arial" w:hAnsi="Arial" w:cs="Arial"/>
+          <w:color w:val="70AD47" w:themeColor="accent6"/>
+        </w:rPr>
+        <w:t>ga</w:t>
+      </w:r>
+      <w:proofErr w:type="spellEnd"/>
+      <w:r>
+        <w:rPr>
+          <w:rFonts w:ascii="Arial" w:eastAsia="Arial" w:hAnsi="Arial" w:cs="Arial"/>
+          <w:color w:val="70AD47" w:themeColor="accent6"/>
+        </w:rPr>
+        <w:t xml:space="preserve"> gore-</w:t>
+      </w:r>
+      <w:proofErr w:type="spellStart"/>
+      <w:r>
+        <w:rPr>
+          <w:rFonts w:ascii="Arial" w:eastAsia="Arial" w:hAnsi="Arial" w:cs="Arial"/>
+          <w:color w:val="70AD47" w:themeColor="accent6"/>
+        </w:rPr>
+        <w:t>levo</w:t>
+      </w:r>
+      <w:proofErr w:type="spellEnd"/>
+      <w:r>
+        <w:rPr>
+          <w:rFonts w:ascii="Arial" w:eastAsia="Arial" w:hAnsi="Arial" w:cs="Arial"/>
+          <w:color w:val="70AD47" w:themeColor="accent6"/>
+        </w:rPr>
+        <w:t xml:space="preserve"> u </w:t>
+      </w:r>
+      <w:proofErr w:type="spellStart"/>
+      <w:r>
+        <w:rPr>
+          <w:rFonts w:ascii="Arial" w:eastAsia="Arial" w:hAnsi="Arial" w:cs="Arial"/>
+          <w:color w:val="70AD47" w:themeColor="accent6"/>
+        </w:rPr>
+        <w:t>odnosu</w:t>
+      </w:r>
+      <w:proofErr w:type="spellEnd"/>
+      <w:r>
+        <w:rPr>
+          <w:rFonts w:ascii="Arial" w:eastAsia="Arial" w:hAnsi="Arial" w:cs="Arial"/>
+          <w:color w:val="70AD47" w:themeColor="accent6"/>
+        </w:rPr>
+        <w:t xml:space="preserve"> </w:t>
+      </w:r>
+      <w:proofErr w:type="spellStart"/>
+      <w:r>
+        <w:rPr>
+          <w:rFonts w:ascii="Arial" w:eastAsia="Arial" w:hAnsi="Arial" w:cs="Arial"/>
+          <w:color w:val="70AD47" w:themeColor="accent6"/>
+        </w:rPr>
+        <w:t>na</w:t>
+      </w:r>
+      <w:proofErr w:type="spellEnd"/>
+      <w:r>
+        <w:rPr>
+          <w:rFonts w:ascii="Arial" w:eastAsia="Arial" w:hAnsi="Arial" w:cs="Arial"/>
+          <w:color w:val="70AD47" w:themeColor="accent6"/>
+        </w:rPr>
+        <w:t xml:space="preserve"> </w:t>
+      </w:r>
+      <w:proofErr w:type="spellStart"/>
+      <w:r>
+        <w:rPr>
+          <w:rFonts w:ascii="Arial" w:eastAsia="Arial" w:hAnsi="Arial" w:cs="Arial"/>
+          <w:color w:val="70AD47" w:themeColor="accent6"/>
+        </w:rPr>
+        <w:t>centar</w:t>
+      </w:r>
+      <w:proofErr w:type="spellEnd"/>
+      <w:r>
+        <w:rPr>
+          <w:rFonts w:ascii="Arial" w:eastAsia="Arial" w:hAnsi="Arial" w:cs="Arial"/>
+          <w:color w:val="70AD47" w:themeColor="accent6"/>
+        </w:rPr>
+        <w:t xml:space="preserve"> </w:t>
+      </w:r>
+      <w:proofErr w:type="gramStart"/>
+      <w:r>
+        <w:rPr>
+          <w:rFonts w:ascii="Arial" w:eastAsia="Arial" w:hAnsi="Arial" w:cs="Arial"/>
+          <w:color w:val="70AD47" w:themeColor="accent6"/>
+        </w:rPr>
+        <w:t>scene(</w:t>
+      </w:r>
+      <w:proofErr w:type="spellStart"/>
+      <w:proofErr w:type="gramEnd"/>
+      <w:r>
+        <w:rPr>
+          <w:rFonts w:ascii="Arial" w:eastAsia="Arial" w:hAnsi="Arial" w:cs="Arial"/>
+          <w:color w:val="70AD47" w:themeColor="accent6"/>
+        </w:rPr>
+        <w:t>na</w:t>
+      </w:r>
+      <w:proofErr w:type="spellEnd"/>
+      <w:r>
+        <w:rPr>
+          <w:rFonts w:ascii="Arial" w:eastAsia="Arial" w:hAnsi="Arial" w:cs="Arial"/>
+          <w:color w:val="70AD47" w:themeColor="accent6"/>
+        </w:rPr>
+        <w:t xml:space="preserve"> </w:t>
+      </w:r>
+      <w:proofErr w:type="spellStart"/>
+      <w:r>
+        <w:rPr>
+          <w:rFonts w:ascii="Arial" w:eastAsia="Arial" w:hAnsi="Arial" w:cs="Arial"/>
+          <w:color w:val="70AD47" w:themeColor="accent6"/>
+        </w:rPr>
+        <w:t>negativnom</w:t>
+      </w:r>
+      <w:proofErr w:type="spellEnd"/>
+      <w:r>
+        <w:rPr>
+          <w:rFonts w:ascii="Arial" w:eastAsia="Arial" w:hAnsi="Arial" w:cs="Arial"/>
+          <w:color w:val="70AD47" w:themeColor="accent6"/>
+        </w:rPr>
+        <w:t xml:space="preserve"> </w:t>
+      </w:r>
+      <w:proofErr w:type="spellStart"/>
+      <w:r>
+        <w:rPr>
+          <w:rFonts w:ascii="Arial" w:eastAsia="Arial" w:hAnsi="Arial" w:cs="Arial"/>
+          <w:color w:val="70AD47" w:themeColor="accent6"/>
+        </w:rPr>
+        <w:t>delu</w:t>
+      </w:r>
+      <w:proofErr w:type="spellEnd"/>
+      <w:r>
+        <w:rPr>
+          <w:rFonts w:ascii="Arial" w:eastAsia="Arial" w:hAnsi="Arial" w:cs="Arial"/>
+          <w:color w:val="70AD47" w:themeColor="accent6"/>
+        </w:rPr>
+        <w:t xml:space="preserve"> </w:t>
+      </w:r>
+      <w:proofErr w:type="spellStart"/>
+      <w:r>
+        <w:rPr>
+          <w:rFonts w:ascii="Arial" w:eastAsia="Arial" w:hAnsi="Arial" w:cs="Arial"/>
+          <w:color w:val="70AD47" w:themeColor="accent6"/>
+        </w:rPr>
+        <w:t>horizontalne</w:t>
+      </w:r>
+      <w:proofErr w:type="spellEnd"/>
+      <w:r>
+        <w:rPr>
+          <w:rFonts w:ascii="Arial" w:eastAsia="Arial" w:hAnsi="Arial" w:cs="Arial"/>
+          <w:color w:val="70AD47" w:themeColor="accent6"/>
+        </w:rPr>
+        <w:t xml:space="preserve"> </w:t>
+      </w:r>
+      <w:proofErr w:type="spellStart"/>
+      <w:r>
+        <w:rPr>
+          <w:rFonts w:ascii="Arial" w:eastAsia="Arial" w:hAnsi="Arial" w:cs="Arial"/>
+          <w:color w:val="70AD47" w:themeColor="accent6"/>
+        </w:rPr>
+        <w:t>i</w:t>
+      </w:r>
+      <w:proofErr w:type="spellEnd"/>
+      <w:r>
+        <w:rPr>
+          <w:rFonts w:ascii="Arial" w:eastAsia="Arial" w:hAnsi="Arial" w:cs="Arial"/>
+          <w:color w:val="70AD47" w:themeColor="accent6"/>
+        </w:rPr>
+        <w:t xml:space="preserve"> </w:t>
+      </w:r>
+      <w:proofErr w:type="spellStart"/>
+      <w:r>
+        <w:rPr>
+          <w:rFonts w:ascii="Arial" w:eastAsia="Arial" w:hAnsi="Arial" w:cs="Arial"/>
+          <w:color w:val="70AD47" w:themeColor="accent6"/>
+        </w:rPr>
+        <w:t>pozitivnom</w:t>
+      </w:r>
+      <w:proofErr w:type="spellEnd"/>
+      <w:r>
+        <w:rPr>
+          <w:rFonts w:ascii="Arial" w:eastAsia="Arial" w:hAnsi="Arial" w:cs="Arial"/>
+          <w:color w:val="70AD47" w:themeColor="accent6"/>
+        </w:rPr>
+        <w:t xml:space="preserve"> </w:t>
+      </w:r>
+      <w:proofErr w:type="spellStart"/>
+      <w:r>
+        <w:rPr>
+          <w:rFonts w:ascii="Arial" w:eastAsia="Arial" w:hAnsi="Arial" w:cs="Arial"/>
+          <w:color w:val="70AD47" w:themeColor="accent6"/>
+        </w:rPr>
+        <w:t>delu</w:t>
+      </w:r>
+      <w:proofErr w:type="spellEnd"/>
+      <w:r>
+        <w:rPr>
+          <w:rFonts w:ascii="Arial" w:eastAsia="Arial" w:hAnsi="Arial" w:cs="Arial"/>
+          <w:color w:val="70AD47" w:themeColor="accent6"/>
+        </w:rPr>
+        <w:t xml:space="preserve"> </w:t>
+      </w:r>
+      <w:proofErr w:type="spellStart"/>
+      <w:r>
+        <w:rPr>
+          <w:rFonts w:ascii="Arial" w:eastAsia="Arial" w:hAnsi="Arial" w:cs="Arial"/>
+          <w:color w:val="70AD47" w:themeColor="accent6"/>
+        </w:rPr>
+        <w:t>vertikalne</w:t>
+      </w:r>
+      <w:proofErr w:type="spellEnd"/>
+      <w:r>
+        <w:rPr>
+          <w:rFonts w:ascii="Arial" w:eastAsia="Arial" w:hAnsi="Arial" w:cs="Arial"/>
+          <w:color w:val="70AD47" w:themeColor="accent6"/>
+        </w:rPr>
+        <w:t xml:space="preserve"> </w:t>
+      </w:r>
+      <w:proofErr w:type="spellStart"/>
+      <w:r>
+        <w:rPr>
+          <w:rFonts w:ascii="Arial" w:eastAsia="Arial" w:hAnsi="Arial" w:cs="Arial"/>
+          <w:color w:val="70AD47" w:themeColor="accent6"/>
+        </w:rPr>
+        <w:t>ose</w:t>
+      </w:r>
+      <w:proofErr w:type="spellEnd"/>
+      <w:r>
+        <w:rPr>
+          <w:rFonts w:ascii="Arial" w:eastAsia="Arial" w:hAnsi="Arial" w:cs="Arial"/>
+          <w:color w:val="70AD47" w:themeColor="accent6"/>
+        </w:rPr>
+        <w:t>).</w:t>
+      </w:r>
+      <w:r>
+        <w:rPr>
+          <w:rFonts w:ascii="Arial" w:eastAsia="Arial" w:hAnsi="Arial" w:cs="Arial"/>
           <w:color w:val="ED7D31" w:themeColor="accent2"/>
         </w:rPr>
-        <w:t>Definisati</w:t>
-      </w:r>
-      <w:proofErr w:type="spellEnd"/>
-      <w:r>
-        <w:rPr>
-          <w:rFonts w:ascii="Arial" w:eastAsia="Arial" w:hAnsi="Arial" w:cs="Arial"/>
-          <w:color w:val="ED7D31" w:themeColor="accent2"/>
-        </w:rPr>
-        <w:t xml:space="preserve"> </w:t>
-      </w:r>
-      <w:proofErr w:type="spellStart"/>
-      <w:r>
-        <w:rPr>
-          <w:rFonts w:ascii="Arial" w:eastAsia="Arial" w:hAnsi="Arial" w:cs="Arial"/>
-          <w:color w:val="ED7D31" w:themeColor="accent2"/>
-        </w:rPr>
-        <w:t>tačkasti</w:t>
-      </w:r>
-      <w:proofErr w:type="spellEnd"/>
-      <w:r>
-        <w:rPr>
-          <w:rFonts w:ascii="Arial" w:eastAsia="Arial" w:hAnsi="Arial" w:cs="Arial"/>
-          <w:color w:val="ED7D31" w:themeColor="accent2"/>
-        </w:rPr>
-        <w:t xml:space="preserve"> </w:t>
-      </w:r>
-      <w:proofErr w:type="spellStart"/>
-      <w:r>
-        <w:rPr>
-          <w:rFonts w:ascii="Arial" w:eastAsia="Arial" w:hAnsi="Arial" w:cs="Arial"/>
-          <w:color w:val="ED7D31" w:themeColor="accent2"/>
-        </w:rPr>
-        <w:t>svetlosni</w:t>
-      </w:r>
-      <w:proofErr w:type="spellEnd"/>
-      <w:r>
-        <w:rPr>
-          <w:rFonts w:ascii="Arial" w:eastAsia="Arial" w:hAnsi="Arial" w:cs="Arial"/>
-          <w:color w:val="ED7D31" w:themeColor="accent2"/>
-        </w:rPr>
-        <w:t xml:space="preserve"> </w:t>
-      </w:r>
-      <w:proofErr w:type="spellStart"/>
-      <w:r>
-        <w:rPr>
-          <w:rFonts w:ascii="Arial" w:eastAsia="Arial" w:hAnsi="Arial" w:cs="Arial"/>
-          <w:color w:val="ED7D31" w:themeColor="accent2"/>
-        </w:rPr>
-        <w:t>izvorbele</w:t>
-      </w:r>
-      <w:proofErr w:type="spellEnd"/>
-      <w:r>
-        <w:rPr>
-          <w:rFonts w:ascii="Arial" w:eastAsia="Arial" w:hAnsi="Arial" w:cs="Arial"/>
-          <w:color w:val="ED7D31" w:themeColor="accent2"/>
-        </w:rPr>
-        <w:t xml:space="preserve"> </w:t>
-      </w:r>
-      <w:proofErr w:type="spellStart"/>
-      <w:r>
-        <w:rPr>
-          <w:rFonts w:ascii="Arial" w:eastAsia="Arial" w:hAnsi="Arial" w:cs="Arial"/>
-          <w:color w:val="ED7D31" w:themeColor="accent2"/>
-        </w:rPr>
-        <w:t>boje</w:t>
-      </w:r>
-      <w:proofErr w:type="spellEnd"/>
-      <w:r>
-        <w:rPr>
-          <w:rFonts w:ascii="Arial" w:eastAsia="Arial" w:hAnsi="Arial" w:cs="Arial"/>
-          <w:color w:val="ED7D31" w:themeColor="accent2"/>
-        </w:rPr>
-        <w:t xml:space="preserve"> </w:t>
-      </w:r>
-      <w:proofErr w:type="spellStart"/>
-      <w:r>
-        <w:rPr>
-          <w:rFonts w:ascii="Arial" w:eastAsia="Arial" w:hAnsi="Arial" w:cs="Arial"/>
-          <w:color w:val="ED7D31" w:themeColor="accent2"/>
-        </w:rPr>
-        <w:t>i</w:t>
-      </w:r>
-      <w:proofErr w:type="spellEnd"/>
-      <w:r>
-        <w:rPr>
-          <w:rFonts w:ascii="Arial" w:eastAsia="Arial" w:hAnsi="Arial" w:cs="Arial"/>
-          <w:color w:val="ED7D31" w:themeColor="accent2"/>
-        </w:rPr>
-        <w:t xml:space="preserve"> </w:t>
-      </w:r>
-      <w:proofErr w:type="spellStart"/>
-      <w:r>
-        <w:rPr>
-          <w:rFonts w:ascii="Arial" w:eastAsia="Arial" w:hAnsi="Arial" w:cs="Arial"/>
-          <w:color w:val="ED7D31" w:themeColor="accent2"/>
-        </w:rPr>
-        <w:t>pozicionirati</w:t>
-      </w:r>
-      <w:proofErr w:type="spellEnd"/>
-      <w:r>
-        <w:rPr>
-          <w:rFonts w:ascii="Arial" w:eastAsia="Arial" w:hAnsi="Arial" w:cs="Arial"/>
-          <w:color w:val="ED7D31" w:themeColor="accent2"/>
-        </w:rPr>
-        <w:t xml:space="preserve"> </w:t>
-      </w:r>
-      <w:proofErr w:type="spellStart"/>
-      <w:r>
-        <w:rPr>
-          <w:rFonts w:ascii="Arial" w:eastAsia="Arial" w:hAnsi="Arial" w:cs="Arial"/>
-          <w:color w:val="ED7D31" w:themeColor="accent2"/>
-        </w:rPr>
-        <w:t>ga</w:t>
-      </w:r>
-      <w:proofErr w:type="spellEnd"/>
-      <w:r>
-        <w:rPr>
-          <w:rFonts w:ascii="Arial" w:eastAsia="Arial" w:hAnsi="Arial" w:cs="Arial"/>
-          <w:color w:val="ED7D31" w:themeColor="accent2"/>
-        </w:rPr>
-        <w:t xml:space="preserve"> gore-</w:t>
-      </w:r>
-      <w:proofErr w:type="spellStart"/>
-      <w:r>
-        <w:rPr>
-          <w:rFonts w:ascii="Arial" w:eastAsia="Arial" w:hAnsi="Arial" w:cs="Arial"/>
-          <w:color w:val="ED7D31" w:themeColor="accent2"/>
-        </w:rPr>
-        <w:t>levo</w:t>
-      </w:r>
-      <w:proofErr w:type="spellEnd"/>
-      <w:r>
-        <w:rPr>
-          <w:rFonts w:ascii="Arial" w:eastAsia="Arial" w:hAnsi="Arial" w:cs="Arial"/>
-          <w:color w:val="ED7D31" w:themeColor="accent2"/>
-        </w:rPr>
-        <w:t xml:space="preserve"> u </w:t>
-      </w:r>
-      <w:proofErr w:type="spellStart"/>
-      <w:r>
-        <w:rPr>
-          <w:rFonts w:ascii="Arial" w:eastAsia="Arial" w:hAnsi="Arial" w:cs="Arial"/>
-          <w:color w:val="ED7D31" w:themeColor="accent2"/>
-        </w:rPr>
-        <w:t>odnosu</w:t>
-      </w:r>
-      <w:proofErr w:type="spellEnd"/>
-      <w:r>
-        <w:rPr>
-          <w:rFonts w:ascii="Arial" w:eastAsia="Arial" w:hAnsi="Arial" w:cs="Arial"/>
-          <w:color w:val="ED7D31" w:themeColor="accent2"/>
-        </w:rPr>
-        <w:t xml:space="preserve"> </w:t>
-      </w:r>
-      <w:proofErr w:type="spellStart"/>
-      <w:r>
-        <w:rPr>
-          <w:rFonts w:ascii="Arial" w:eastAsia="Arial" w:hAnsi="Arial" w:cs="Arial"/>
-          <w:color w:val="ED7D31" w:themeColor="accent2"/>
-        </w:rPr>
-        <w:t>na</w:t>
-      </w:r>
-      <w:proofErr w:type="spellEnd"/>
-      <w:r>
-        <w:rPr>
-          <w:rFonts w:ascii="Arial" w:eastAsia="Arial" w:hAnsi="Arial" w:cs="Arial"/>
-          <w:color w:val="ED7D31" w:themeColor="accent2"/>
-        </w:rPr>
-        <w:t xml:space="preserve"> </w:t>
-      </w:r>
-      <w:proofErr w:type="spellStart"/>
-      <w:r>
-        <w:rPr>
-          <w:rFonts w:ascii="Arial" w:eastAsia="Arial" w:hAnsi="Arial" w:cs="Arial"/>
-          <w:color w:val="ED7D31" w:themeColor="accent2"/>
-        </w:rPr>
-        <w:t>centar</w:t>
-      </w:r>
-      <w:proofErr w:type="spellEnd"/>
-      <w:r>
-        <w:rPr>
-          <w:rFonts w:ascii="Arial" w:eastAsia="Arial" w:hAnsi="Arial" w:cs="Arial"/>
-          <w:color w:val="ED7D31" w:themeColor="accent2"/>
-        </w:rPr>
-        <w:t xml:space="preserve"> </w:t>
-      </w:r>
-      <w:proofErr w:type="gramStart"/>
-      <w:r>
-        <w:rPr>
-          <w:rFonts w:ascii="Arial" w:eastAsia="Arial" w:hAnsi="Arial" w:cs="Arial"/>
-          <w:color w:val="ED7D31" w:themeColor="accent2"/>
-        </w:rPr>
-        <w:t>scene(</w:t>
-      </w:r>
-      <w:proofErr w:type="spellStart"/>
-      <w:proofErr w:type="gramEnd"/>
-      <w:r>
-        <w:rPr>
-          <w:rFonts w:ascii="Arial" w:eastAsia="Arial" w:hAnsi="Arial" w:cs="Arial"/>
-          <w:color w:val="ED7D31" w:themeColor="accent2"/>
-        </w:rPr>
-        <w:t>na</w:t>
-      </w:r>
-      <w:proofErr w:type="spellEnd"/>
-      <w:r>
-        <w:rPr>
-          <w:rFonts w:ascii="Arial" w:eastAsia="Arial" w:hAnsi="Arial" w:cs="Arial"/>
-          <w:color w:val="ED7D31" w:themeColor="accent2"/>
-        </w:rPr>
-        <w:t xml:space="preserve"> </w:t>
-      </w:r>
-      <w:proofErr w:type="spellStart"/>
-      <w:r>
-        <w:rPr>
-          <w:rFonts w:ascii="Arial" w:eastAsia="Arial" w:hAnsi="Arial" w:cs="Arial"/>
-          <w:color w:val="ED7D31" w:themeColor="accent2"/>
-        </w:rPr>
-        <w:t>negativnom</w:t>
-      </w:r>
-      <w:proofErr w:type="spellEnd"/>
-      <w:r>
-        <w:rPr>
-          <w:rFonts w:ascii="Arial" w:eastAsia="Arial" w:hAnsi="Arial" w:cs="Arial"/>
-          <w:color w:val="ED7D31" w:themeColor="accent2"/>
-        </w:rPr>
-        <w:t xml:space="preserve"> </w:t>
-      </w:r>
-      <w:proofErr w:type="spellStart"/>
-      <w:r>
-        <w:rPr>
-          <w:rFonts w:ascii="Arial" w:eastAsia="Arial" w:hAnsi="Arial" w:cs="Arial"/>
-          <w:color w:val="ED7D31" w:themeColor="accent2"/>
-        </w:rPr>
-        <w:t>delu</w:t>
-      </w:r>
-      <w:proofErr w:type="spellEnd"/>
-      <w:r>
-        <w:rPr>
-          <w:rFonts w:ascii="Arial" w:eastAsia="Arial" w:hAnsi="Arial" w:cs="Arial"/>
-          <w:color w:val="ED7D31" w:themeColor="accent2"/>
-        </w:rPr>
-        <w:t xml:space="preserve"> </w:t>
-      </w:r>
-      <w:proofErr w:type="spellStart"/>
-      <w:r>
-        <w:rPr>
-          <w:rFonts w:ascii="Arial" w:eastAsia="Arial" w:hAnsi="Arial" w:cs="Arial"/>
-          <w:color w:val="ED7D31" w:themeColor="accent2"/>
-        </w:rPr>
-        <w:t>horizontalne</w:t>
-      </w:r>
-      <w:proofErr w:type="spellEnd"/>
-      <w:r>
-        <w:rPr>
-          <w:rFonts w:ascii="Arial" w:eastAsia="Arial" w:hAnsi="Arial" w:cs="Arial"/>
-          <w:color w:val="ED7D31" w:themeColor="accent2"/>
-        </w:rPr>
-        <w:t xml:space="preserve"> </w:t>
-      </w:r>
-      <w:proofErr w:type="spellStart"/>
-      <w:r>
-        <w:rPr>
-          <w:rFonts w:ascii="Arial" w:eastAsia="Arial" w:hAnsi="Arial" w:cs="Arial"/>
-          <w:color w:val="ED7D31" w:themeColor="accent2"/>
-        </w:rPr>
-        <w:t>i</w:t>
-      </w:r>
-      <w:proofErr w:type="spellEnd"/>
-      <w:r>
-        <w:rPr>
-          <w:rFonts w:ascii="Arial" w:eastAsia="Arial" w:hAnsi="Arial" w:cs="Arial"/>
-          <w:color w:val="ED7D31" w:themeColor="accent2"/>
-        </w:rPr>
-        <w:t xml:space="preserve"> </w:t>
-      </w:r>
-      <w:proofErr w:type="spellStart"/>
-      <w:r>
-        <w:rPr>
-          <w:rFonts w:ascii="Arial" w:eastAsia="Arial" w:hAnsi="Arial" w:cs="Arial"/>
-          <w:color w:val="ED7D31" w:themeColor="accent2"/>
-        </w:rPr>
-        <w:t>pozitivnom</w:t>
-      </w:r>
-      <w:proofErr w:type="spellEnd"/>
-      <w:r>
-        <w:rPr>
-          <w:rFonts w:ascii="Arial" w:eastAsia="Arial" w:hAnsi="Arial" w:cs="Arial"/>
-          <w:color w:val="ED7D31" w:themeColor="accent2"/>
-        </w:rPr>
-        <w:t xml:space="preserve"> </w:t>
-      </w:r>
-      <w:proofErr w:type="spellStart"/>
-      <w:r>
-        <w:rPr>
-          <w:rFonts w:ascii="Arial" w:eastAsia="Arial" w:hAnsi="Arial" w:cs="Arial"/>
-          <w:color w:val="ED7D31" w:themeColor="accent2"/>
-        </w:rPr>
-        <w:t>delu</w:t>
-      </w:r>
-      <w:proofErr w:type="spellEnd"/>
-      <w:r>
-        <w:rPr>
-          <w:rFonts w:ascii="Arial" w:eastAsia="Arial" w:hAnsi="Arial" w:cs="Arial"/>
-          <w:color w:val="ED7D31" w:themeColor="accent2"/>
-        </w:rPr>
-        <w:t xml:space="preserve"> </w:t>
-      </w:r>
-      <w:proofErr w:type="spellStart"/>
-      <w:r>
-        <w:rPr>
-          <w:rFonts w:ascii="Arial" w:eastAsia="Arial" w:hAnsi="Arial" w:cs="Arial"/>
-          <w:color w:val="ED7D31" w:themeColor="accent2"/>
-        </w:rPr>
-        <w:t>vertikalne</w:t>
-      </w:r>
-      <w:proofErr w:type="spellEnd"/>
-      <w:r>
-        <w:rPr>
-          <w:rFonts w:ascii="Arial" w:eastAsia="Arial" w:hAnsi="Arial" w:cs="Arial"/>
-          <w:color w:val="ED7D31" w:themeColor="accent2"/>
-        </w:rPr>
-        <w:t xml:space="preserve"> </w:t>
-      </w:r>
-      <w:proofErr w:type="spellStart"/>
-      <w:r>
-        <w:rPr>
-          <w:rFonts w:ascii="Arial" w:eastAsia="Arial" w:hAnsi="Arial" w:cs="Arial"/>
-          <w:color w:val="ED7D31" w:themeColor="accent2"/>
-        </w:rPr>
-        <w:t>ose</w:t>
-      </w:r>
-      <w:proofErr w:type="spellEnd"/>
-      <w:r>
-        <w:rPr>
-          <w:rFonts w:ascii="Arial" w:eastAsia="Arial" w:hAnsi="Arial" w:cs="Arial"/>
-          <w:color w:val="ED7D31" w:themeColor="accent2"/>
-        </w:rPr>
-        <w:t xml:space="preserve">). </w:t>
+        <w:t xml:space="preserve"> </w:t>
       </w:r>
       <w:proofErr w:type="spellStart"/>
       <w:r>
@@ -4558,14 +4565,14 @@
         <w:jc w:val="both"/>
         <w:rPr>
           <w:rFonts w:ascii="Arial" w:eastAsia="Arial" w:hAnsi="Arial" w:cs="Arial"/>
-          <w:color w:val="000000"/>
+          <w:color w:val="70AD47" w:themeColor="accent6"/>
         </w:rPr>
       </w:pPr>
       <w:proofErr w:type="spellStart"/>
       <w:r>
         <w:rPr>
           <w:rFonts w:ascii="Arial" w:eastAsia="Arial" w:hAnsi="Arial" w:cs="Arial"/>
-          <w:color w:val="000000"/>
+          <w:color w:val="70AD47" w:themeColor="accent6"/>
         </w:rPr>
         <w:t>Definisati</w:t>
       </w:r>
@@ -4573,15 +4580,15 @@
       <w:r>
         <w:rPr>
           <w:rFonts w:ascii="Arial" w:eastAsia="Arial" w:hAnsi="Arial" w:cs="Arial"/>
-          <w:color w:val="000000"/>
-        </w:rPr>
-        <w:t xml:space="preserve"> </w:t>
-      </w:r>
-      <w:proofErr w:type="spellStart"/>
-      <w:r>
-        <w:rPr>
-          <w:rFonts w:ascii="Arial" w:eastAsia="Arial" w:hAnsi="Arial" w:cs="Arial"/>
-          <w:color w:val="000000"/>
+          <w:color w:val="70AD47" w:themeColor="accent6"/>
+        </w:rPr>
+        <w:t xml:space="preserve"> </w:t>
+      </w:r>
+      <w:proofErr w:type="spellStart"/>
+      <w:r>
+        <w:rPr>
+          <w:rFonts w:ascii="Arial" w:eastAsia="Arial" w:hAnsi="Arial" w:cs="Arial"/>
+          <w:color w:val="70AD47" w:themeColor="accent6"/>
         </w:rPr>
         <w:t>reflektorski</w:t>
       </w:r>
@@ -4589,15 +4596,15 @@
       <w:r>
         <w:rPr>
           <w:rFonts w:ascii="Arial" w:eastAsia="Arial" w:hAnsi="Arial" w:cs="Arial"/>
-          <w:color w:val="000000"/>
-        </w:rPr>
-        <w:t xml:space="preserve"> </w:t>
-      </w:r>
-      <w:proofErr w:type="spellStart"/>
-      <w:r>
-        <w:rPr>
-          <w:rFonts w:ascii="Arial" w:eastAsia="Arial" w:hAnsi="Arial" w:cs="Arial"/>
-          <w:color w:val="000000"/>
+          <w:color w:val="70AD47" w:themeColor="accent6"/>
+        </w:rPr>
+        <w:t xml:space="preserve"> </w:t>
+      </w:r>
+      <w:proofErr w:type="spellStart"/>
+      <w:r>
+        <w:rPr>
+          <w:rFonts w:ascii="Arial" w:eastAsia="Arial" w:hAnsi="Arial" w:cs="Arial"/>
+          <w:color w:val="70AD47" w:themeColor="accent6"/>
         </w:rPr>
         <w:t>svetlosni</w:t>
       </w:r>
@@ -4605,15 +4612,15 @@
       <w:r>
         <w:rPr>
           <w:rFonts w:ascii="Arial" w:eastAsia="Arial" w:hAnsi="Arial" w:cs="Arial"/>
-          <w:color w:val="000000"/>
-        </w:rPr>
-        <w:t xml:space="preserve"> </w:t>
-      </w:r>
-      <w:proofErr w:type="spellStart"/>
-      <w:r>
-        <w:rPr>
-          <w:rFonts w:ascii="Arial" w:eastAsia="Arial" w:hAnsi="Arial" w:cs="Arial"/>
-          <w:color w:val="000000"/>
+          <w:color w:val="70AD47" w:themeColor="accent6"/>
+        </w:rPr>
+        <w:t xml:space="preserve"> </w:t>
+      </w:r>
+      <w:proofErr w:type="spellStart"/>
+      <w:r>
+        <w:rPr>
+          <w:rFonts w:ascii="Arial" w:eastAsia="Arial" w:hAnsi="Arial" w:cs="Arial"/>
+          <w:color w:val="70AD47" w:themeColor="accent6"/>
         </w:rPr>
         <w:t>izvor</w:t>
       </w:r>
@@ -4621,7 +4628,7 @@
       <w:r>
         <w:rPr>
           <w:rFonts w:ascii="Arial" w:eastAsia="Arial" w:hAnsi="Arial" w:cs="Arial"/>
-          <w:color w:val="000000"/>
+          <w:color w:val="70AD47" w:themeColor="accent6"/>
         </w:rPr>
         <w:t xml:space="preserve"> (</w:t>
       </w:r>
@@ -4629,21 +4636,21 @@
         <w:rPr>
           <w:rFonts w:ascii="Arial" w:eastAsia="Arial" w:hAnsi="Arial" w:cs="Arial"/>
           <w:i/>
-          <w:color w:val="000000"/>
+          <w:color w:val="70AD47" w:themeColor="accent6"/>
         </w:rPr>
         <w:t>cut-off</w:t>
       </w:r>
       <w:r>
         <w:rPr>
           <w:rFonts w:ascii="Arial" w:eastAsia="Arial" w:hAnsi="Arial" w:cs="Arial"/>
-          <w:color w:val="000000"/>
+          <w:color w:val="70AD47" w:themeColor="accent6"/>
         </w:rPr>
         <w:t>=45</w:t>
       </w:r>
       <w:r>
         <w:rPr>
           <w:rFonts w:ascii="Arial" w:eastAsia="Arial" w:hAnsi="Arial" w:cs="Arial"/>
-          <w:color w:val="000000"/>
+          <w:color w:val="70AD47" w:themeColor="accent6"/>
           <w:vertAlign w:val="superscript"/>
         </w:rPr>
         <w:t>º</w:t>
@@ -4651,7 +4658,7 @@
       <w:r>
         <w:rPr>
           <w:rFonts w:ascii="Arial" w:eastAsia="Arial" w:hAnsi="Arial" w:cs="Arial"/>
-          <w:color w:val="000000"/>
+          <w:color w:val="70AD47" w:themeColor="accent6"/>
         </w:rPr>
         <w:t xml:space="preserve">) </w:t>
       </w:r>
@@ -4659,7 +4666,7 @@
       <w:r>
         <w:rPr>
           <w:rFonts w:ascii="Arial" w:eastAsia="Arial" w:hAnsi="Arial" w:cs="Arial"/>
-          <w:color w:val="000000"/>
+          <w:color w:val="70AD47" w:themeColor="accent6"/>
         </w:rPr>
         <w:t>bele</w:t>
       </w:r>
@@ -4667,15 +4674,15 @@
       <w:r>
         <w:rPr>
           <w:rFonts w:ascii="Arial" w:eastAsia="Arial" w:hAnsi="Arial" w:cs="Arial"/>
-          <w:color w:val="000000"/>
-        </w:rPr>
-        <w:t xml:space="preserve"> </w:t>
-      </w:r>
-      <w:proofErr w:type="spellStart"/>
-      <w:r>
-        <w:rPr>
-          <w:rFonts w:ascii="Arial" w:eastAsia="Arial" w:hAnsi="Arial" w:cs="Arial"/>
-          <w:color w:val="000000"/>
+          <w:color w:val="70AD47" w:themeColor="accent6"/>
+        </w:rPr>
+        <w:t xml:space="preserve"> </w:t>
+      </w:r>
+      <w:proofErr w:type="spellStart"/>
+      <w:r>
+        <w:rPr>
+          <w:rFonts w:ascii="Arial" w:eastAsia="Arial" w:hAnsi="Arial" w:cs="Arial"/>
+          <w:color w:val="70AD47" w:themeColor="accent6"/>
         </w:rPr>
         <w:t>boje</w:t>
       </w:r>
@@ -4683,15 +4690,15 @@
       <w:r>
         <w:rPr>
           <w:rFonts w:ascii="Arial" w:eastAsia="Arial" w:hAnsi="Arial" w:cs="Arial"/>
-          <w:color w:val="000000"/>
-        </w:rPr>
-        <w:t xml:space="preserve"> </w:t>
-      </w:r>
-      <w:proofErr w:type="spellStart"/>
-      <w:r>
-        <w:rPr>
-          <w:rFonts w:ascii="Arial" w:eastAsia="Arial" w:hAnsi="Arial" w:cs="Arial"/>
-          <w:color w:val="000000"/>
+          <w:color w:val="70AD47" w:themeColor="accent6"/>
+        </w:rPr>
+        <w:t xml:space="preserve"> </w:t>
+      </w:r>
+      <w:proofErr w:type="spellStart"/>
+      <w:r>
+        <w:rPr>
+          <w:rFonts w:ascii="Arial" w:eastAsia="Arial" w:hAnsi="Arial" w:cs="Arial"/>
+          <w:color w:val="70AD47" w:themeColor="accent6"/>
         </w:rPr>
         <w:t>iznad</w:t>
       </w:r>
@@ -4699,15 +4706,15 @@
       <w:r>
         <w:rPr>
           <w:rFonts w:ascii="Arial" w:eastAsia="Arial" w:hAnsi="Arial" w:cs="Arial"/>
-          <w:color w:val="000000"/>
-        </w:rPr>
-        <w:t xml:space="preserve"> </w:t>
-      </w:r>
-      <w:proofErr w:type="spellStart"/>
-      <w:r>
-        <w:rPr>
-          <w:rFonts w:ascii="Arial" w:eastAsia="Arial" w:hAnsi="Arial" w:cs="Arial"/>
-          <w:color w:val="000000"/>
+          <w:color w:val="70AD47" w:themeColor="accent6"/>
+        </w:rPr>
+        <w:t xml:space="preserve"> </w:t>
+      </w:r>
+      <w:proofErr w:type="spellStart"/>
+      <w:r>
+        <w:rPr>
+          <w:rFonts w:ascii="Arial" w:eastAsia="Arial" w:hAnsi="Arial" w:cs="Arial"/>
+          <w:color w:val="70AD47" w:themeColor="accent6"/>
         </w:rPr>
         <w:t>dvorca</w:t>
       </w:r>
@@ -4715,7 +4722,7 @@
       <w:r>
         <w:rPr>
           <w:rFonts w:ascii="Arial" w:eastAsia="Arial" w:hAnsi="Arial" w:cs="Arial"/>
-          <w:color w:val="000000"/>
+          <w:color w:val="70AD47" w:themeColor="accent6"/>
         </w:rPr>
         <w:t xml:space="preserve">. </w:t>
       </w:r>
@@ -9831,7 +9838,7 @@
               <w:bottom w:val="single" w:sz="4" w:space="0" w:color="000000"/>
               <w:right w:val="single" w:sz="4" w:space="0" w:color="000000"/>
             </w:tcBorders>
-            <w:shd w:val="clear" w:color="000000" w:fill="FFFFFF"/>
+            <w:shd w:val="clear" w:color="auto" w:fill="C5E0B3" w:themeFill="accent6" w:themeFillTint="66"/>
             <w:tcMar>
               <w:left w:w="108" w:type="dxa"/>
               <w:right w:w="108" w:type="dxa"/>
@@ -9860,7 +9867,7 @@
               <w:bottom w:val="single" w:sz="4" w:space="0" w:color="000000"/>
               <w:right w:val="single" w:sz="4" w:space="0" w:color="000000"/>
             </w:tcBorders>
-            <w:shd w:val="clear" w:color="000000" w:fill="FFFFFF"/>
+            <w:shd w:val="clear" w:color="auto" w:fill="C5E0B3" w:themeFill="accent6" w:themeFillTint="66"/>
             <w:tcMar>
               <w:left w:w="108" w:type="dxa"/>
               <w:right w:w="108" w:type="dxa"/>
@@ -9889,7 +9896,7 @@
               <w:bottom w:val="single" w:sz="4" w:space="0" w:color="000000"/>
               <w:right w:val="single" w:sz="4" w:space="0" w:color="000000"/>
             </w:tcBorders>
-            <w:shd w:val="clear" w:color="000000" w:fill="FFFFFF"/>
+            <w:shd w:val="clear" w:color="auto" w:fill="C5E0B3" w:themeFill="accent6" w:themeFillTint="66"/>
             <w:tcMar>
               <w:left w:w="108" w:type="dxa"/>
               <w:right w:w="108" w:type="dxa"/>

</xml_diff>